<commit_message>
Voorbeeldoefening aangepast + verslag uitgebreid
</commit_message>
<xml_diff>
--- a/Project SignalR.docx
+++ b/Project SignalR.docx
@@ -6,6 +6,8 @@
       <w:pPr>
         <w:spacing w:after="0"/>
       </w:pPr>
+      <w:bookmarkStart w:id="0" w:name="_Hlk131941727"/>
+      <w:bookmarkEnd w:id="0"/>
       <w:r>
         <w:rPr>
           <w:noProof/>
@@ -332,19 +334,18 @@
         <w:pStyle w:val="Kopnietininhoud"/>
         <w:spacing w:after="0"/>
       </w:pPr>
-      <w:bookmarkStart w:id="0" w:name="_Toc464731647"/>
-      <w:bookmarkStart w:id="1" w:name="_Toc129462551"/>
+      <w:bookmarkStart w:id="1" w:name="_Toc464731647"/>
+      <w:bookmarkStart w:id="2" w:name="_Toc131935308"/>
       <w:r>
         <w:lastRenderedPageBreak/>
         <w:t>Inhoudstafel</w:t>
       </w:r>
-      <w:bookmarkEnd w:id="0"/>
       <w:bookmarkEnd w:id="1"/>
+      <w:bookmarkEnd w:id="2"/>
     </w:p>
     <w:p>
       <w:pPr>
         <w:pStyle w:val="TOC1"/>
-        <w:spacing w:before="0" w:after="0"/>
         <w:rPr>
           <w:rFonts w:asciiTheme="minorHAnsi" w:eastAsiaTheme="minorEastAsia" w:hAnsiTheme="minorHAnsi" w:cs="Mangal"/>
           <w:b w:val="0"/>
@@ -372,7 +373,7 @@
         </w:rPr>
         <w:fldChar w:fldCharType="separate"/>
       </w:r>
-      <w:hyperlink w:anchor="_Toc129462551" w:history="1">
+      <w:hyperlink w:anchor="_Toc131935308" w:history="1">
         <w:r>
           <w:rPr>
             <w:rStyle w:val="Hyperlink"/>
@@ -399,7 +400,7 @@
             <w:noProof/>
             <w:webHidden/>
           </w:rPr>
-          <w:instrText xml:space="preserve"> PAGEREF _Toc129462551 \h </w:instrText>
+          <w:instrText xml:space="preserve"> PAGEREF _Toc131935308 \h </w:instrText>
         </w:r>
         <w:r>
           <w:rPr>
@@ -433,7 +434,6 @@
     <w:p>
       <w:pPr>
         <w:pStyle w:val="TOC1"/>
-        <w:spacing w:before="0" w:after="0"/>
         <w:rPr>
           <w:rFonts w:asciiTheme="minorHAnsi" w:eastAsiaTheme="minorEastAsia" w:hAnsiTheme="minorHAnsi" w:cs="Mangal"/>
           <w:b w:val="0"/>
@@ -443,13 +443,13 @@
           <w:lang w:val="en-BE" w:eastAsia="en-BE" w:bidi="ne-NP"/>
         </w:rPr>
       </w:pPr>
-      <w:hyperlink w:anchor="_Toc129462552" w:history="1">
+      <w:hyperlink w:anchor="_Toc131935309" w:history="1">
         <w:r>
           <w:rPr>
             <w:rStyle w:val="Hyperlink"/>
             <w:noProof/>
           </w:rPr>
-          <w:t>1.</w:t>
+          <w:t>1</w:t>
         </w:r>
         <w:r>
           <w:rPr>
@@ -488,7 +488,7 @@
             <w:noProof/>
             <w:webHidden/>
           </w:rPr>
-          <w:instrText xml:space="preserve"> PAGEREF _Toc129462552 \h </w:instrText>
+          <w:instrText xml:space="preserve"> PAGEREF _Toc131935309 \h </w:instrText>
         </w:r>
         <w:r>
           <w:rPr>
@@ -522,7 +522,6 @@
     <w:p>
       <w:pPr>
         <w:pStyle w:val="TOC1"/>
-        <w:spacing w:before="0" w:after="0"/>
         <w:rPr>
           <w:rFonts w:asciiTheme="minorHAnsi" w:eastAsiaTheme="minorEastAsia" w:hAnsiTheme="minorHAnsi" w:cs="Mangal"/>
           <w:b w:val="0"/>
@@ -532,13 +531,13 @@
           <w:lang w:val="en-BE" w:eastAsia="en-BE" w:bidi="ne-NP"/>
         </w:rPr>
       </w:pPr>
-      <w:hyperlink w:anchor="_Toc129462553" w:history="1">
+      <w:hyperlink w:anchor="_Toc131935310" w:history="1">
         <w:r>
           <w:rPr>
             <w:rStyle w:val="Hyperlink"/>
             <w:noProof/>
           </w:rPr>
-          <w:t>2.</w:t>
+          <w:t>2</w:t>
         </w:r>
         <w:r>
           <w:rPr>
@@ -577,7 +576,7 @@
             <w:noProof/>
             <w:webHidden/>
           </w:rPr>
-          <w:instrText xml:space="preserve"> PAGEREF _Toc129462553 \h </w:instrText>
+          <w:instrText xml:space="preserve"> PAGEREF _Toc131935310 \h </w:instrText>
         </w:r>
         <w:r>
           <w:rPr>
@@ -618,12 +617,12 @@
           <w:lang w:val="en-BE" w:eastAsia="en-BE" w:bidi="ne-NP"/>
         </w:rPr>
       </w:pPr>
-      <w:hyperlink w:anchor="_Toc129462554" w:history="1">
+      <w:hyperlink w:anchor="_Toc131935311" w:history="1">
         <w:r>
           <w:rPr>
             <w:rStyle w:val="Hyperlink"/>
           </w:rPr>
-          <w:t>1.1</w:t>
+          <w:t>2.1</w:t>
         </w:r>
         <w:r>
           <w:rPr>
@@ -656,7 +655,7 @@
           <w:rPr>
             <w:webHidden/>
           </w:rPr>
-          <w:instrText xml:space="preserve"> PAGEREF _Toc129462554 \h </w:instrText>
+          <w:instrText xml:space="preserve"> PAGEREF _Toc131935311 \h </w:instrText>
         </w:r>
         <w:r>
           <w:rPr>
@@ -693,12 +692,12 @@
           <w:lang w:val="en-BE" w:eastAsia="en-BE" w:bidi="ne-NP"/>
         </w:rPr>
       </w:pPr>
-      <w:hyperlink w:anchor="_Toc129462555" w:history="1">
+      <w:hyperlink w:anchor="_Toc131935312" w:history="1">
         <w:r>
           <w:rPr>
             <w:rStyle w:val="Hyperlink"/>
           </w:rPr>
-          <w:t>1.2</w:t>
+          <w:t>2.2</w:t>
         </w:r>
         <w:r>
           <w:rPr>
@@ -731,7 +730,7 @@
           <w:rPr>
             <w:webHidden/>
           </w:rPr>
-          <w:instrText xml:space="preserve"> PAGEREF _Toc129462555 \h </w:instrText>
+          <w:instrText xml:space="preserve"> PAGEREF _Toc131935312 \h </w:instrText>
         </w:r>
         <w:r>
           <w:rPr>
@@ -768,12 +767,12 @@
           <w:lang w:val="en-BE" w:eastAsia="en-BE" w:bidi="ne-NP"/>
         </w:rPr>
       </w:pPr>
-      <w:hyperlink w:anchor="_Toc129462556" w:history="1">
+      <w:hyperlink w:anchor="_Toc131935313" w:history="1">
         <w:r>
           <w:rPr>
             <w:rStyle w:val="Hyperlink"/>
           </w:rPr>
-          <w:t>1.3</w:t>
+          <w:t>2.3</w:t>
         </w:r>
         <w:r>
           <w:rPr>
@@ -806,7 +805,7 @@
           <w:rPr>
             <w:webHidden/>
           </w:rPr>
-          <w:instrText xml:space="preserve"> PAGEREF _Toc129462556 \h </w:instrText>
+          <w:instrText xml:space="preserve"> PAGEREF _Toc131935313 \h </w:instrText>
         </w:r>
         <w:r>
           <w:rPr>
@@ -836,7 +835,6 @@
     <w:p>
       <w:pPr>
         <w:pStyle w:val="TOC1"/>
-        <w:spacing w:before="0" w:after="0"/>
         <w:rPr>
           <w:rFonts w:asciiTheme="minorHAnsi" w:eastAsiaTheme="minorEastAsia" w:hAnsiTheme="minorHAnsi" w:cs="Mangal"/>
           <w:b w:val="0"/>
@@ -846,13 +844,13 @@
           <w:lang w:val="en-BE" w:eastAsia="en-BE" w:bidi="ne-NP"/>
         </w:rPr>
       </w:pPr>
-      <w:hyperlink w:anchor="_Toc129462557" w:history="1">
+      <w:hyperlink w:anchor="_Toc131935314" w:history="1">
         <w:r>
           <w:rPr>
             <w:rStyle w:val="Hyperlink"/>
             <w:noProof/>
           </w:rPr>
-          <w:t>3.</w:t>
+          <w:t>3</w:t>
         </w:r>
         <w:r>
           <w:rPr>
@@ -891,7 +889,7 @@
             <w:noProof/>
             <w:webHidden/>
           </w:rPr>
-          <w:instrText xml:space="preserve"> PAGEREF _Toc129462557 \h </w:instrText>
+          <w:instrText xml:space="preserve"> PAGEREF _Toc131935314 \h </w:instrText>
         </w:r>
         <w:r>
           <w:rPr>
@@ -932,12 +930,12 @@
           <w:lang w:val="en-BE" w:eastAsia="en-BE" w:bidi="ne-NP"/>
         </w:rPr>
       </w:pPr>
-      <w:hyperlink w:anchor="_Toc129462559" w:history="1">
+      <w:hyperlink w:anchor="_Toc131935315" w:history="1">
         <w:r>
           <w:rPr>
             <w:rStyle w:val="Hyperlink"/>
           </w:rPr>
-          <w:t>2.1</w:t>
+          <w:t>3.1</w:t>
         </w:r>
         <w:r>
           <w:rPr>
@@ -952,6 +950,156 @@
           <w:rPr>
             <w:rStyle w:val="Hyperlink"/>
           </w:rPr>
+          <w:t>Intro</w:t>
+        </w:r>
+        <w:r>
+          <w:rPr>
+            <w:webHidden/>
+          </w:rPr>
+          <w:tab/>
+        </w:r>
+        <w:r>
+          <w:rPr>
+            <w:webHidden/>
+          </w:rPr>
+          <w:fldChar w:fldCharType="begin"/>
+        </w:r>
+        <w:r>
+          <w:rPr>
+            <w:webHidden/>
+          </w:rPr>
+          <w:instrText xml:space="preserve"> PAGEREF _Toc131935315 \h </w:instrText>
+        </w:r>
+        <w:r>
+          <w:rPr>
+            <w:webHidden/>
+          </w:rPr>
+        </w:r>
+        <w:r>
+          <w:rPr>
+            <w:webHidden/>
+          </w:rPr>
+          <w:fldChar w:fldCharType="separate"/>
+        </w:r>
+        <w:r>
+          <w:rPr>
+            <w:webHidden/>
+          </w:rPr>
+          <w:t>4</w:t>
+        </w:r>
+        <w:r>
+          <w:rPr>
+            <w:webHidden/>
+          </w:rPr>
+          <w:fldChar w:fldCharType="end"/>
+        </w:r>
+      </w:hyperlink>
+    </w:p>
+    <w:p>
+      <w:pPr>
+        <w:pStyle w:val="TOC2"/>
+        <w:rPr>
+          <w:rFonts w:asciiTheme="minorHAnsi" w:eastAsiaTheme="minorEastAsia" w:hAnsiTheme="minorHAnsi" w:cs="Mangal"/>
+          <w:b w:val="0"/>
+          <w:sz w:val="22"/>
+          <w:lang w:val="en-BE" w:eastAsia="en-BE" w:bidi="ne-NP"/>
+        </w:rPr>
+      </w:pPr>
+      <w:hyperlink w:anchor="_Toc131935316" w:history="1">
+        <w:r>
+          <w:rPr>
+            <w:rStyle w:val="Hyperlink"/>
+          </w:rPr>
+          <w:t>3.2</w:t>
+        </w:r>
+        <w:r>
+          <w:rPr>
+            <w:rFonts w:asciiTheme="minorHAnsi" w:eastAsiaTheme="minorEastAsia" w:hAnsiTheme="minorHAnsi" w:cs="Mangal"/>
+            <w:b w:val="0"/>
+            <w:sz w:val="22"/>
+            <w:lang w:val="en-BE" w:eastAsia="en-BE" w:bidi="ne-NP"/>
+          </w:rPr>
+          <w:tab/>
+        </w:r>
+        <w:r>
+          <w:rPr>
+            <w:rStyle w:val="Hyperlink"/>
+          </w:rPr>
+          <w:t>Ontstaan</w:t>
+        </w:r>
+        <w:r>
+          <w:rPr>
+            <w:webHidden/>
+          </w:rPr>
+          <w:tab/>
+        </w:r>
+        <w:r>
+          <w:rPr>
+            <w:webHidden/>
+          </w:rPr>
+          <w:fldChar w:fldCharType="begin"/>
+        </w:r>
+        <w:r>
+          <w:rPr>
+            <w:webHidden/>
+          </w:rPr>
+          <w:instrText xml:space="preserve"> PAGEREF _Toc131935316 \h </w:instrText>
+        </w:r>
+        <w:r>
+          <w:rPr>
+            <w:webHidden/>
+          </w:rPr>
+        </w:r>
+        <w:r>
+          <w:rPr>
+            <w:webHidden/>
+          </w:rPr>
+          <w:fldChar w:fldCharType="separate"/>
+        </w:r>
+        <w:r>
+          <w:rPr>
+            <w:webHidden/>
+          </w:rPr>
+          <w:t>5</w:t>
+        </w:r>
+        <w:r>
+          <w:rPr>
+            <w:webHidden/>
+          </w:rPr>
+          <w:fldChar w:fldCharType="end"/>
+        </w:r>
+      </w:hyperlink>
+    </w:p>
+    <w:p>
+      <w:pPr>
+        <w:pStyle w:val="TOC2"/>
+        <w:rPr>
+          <w:rFonts w:asciiTheme="minorHAnsi" w:eastAsiaTheme="minorEastAsia" w:hAnsiTheme="minorHAnsi" w:cs="Mangal"/>
+          <w:b w:val="0"/>
+          <w:sz w:val="22"/>
+          <w:lang w:val="en-BE" w:eastAsia="en-BE" w:bidi="ne-NP"/>
+        </w:rPr>
+      </w:pPr>
+      <w:hyperlink w:anchor="_Toc131935317" w:history="1">
+        <w:r>
+          <w:rPr>
+            <w:rStyle w:val="Hyperlink"/>
+          </w:rPr>
+          <w:t>3.3</w:t>
+        </w:r>
+        <w:r>
+          <w:rPr>
+            <w:rFonts w:asciiTheme="minorHAnsi" w:eastAsiaTheme="minorEastAsia" w:hAnsiTheme="minorHAnsi" w:cs="Mangal"/>
+            <w:b w:val="0"/>
+            <w:sz w:val="22"/>
+            <w:lang w:val="en-BE" w:eastAsia="en-BE" w:bidi="ne-NP"/>
+          </w:rPr>
+          <w:tab/>
+        </w:r>
+        <w:r>
+          <w:rPr>
+            <w:rStyle w:val="Hyperlink"/>
+          </w:rPr>
           <w:t>Belangrijkste features SignalR</w:t>
         </w:r>
         <w:r>
@@ -970,7 +1118,7 @@
           <w:rPr>
             <w:webHidden/>
           </w:rPr>
-          <w:instrText xml:space="preserve"> PAGEREF _Toc129462559 \h </w:instrText>
+          <w:instrText xml:space="preserve"> PAGEREF _Toc131935317 \h </w:instrText>
         </w:r>
         <w:r>
           <w:rPr>
@@ -1006,12 +1154,12 @@
           <w:lang w:val="en-BE" w:eastAsia="en-BE" w:bidi="ne-NP"/>
         </w:rPr>
       </w:pPr>
-      <w:hyperlink w:anchor="_Toc129462560" w:history="1">
+      <w:hyperlink w:anchor="_Toc131935318" w:history="1">
         <w:r>
           <w:rPr>
             <w:rStyle w:val="Hyperlink"/>
           </w:rPr>
-          <w:t>2.1.1</w:t>
+          <w:t>3.3.1</w:t>
         </w:r>
         <w:r>
           <w:rPr>
@@ -1043,7 +1191,7 @@
           <w:rPr>
             <w:webHidden/>
           </w:rPr>
-          <w:instrText xml:space="preserve"> PAGEREF _Toc129462560 \h </w:instrText>
+          <w:instrText xml:space="preserve"> PAGEREF _Toc131935318 \h </w:instrText>
         </w:r>
         <w:r>
           <w:rPr>
@@ -1079,12 +1227,12 @@
           <w:lang w:val="en-BE" w:eastAsia="en-BE" w:bidi="ne-NP"/>
         </w:rPr>
       </w:pPr>
-      <w:hyperlink w:anchor="_Toc129462561" w:history="1">
+      <w:hyperlink w:anchor="_Toc131935319" w:history="1">
         <w:r>
           <w:rPr>
             <w:rStyle w:val="Hyperlink"/>
           </w:rPr>
-          <w:t>2.1.2</w:t>
+          <w:t>3.3.2</w:t>
         </w:r>
         <w:r>
           <w:rPr>
@@ -1116,7 +1264,7 @@
           <w:rPr>
             <w:webHidden/>
           </w:rPr>
-          <w:instrText xml:space="preserve"> PAGEREF _Toc129462561 \h </w:instrText>
+          <w:instrText xml:space="preserve"> PAGEREF _Toc131935319 \h </w:instrText>
         </w:r>
         <w:r>
           <w:rPr>
@@ -1152,12 +1300,12 @@
           <w:lang w:val="en-BE" w:eastAsia="en-BE" w:bidi="ne-NP"/>
         </w:rPr>
       </w:pPr>
-      <w:hyperlink w:anchor="_Toc129462562" w:history="1">
+      <w:hyperlink w:anchor="_Toc131935320" w:history="1">
         <w:r>
           <w:rPr>
             <w:rStyle w:val="Hyperlink"/>
           </w:rPr>
-          <w:t>2.1.3</w:t>
+          <w:t>3.3.3</w:t>
         </w:r>
         <w:r>
           <w:rPr>
@@ -1189,7 +1337,7 @@
           <w:rPr>
             <w:webHidden/>
           </w:rPr>
-          <w:instrText xml:space="preserve"> PAGEREF _Toc129462562 \h </w:instrText>
+          <w:instrText xml:space="preserve"> PAGEREF _Toc131935320 \h </w:instrText>
         </w:r>
         <w:r>
           <w:rPr>
@@ -1225,12 +1373,12 @@
           <w:lang w:val="en-BE" w:eastAsia="en-BE" w:bidi="ne-NP"/>
         </w:rPr>
       </w:pPr>
-      <w:hyperlink w:anchor="_Toc129462563" w:history="1">
+      <w:hyperlink w:anchor="_Toc131935321" w:history="1">
         <w:r>
           <w:rPr>
             <w:rStyle w:val="Hyperlink"/>
           </w:rPr>
-          <w:t>2.1.4</w:t>
+          <w:t>3.3.4</w:t>
         </w:r>
         <w:r>
           <w:rPr>
@@ -1262,7 +1410,7 @@
           <w:rPr>
             <w:webHidden/>
           </w:rPr>
-          <w:instrText xml:space="preserve"> PAGEREF _Toc129462563 \h </w:instrText>
+          <w:instrText xml:space="preserve"> PAGEREF _Toc131935321 \h </w:instrText>
         </w:r>
         <w:r>
           <w:rPr>
@@ -1279,7 +1427,7 @@
           <w:rPr>
             <w:webHidden/>
           </w:rPr>
-          <w:t>6</w:t>
+          <w:t>7</w:t>
         </w:r>
         <w:r>
           <w:rPr>
@@ -1292,7 +1440,6 @@
     <w:p>
       <w:pPr>
         <w:pStyle w:val="TOC1"/>
-        <w:spacing w:before="0" w:after="0"/>
         <w:rPr>
           <w:rFonts w:asciiTheme="minorHAnsi" w:eastAsiaTheme="minorEastAsia" w:hAnsiTheme="minorHAnsi" w:cs="Mangal"/>
           <w:b w:val="0"/>
@@ -1302,13 +1449,13 @@
           <w:lang w:val="en-BE" w:eastAsia="en-BE" w:bidi="ne-NP"/>
         </w:rPr>
       </w:pPr>
-      <w:hyperlink w:anchor="_Toc129462564" w:history="1">
+      <w:hyperlink w:anchor="_Toc131935322" w:history="1">
         <w:r>
           <w:rPr>
             <w:rStyle w:val="Hyperlink"/>
             <w:noProof/>
           </w:rPr>
-          <w:t>4.</w:t>
+          <w:t>4</w:t>
         </w:r>
         <w:r>
           <w:rPr>
@@ -1347,7 +1494,7 @@
             <w:noProof/>
             <w:webHidden/>
           </w:rPr>
-          <w:instrText xml:space="preserve"> PAGEREF _Toc129462564 \h </w:instrText>
+          <w:instrText xml:space="preserve"> PAGEREF _Toc131935322 \h </w:instrText>
         </w:r>
         <w:r>
           <w:rPr>
@@ -1367,7 +1514,7 @@
             <w:noProof/>
             <w:webHidden/>
           </w:rPr>
-          <w:t>6</w:t>
+          <w:t>7</w:t>
         </w:r>
         <w:r>
           <w:rPr>
@@ -1411,12 +1558,12 @@
         <w:pStyle w:val="Heading1"/>
         <w:spacing w:after="0"/>
       </w:pPr>
-      <w:bookmarkStart w:id="2" w:name="_Toc129462552"/>
+      <w:bookmarkStart w:id="3" w:name="_Toc131935309"/>
       <w:r>
         <w:lastRenderedPageBreak/>
         <w:t>Inleiding</w:t>
       </w:r>
-      <w:bookmarkEnd w:id="2"/>
+      <w:bookmarkEnd w:id="3"/>
     </w:p>
     <w:p>
       <w:pPr>
@@ -1522,10 +1669,10 @@
         <w:spacing w:after="0"/>
       </w:pPr>
       <w:r>
-        <w:t>Wat we allemaal</w:t>
-      </w:r>
-      <w:r>
-        <w:t xml:space="preserve"> hebben</w:t>
+        <w:t xml:space="preserve">Wat </w:t>
+      </w:r>
+      <w:r>
+        <w:t>we allemaal hebben</w:t>
       </w:r>
       <w:r>
         <w:t xml:space="preserve"> bijgeleerd en</w:t>
@@ -1542,7 +1689,6 @@
       <w:r>
         <w:t>.</w:t>
       </w:r>
-      <w:bookmarkStart w:id="3" w:name="_Toc129462553"/>
     </w:p>
     <w:p>
       <w:pPr>
@@ -1556,52 +1702,53 @@
           <w:color w:val="auto"/>
         </w:rPr>
       </w:pPr>
+      <w:bookmarkStart w:id="4" w:name="_Toc131935310"/>
       <w:r>
         <w:t>Aanpak</w:t>
       </w:r>
-      <w:bookmarkStart w:id="4" w:name="_Toc129462554"/>
-      <w:bookmarkEnd w:id="3"/>
+      <w:bookmarkEnd w:id="4"/>
     </w:p>
     <w:p>
       <w:pPr>
         <w:pStyle w:val="Heading2"/>
         <w:spacing w:before="0" w:after="0"/>
       </w:pPr>
+      <w:bookmarkStart w:id="5" w:name="_Toc131935311"/>
       <w:r>
         <w:t>Verwerking van behandelde research</w:t>
       </w:r>
-      <w:bookmarkEnd w:id="4"/>
+      <w:bookmarkEnd w:id="5"/>
     </w:p>
     <w:p>
       <w:pPr>
         <w:pStyle w:val="Heading2"/>
         <w:spacing w:before="0" w:after="0"/>
       </w:pPr>
-      <w:bookmarkStart w:id="5" w:name="_Toc129462555"/>
+      <w:bookmarkStart w:id="6" w:name="_Toc131935312"/>
       <w:r>
         <w:t>Manier van werken</w:t>
       </w:r>
-      <w:bookmarkEnd w:id="5"/>
+      <w:bookmarkEnd w:id="6"/>
     </w:p>
     <w:p>
       <w:pPr>
         <w:pStyle w:val="Heading2"/>
         <w:spacing w:before="0" w:after="0"/>
       </w:pPr>
-      <w:bookmarkStart w:id="6" w:name="_Toc129462556"/>
+      <w:bookmarkStart w:id="7" w:name="_Toc131935313"/>
       <w:r>
         <w:t>Bronnen</w:t>
       </w:r>
-      <w:bookmarkEnd w:id="6"/>
+      <w:bookmarkEnd w:id="7"/>
     </w:p>
     <w:p>
       <w:pPr>
         <w:spacing w:after="0"/>
         <w:ind w:hanging="567"/>
       </w:pPr>
-      <w:bookmarkStart w:id="7" w:name="_Hlk129452750"/>
-    </w:p>
-    <w:bookmarkEnd w:id="7"/>
+      <w:bookmarkStart w:id="8" w:name="_Hlk129452750"/>
+    </w:p>
+    <w:bookmarkEnd w:id="8"/>
     <w:p>
       <w:pPr>
         <w:spacing w:after="0"/>
@@ -1781,8 +1928,21 @@
       <w:pPr>
         <w:spacing w:after="0"/>
       </w:pPr>
-      <w:r>
-        <w:t>https://www.codemag.com/article/1807061/Build-Real-time-Applications-with-ASP.NET-Core-SignalR</w:t>
+      <w:hyperlink r:id="rId20" w:history="1">
+        <w:r>
+          <w:rPr>
+            <w:rStyle w:val="Hyperlink"/>
+          </w:rPr>
+          <w:t>https://www.codemag.com/article/1807061/Build-Real-time-Applications-with-ASP.NET-Core-SignalR</w:t>
+        </w:r>
+      </w:hyperlink>
+    </w:p>
+    <w:p>
+      <w:pPr>
+        <w:spacing w:after="0"/>
+      </w:pPr>
+      <w:r>
+        <w:t>https://ably.com/topic/signalr-vs-websocket</w:t>
       </w:r>
     </w:p>
     <w:p>
@@ -1799,7 +1959,7 @@
         <w:pStyle w:val="Heading1"/>
         <w:spacing w:after="0"/>
       </w:pPr>
-      <w:bookmarkStart w:id="8" w:name="_Toc129462557"/>
+      <w:bookmarkStart w:id="9" w:name="_Toc131935314"/>
       <w:r>
         <w:t xml:space="preserve">Wat is </w:t>
       </w:r>
@@ -1811,16 +1971,17 @@
       <w:r>
         <w:t>?</w:t>
       </w:r>
-      <w:bookmarkEnd w:id="8"/>
-    </w:p>
-    <w:p/>
+      <w:bookmarkEnd w:id="9"/>
+    </w:p>
     <w:p>
       <w:pPr>
         <w:pStyle w:val="Heading2"/>
       </w:pPr>
+      <w:bookmarkStart w:id="10" w:name="_Toc131935315"/>
       <w:r>
         <w:t>Intro</w:t>
       </w:r>
+      <w:bookmarkEnd w:id="10"/>
     </w:p>
     <w:p>
       <w:pPr>
@@ -1908,10 +2069,12 @@
         <w:spacing w:before="0" w:after="0"/>
         <w:ind w:left="0" w:firstLine="0"/>
       </w:pPr>
+      <w:bookmarkStart w:id="11" w:name="_Toc131935316"/>
       <w:r>
         <w:lastRenderedPageBreak/>
         <w:t>Ontstaan</w:t>
       </w:r>
+      <w:bookmarkEnd w:id="11"/>
     </w:p>
     <w:p>
       <w:pPr>
@@ -2160,8 +2323,341 @@
         <w:rPr>
           <w:lang w:val="nl-BE"/>
         </w:rPr>
-        <w:t xml:space="preserve">kun je berichten naar cliënten sturen als deze real-time informatie nodig hebben. Denk hier aan alarmen, meldingen, nieuws, sportscores,…  </w:t>
-      </w:r>
+        <w:t>kun je berichten naar cliënten sturen als deze real-time informatie nodig hebben. Denk hier aan alarmen, meldingen, nieuws, sportscores,…</w:t>
+      </w:r>
+    </w:p>
+    <w:p>
+      <w:pPr>
+        <w:spacing w:after="0"/>
+        <w:rPr>
+          <w:lang w:val="nl-BE"/>
+        </w:rPr>
+      </w:pPr>
+    </w:p>
+    <w:p>
+      <w:pPr>
+        <w:pStyle w:val="Heading2"/>
+        <w:spacing w:before="0" w:after="0"/>
+        <w:ind w:left="0" w:firstLine="0"/>
+      </w:pPr>
+      <w:r>
+        <w:t>Gebruik</w:t>
+      </w:r>
+    </w:p>
+    <w:p>
+      <w:pPr>
+        <w:spacing w:after="0"/>
+      </w:pPr>
+    </w:p>
+    <w:p>
+      <w:pPr>
+        <w:spacing w:after="0"/>
+      </w:pPr>
+      <w:r>
+        <w:t xml:space="preserve">Er zijn twee versies van </w:t>
+      </w:r>
+      <w:proofErr w:type="spellStart"/>
+      <w:r>
+        <w:t>SignalR</w:t>
+      </w:r>
+      <w:proofErr w:type="spellEnd"/>
+      <w:r>
+        <w:t xml:space="preserve">: ASP.NET </w:t>
+      </w:r>
+      <w:proofErr w:type="spellStart"/>
+      <w:r>
+        <w:t>SignalR</w:t>
+      </w:r>
+      <w:proofErr w:type="spellEnd"/>
+      <w:r>
+        <w:t xml:space="preserve"> en ASP.NET </w:t>
+      </w:r>
+      <w:proofErr w:type="spellStart"/>
+      <w:r>
+        <w:t>Core</w:t>
+      </w:r>
+      <w:proofErr w:type="spellEnd"/>
+      <w:r>
+        <w:t xml:space="preserve"> </w:t>
+      </w:r>
+      <w:proofErr w:type="spellStart"/>
+      <w:r>
+        <w:t>SignalR</w:t>
+      </w:r>
+      <w:proofErr w:type="spellEnd"/>
+      <w:r>
+        <w:t xml:space="preserve">. Cliënten met de </w:t>
+      </w:r>
+      <w:proofErr w:type="spellStart"/>
+      <w:r>
+        <w:t>Core</w:t>
+      </w:r>
+      <w:proofErr w:type="spellEnd"/>
+      <w:r>
+        <w:t xml:space="preserve"> </w:t>
+      </w:r>
+      <w:proofErr w:type="spellStart"/>
+      <w:r>
+        <w:t>SignalR</w:t>
+      </w:r>
+      <w:proofErr w:type="spellEnd"/>
+      <w:r>
+        <w:t xml:space="preserve"> kunnen niet communiceren met de ‘gewone’ </w:t>
+      </w:r>
+      <w:proofErr w:type="spellStart"/>
+      <w:r>
+        <w:t>SignalR</w:t>
+      </w:r>
+      <w:proofErr w:type="spellEnd"/>
+      <w:r>
+        <w:t xml:space="preserve">. Waarom zijn er dan 2 versies beschikbaar? </w:t>
+      </w:r>
+    </w:p>
+    <w:p>
+      <w:pPr>
+        <w:spacing w:after="0"/>
+        <w:rPr>
+          <w:lang w:val="nl-BE"/>
+        </w:rPr>
+      </w:pPr>
+    </w:p>
+    <w:p>
+      <w:pPr>
+        <w:pStyle w:val="Heading2"/>
+        <w:spacing w:before="0" w:after="0"/>
+        <w:ind w:left="0" w:firstLine="0"/>
+      </w:pPr>
+      <w:r>
+        <w:t>Voor- en nadelen</w:t>
+      </w:r>
+    </w:p>
+    <w:p>
+      <w:pPr>
+        <w:pStyle w:val="Heading3"/>
+      </w:pPr>
+      <w:r>
+        <w:t>Voordelen</w:t>
+      </w:r>
+    </w:p>
+    <w:p>
+      <w:pPr>
+        <w:pStyle w:val="ListParagraph"/>
+        <w:numPr>
+          <w:ilvl w:val="0"/>
+          <w:numId w:val="39"/>
+        </w:numPr>
+        <w:spacing w:after="0"/>
+        <w:rPr>
+          <w:lang w:val="nl-BE"/>
+        </w:rPr>
+      </w:pPr>
+      <w:r>
+        <w:rPr>
+          <w:lang w:val="nl-BE"/>
+        </w:rPr>
+        <w:t>Meerdere opties om te schalen naargelang trafiek</w:t>
+      </w:r>
+    </w:p>
+    <w:p>
+      <w:pPr>
+        <w:pStyle w:val="ListParagraph"/>
+        <w:numPr>
+          <w:ilvl w:val="0"/>
+          <w:numId w:val="39"/>
+        </w:numPr>
+        <w:spacing w:after="0"/>
+        <w:rPr>
+          <w:lang w:val="nl-BE"/>
+        </w:rPr>
+      </w:pPr>
+      <w:r>
+        <w:rPr>
+          <w:lang w:val="nl-BE"/>
+        </w:rPr>
+        <w:t xml:space="preserve">Maakt deel uit van het ASP.Net Framework, waardoor het makkelijk te gebruiken is in combinatie met bijvoorbeeld authenticatie, </w:t>
+      </w:r>
+      <w:proofErr w:type="spellStart"/>
+      <w:r>
+        <w:rPr>
+          <w:lang w:val="nl-BE"/>
+        </w:rPr>
+        <w:t>authorizatie</w:t>
+      </w:r>
+      <w:proofErr w:type="spellEnd"/>
+      <w:r>
+        <w:rPr>
+          <w:lang w:val="nl-BE"/>
+        </w:rPr>
+        <w:t xml:space="preserve"> en </w:t>
+      </w:r>
+      <w:proofErr w:type="spellStart"/>
+      <w:r>
+        <w:rPr>
+          <w:lang w:val="nl-BE"/>
+        </w:rPr>
+        <w:t>dependency</w:t>
+      </w:r>
+      <w:proofErr w:type="spellEnd"/>
+      <w:r>
+        <w:rPr>
+          <w:lang w:val="nl-BE"/>
+        </w:rPr>
+        <w:t xml:space="preserve"> </w:t>
+      </w:r>
+      <w:proofErr w:type="spellStart"/>
+      <w:r>
+        <w:rPr>
+          <w:lang w:val="nl-BE"/>
+        </w:rPr>
+        <w:t>injections</w:t>
+      </w:r>
+      <w:proofErr w:type="spellEnd"/>
+    </w:p>
+    <w:p>
+      <w:pPr>
+        <w:spacing w:after="0"/>
+        <w:rPr>
+          <w:lang w:val="nl-BE"/>
+        </w:rPr>
+      </w:pPr>
+    </w:p>
+    <w:p>
+      <w:pPr>
+        <w:pStyle w:val="Heading3"/>
+        <w:rPr>
+          <w:lang w:val="nl-BE"/>
+        </w:rPr>
+      </w:pPr>
+      <w:r>
+        <w:rPr>
+          <w:lang w:val="nl-BE"/>
+        </w:rPr>
+        <w:t>Nadelen</w:t>
+      </w:r>
+    </w:p>
+    <w:p>
+      <w:pPr>
+        <w:pStyle w:val="ListParagraph"/>
+        <w:numPr>
+          <w:ilvl w:val="0"/>
+          <w:numId w:val="40"/>
+        </w:numPr>
+        <w:rPr>
+          <w:lang w:val="nl-BE"/>
+        </w:rPr>
+      </w:pPr>
+      <w:r>
+        <w:rPr>
+          <w:lang w:val="nl-BE"/>
+        </w:rPr>
+        <w:t>Het afleveren van berichten is niet altijd gegarandeerd</w:t>
+      </w:r>
+    </w:p>
+    <w:p>
+      <w:pPr>
+        <w:pStyle w:val="ListParagraph"/>
+        <w:numPr>
+          <w:ilvl w:val="0"/>
+          <w:numId w:val="40"/>
+        </w:numPr>
+        <w:rPr>
+          <w:lang w:val="nl-BE"/>
+        </w:rPr>
+      </w:pPr>
+      <w:proofErr w:type="spellStart"/>
+      <w:r>
+        <w:rPr>
+          <w:lang w:val="nl-BE"/>
+        </w:rPr>
+        <w:t>SignalR</w:t>
+      </w:r>
+      <w:proofErr w:type="spellEnd"/>
+      <w:r>
+        <w:rPr>
+          <w:lang w:val="nl-BE"/>
+        </w:rPr>
+        <w:t xml:space="preserve"> heeft maar een beperkt aantal software ontwikkelingspakketten</w:t>
+      </w:r>
+      <w:r>
+        <w:rPr>
+          <w:lang w:val="nl-BE"/>
+        </w:rPr>
+        <w:t>:</w:t>
+      </w:r>
+      <w:r>
+        <w:rPr>
+          <w:lang w:val="nl-BE"/>
+        </w:rPr>
+        <w:t xml:space="preserve"> </w:t>
+      </w:r>
+      <w:r>
+        <w:rPr>
+          <w:lang w:val="nl-BE"/>
+        </w:rPr>
+        <w:t xml:space="preserve">C#, Java, Python </w:t>
+      </w:r>
+      <w:proofErr w:type="spellStart"/>
+      <w:r>
+        <w:rPr>
+          <w:lang w:val="nl-BE"/>
+        </w:rPr>
+        <w:t>and</w:t>
+      </w:r>
+      <w:proofErr w:type="spellEnd"/>
+      <w:r>
+        <w:rPr>
+          <w:lang w:val="nl-BE"/>
+        </w:rPr>
+        <w:t xml:space="preserve"> Javascript. Modernere technologieën zoals iOS, Android, PHP worden niet ondersteund</w:t>
+      </w:r>
+    </w:p>
+    <w:p>
+      <w:pPr>
+        <w:pStyle w:val="ListParagraph"/>
+        <w:numPr>
+          <w:ilvl w:val="0"/>
+          <w:numId w:val="40"/>
+        </w:numPr>
+        <w:rPr>
+          <w:lang w:val="nl-BE"/>
+        </w:rPr>
+      </w:pPr>
+      <w:proofErr w:type="spellStart"/>
+      <w:r>
+        <w:rPr>
+          <w:lang w:val="nl-BE"/>
+        </w:rPr>
+        <w:t>SignalR</w:t>
+      </w:r>
+      <w:proofErr w:type="spellEnd"/>
+      <w:r>
+        <w:rPr>
+          <w:lang w:val="nl-BE"/>
+        </w:rPr>
+        <w:t xml:space="preserve"> is ontworpen voor single-</w:t>
+      </w:r>
+      <w:proofErr w:type="spellStart"/>
+      <w:r>
+        <w:rPr>
+          <w:lang w:val="nl-BE"/>
+        </w:rPr>
+        <w:t>region</w:t>
+      </w:r>
+      <w:proofErr w:type="spellEnd"/>
+      <w:r>
+        <w:rPr>
+          <w:lang w:val="nl-BE"/>
+        </w:rPr>
+        <w:t xml:space="preserve"> gebruik</w:t>
+      </w:r>
+    </w:p>
+    <w:p>
+      <w:pPr>
+        <w:pStyle w:val="ListParagraph"/>
+        <w:rPr>
+          <w:lang w:val="nl-BE"/>
+        </w:rPr>
+      </w:pPr>
     </w:p>
     <w:p>
       <w:pPr>
@@ -2190,9 +2686,9 @@
         <w:pStyle w:val="Heading2"/>
         <w:spacing w:before="0" w:after="0"/>
       </w:pPr>
-      <w:bookmarkStart w:id="9" w:name="_Toc129462558"/>
-      <w:bookmarkStart w:id="10" w:name="_Toc129462559"/>
-      <w:bookmarkEnd w:id="9"/>
+      <w:bookmarkStart w:id="12" w:name="_Toc129462558"/>
+      <w:bookmarkStart w:id="13" w:name="_Toc131935317"/>
+      <w:bookmarkEnd w:id="12"/>
       <w:r>
         <w:t>Belangrijkste f</w:t>
       </w:r>
@@ -2206,7 +2702,7 @@
       <w:r>
         <w:t>SignalR</w:t>
       </w:r>
-      <w:bookmarkEnd w:id="10"/>
+      <w:bookmarkEnd w:id="13"/>
       <w:proofErr w:type="spellEnd"/>
     </w:p>
     <w:p>
@@ -2222,161 +2718,345 @@
           <w:tab w:val="clear" w:pos="1021"/>
         </w:tabs>
         <w:spacing w:before="0" w:after="0"/>
-        <w:ind w:left="284" w:firstLine="0"/>
-      </w:pPr>
-      <w:bookmarkStart w:id="11" w:name="_Toc129462560"/>
+        <w:ind w:left="0" w:firstLine="0"/>
+      </w:pPr>
+      <w:bookmarkStart w:id="14" w:name="_Toc131935318"/>
       <w:r>
         <w:t>Verbindingsbeheer gebeurt automatisch</w:t>
       </w:r>
-      <w:bookmarkEnd w:id="11"/>
+      <w:bookmarkEnd w:id="14"/>
     </w:p>
     <w:p>
       <w:pPr>
         <w:spacing w:after="0"/>
       </w:pPr>
+    </w:p>
+    <w:p>
+      <w:pPr>
+        <w:spacing w:after="0"/>
+      </w:pPr>
+      <w:proofErr w:type="spellStart"/>
+      <w:r>
+        <w:t>SignalR</w:t>
+      </w:r>
+      <w:proofErr w:type="spellEnd"/>
+      <w:r>
+        <w:t xml:space="preserve"> gebruikt een API die instaat voor het verbindingsbeheer. Hiervoor wordt </w:t>
+      </w:r>
+      <w:proofErr w:type="spellStart"/>
+      <w:r>
+        <w:t>WebSocket</w:t>
+      </w:r>
+      <w:proofErr w:type="spellEnd"/>
+      <w:r>
+        <w:t xml:space="preserve"> gebruikt. </w:t>
+      </w:r>
+      <w:proofErr w:type="spellStart"/>
+      <w:r>
+        <w:t>WebSocket</w:t>
+      </w:r>
+      <w:proofErr w:type="spellEnd"/>
+      <w:r>
+        <w:t xml:space="preserve"> is communicatieprotocol dat het mogelijk maakt om in </w:t>
+      </w:r>
+      <w:proofErr w:type="spellStart"/>
+      <w:r>
+        <w:t>realtime</w:t>
+      </w:r>
+      <w:proofErr w:type="spellEnd"/>
+      <w:r>
+        <w:t xml:space="preserve"> data te sturen van en naar de server.</w:t>
+      </w:r>
+      <w:r>
+        <w:t xml:space="preserve"> </w:t>
+      </w:r>
+      <w:r>
+        <w:t xml:space="preserve">Communicatie is consistent, </w:t>
+      </w:r>
+      <w:proofErr w:type="spellStart"/>
+      <w:r>
+        <w:t>bidirectioneel</w:t>
+      </w:r>
+      <w:proofErr w:type="spellEnd"/>
+      <w:r>
+        <w:t xml:space="preserve"> en de data kan tegelijk in twee richtingen gestuurd worden.</w:t>
+      </w:r>
+    </w:p>
+    <w:p>
+      <w:pPr>
+        <w:spacing w:after="0"/>
+      </w:pPr>
+      <w:r>
+        <w:t xml:space="preserve">Bij het gebruik van </w:t>
+      </w:r>
+      <w:proofErr w:type="spellStart"/>
+      <w:r>
+        <w:t>SignalR</w:t>
+      </w:r>
+      <w:proofErr w:type="spellEnd"/>
+      <w:r>
+        <w:t xml:space="preserve"> zijn er veel functionaliteiten die je normaal extra moet installeren (denk hier bijvoorbeeld aan oudere systemen)</w:t>
+      </w:r>
+      <w:r>
+        <w:t xml:space="preserve">. Door het gebruik van </w:t>
+      </w:r>
+      <w:proofErr w:type="spellStart"/>
+      <w:r>
+        <w:t>WebSocket</w:t>
+      </w:r>
+      <w:proofErr w:type="spellEnd"/>
+      <w:r>
+        <w:t xml:space="preserve"> worden deze</w:t>
+      </w:r>
+      <w:r>
+        <w:t xml:space="preserve"> automatisch geïmplementeerd.</w:t>
+      </w:r>
+    </w:p>
+    <w:p>
+      <w:pPr>
+        <w:spacing w:after="0"/>
+      </w:pPr>
+      <w:proofErr w:type="spellStart"/>
+      <w:r>
+        <w:t>WebSocket</w:t>
+      </w:r>
+      <w:proofErr w:type="spellEnd"/>
+      <w:r>
+        <w:t xml:space="preserve"> begint als HTTP protocol en doet eerst een </w:t>
+      </w:r>
+      <w:proofErr w:type="spellStart"/>
+      <w:r>
+        <w:t>handshake</w:t>
+      </w:r>
+      <w:proofErr w:type="spellEnd"/>
+      <w:r>
+        <w:t xml:space="preserve">. Een </w:t>
+      </w:r>
+      <w:proofErr w:type="spellStart"/>
+      <w:r>
+        <w:t>handshake</w:t>
+      </w:r>
+      <w:proofErr w:type="spellEnd"/>
+      <w:r>
+        <w:t xml:space="preserve"> is een signaal tussen twee toestellen of programma’s om een link op te zetten tussen beide. Daarna wordt de HTTP Upgrade header gebruikt en wordt de HTTP een </w:t>
+      </w:r>
+      <w:proofErr w:type="spellStart"/>
+      <w:r>
+        <w:t>WebSocket</w:t>
+      </w:r>
+      <w:proofErr w:type="spellEnd"/>
+      <w:r>
+        <w:t xml:space="preserve"> protocol.</w:t>
+      </w:r>
+    </w:p>
+    <w:p>
+      <w:pPr>
+        <w:spacing w:after="0"/>
+      </w:pPr>
+      <w:r>
+        <w:lastRenderedPageBreak/>
+        <w:t xml:space="preserve">Verschillend met HTTP is dat </w:t>
+      </w:r>
+      <w:proofErr w:type="spellStart"/>
+      <w:r>
+        <w:t>WebSocket</w:t>
+      </w:r>
+      <w:proofErr w:type="spellEnd"/>
+      <w:r>
+        <w:t xml:space="preserve"> een open connectie houdt. Gebruiker en server kunnen data versturen en ontvangen zonder dat de gebruiker hier eerst een verzoek voor moet sturen.</w:t>
+      </w:r>
+    </w:p>
+    <w:p>
+      <w:pPr>
+        <w:spacing w:after="0"/>
+      </w:pPr>
+    </w:p>
+    <w:p>
+      <w:pPr>
+        <w:spacing w:after="0"/>
+        <w:rPr>
+          <w:b/>
+        </w:rPr>
+      </w:pPr>
+      <w:bookmarkStart w:id="15" w:name="_Toc131935319"/>
+      <w:r>
+        <w:br w:type="page"/>
+      </w:r>
+    </w:p>
+    <w:p>
+      <w:pPr>
+        <w:pStyle w:val="Heading3"/>
+        <w:tabs>
+          <w:tab w:val="clear" w:pos="1021"/>
+          <w:tab w:val="num" w:pos="0"/>
+        </w:tabs>
+        <w:spacing w:before="0" w:after="0"/>
+        <w:ind w:left="0" w:firstLine="0"/>
+      </w:pPr>
+      <w:r>
+        <w:lastRenderedPageBreak/>
+        <w:t>Berichten naar alle, specifieke of groep actieve gebruikers</w:t>
+      </w:r>
+      <w:bookmarkEnd w:id="15"/>
+    </w:p>
+    <w:p>
+      <w:pPr>
+        <w:spacing w:after="0"/>
+      </w:pPr>
+    </w:p>
+    <w:p>
+      <w:pPr>
+        <w:spacing w:after="0"/>
+      </w:pPr>
+      <w:proofErr w:type="spellStart"/>
+      <w:r>
+        <w:t>SignalR</w:t>
+      </w:r>
+      <w:proofErr w:type="spellEnd"/>
+      <w:r>
+        <w:t xml:space="preserve"> gebruikt hubs om te communiceren tussen gebruikers en servers. Een hub is een pijplijn die toelaat dat een gebruiker en server methodes kunnen oproepen bij elkaar. Dit wordt automatisch gedaan door </w:t>
+      </w:r>
+      <w:proofErr w:type="spellStart"/>
+      <w:r>
+        <w:t>SignalR</w:t>
+      </w:r>
+      <w:proofErr w:type="spellEnd"/>
+      <w:r>
+        <w:t xml:space="preserve">, het zorgt ervoor dat de machines met elkaar verbinden en er zo communicatie mogelijk is tussen server en gebruiker of </w:t>
+      </w:r>
+      <w:proofErr w:type="spellStart"/>
+      <w:r>
+        <w:t>vice</w:t>
+      </w:r>
+      <w:proofErr w:type="spellEnd"/>
+      <w:r>
+        <w:t xml:space="preserve"> versa.</w:t>
+      </w:r>
+      <w:r>
+        <w:t xml:space="preserve"> Dit gebeurt in JSON of </w:t>
+      </w:r>
+      <w:proofErr w:type="spellStart"/>
+      <w:r>
+        <w:t>MessagePack</w:t>
+      </w:r>
+      <w:proofErr w:type="spellEnd"/>
+      <w:r>
+        <w:t>, wat een compactere vorm van JSON is.</w:t>
+      </w:r>
     </w:p>
     <w:p>
       <w:pPr>
         <w:spacing w:after="0"/>
         <w:ind w:left="284"/>
       </w:pPr>
+    </w:p>
+    <w:p>
+      <w:pPr>
+        <w:spacing w:after="0"/>
+      </w:pPr>
+      <w:r>
+        <w:t xml:space="preserve">Deze hubs worden gebruikt op de serverzijde voor het versturen van berichten naar gebruikers. </w:t>
+      </w:r>
+      <w:r>
+        <w:t xml:space="preserve">Het volstaat om een klasse aan te maken die over erft van Hub. Hierin kunnen verschillende methodes, </w:t>
+      </w:r>
       <w:proofErr w:type="spellStart"/>
       <w:r>
+        <w:t>tasks</w:t>
+      </w:r>
+      <w:proofErr w:type="spellEnd"/>
+      <w:r>
+        <w:t>, interfaces,… aangemaakt worden.</w:t>
+      </w:r>
+    </w:p>
+    <w:p>
+      <w:pPr>
+        <w:spacing w:after="0"/>
+      </w:pPr>
+      <w:r>
+        <w:t>Voor berichten te sturen zijn er 3 methoden:</w:t>
+      </w:r>
+      <w:r>
+        <w:t xml:space="preserve"> </w:t>
+      </w:r>
+      <w:proofErr w:type="spellStart"/>
+      <w:r>
+        <w:t>SendMessage</w:t>
+      </w:r>
+      <w:proofErr w:type="spellEnd"/>
+      <w:r>
+        <w:t xml:space="preserve"> gebruikt </w:t>
+      </w:r>
+      <w:r>
+        <w:t xml:space="preserve">de property </w:t>
+      </w:r>
+      <w:proofErr w:type="spellStart"/>
+      <w:r>
+        <w:t>Clients.All</w:t>
+      </w:r>
+      <w:proofErr w:type="spellEnd"/>
+      <w:r>
+        <w:t xml:space="preserve"> om naar alle gebruikers een bericht te sturen. </w:t>
+      </w:r>
+      <w:proofErr w:type="spellStart"/>
+      <w:r>
+        <w:t>SendMessageToCaller</w:t>
+      </w:r>
+      <w:proofErr w:type="spellEnd"/>
+      <w:r>
+        <w:t xml:space="preserve"> heeft </w:t>
+      </w:r>
+      <w:proofErr w:type="spellStart"/>
+      <w:r>
+        <w:t>Clients.Caller</w:t>
+      </w:r>
+      <w:proofErr w:type="spellEnd"/>
+      <w:r>
+        <w:t xml:space="preserve"> om </w:t>
+      </w:r>
+      <w:r>
+        <w:t>te antwoorden op</w:t>
+      </w:r>
+      <w:r>
+        <w:t xml:space="preserve"> de gebruiker die </w:t>
+      </w:r>
+      <w:r>
+        <w:t xml:space="preserve">juist een </w:t>
+      </w:r>
+      <w:r>
+        <w:t xml:space="preserve">bericht heeft gestuurd. Als laatste is er nog </w:t>
+      </w:r>
+      <w:proofErr w:type="spellStart"/>
+      <w:r>
+        <w:t>SendMessageToGroup</w:t>
+      </w:r>
+      <w:proofErr w:type="spellEnd"/>
+      <w:r>
+        <w:t xml:space="preserve"> die </w:t>
+      </w:r>
+      <w:proofErr w:type="spellStart"/>
+      <w:r>
         <w:t>SignalR</w:t>
       </w:r>
       <w:proofErr w:type="spellEnd"/>
       <w:r>
-        <w:t xml:space="preserve"> gebruikt een API die instaat voor het verbindingsbeheer. Hiervoor wordt </w:t>
+        <w:t xml:space="preserve"> Users </w:t>
       </w:r>
       <w:proofErr w:type="spellStart"/>
       <w:r>
-        <w:t>WebSocket</w:t>
+        <w:t>group</w:t>
+      </w:r>
+      <w:r>
+        <w:t>s</w:t>
       </w:r>
       <w:proofErr w:type="spellEnd"/>
       <w:r>
-        <w:t xml:space="preserve"> gebruikt. </w:t>
-      </w:r>
-      <w:proofErr w:type="spellStart"/>
-      <w:r>
-        <w:t>WebSocket</w:t>
-      </w:r>
-      <w:proofErr w:type="spellEnd"/>
-      <w:r>
-        <w:t xml:space="preserve"> is communicatieprotocol dat het mogelijk maakt om in </w:t>
-      </w:r>
-      <w:proofErr w:type="spellStart"/>
-      <w:r>
-        <w:t>realtime</w:t>
-      </w:r>
-      <w:proofErr w:type="spellEnd"/>
-      <w:r>
-        <w:t xml:space="preserve"> data te sturen van en naar de server.</w:t>
-      </w:r>
-      <w:r>
-        <w:t xml:space="preserve"> </w:t>
-      </w:r>
-      <w:r>
-        <w:t xml:space="preserve">Communicatie is consistent, </w:t>
-      </w:r>
-      <w:proofErr w:type="spellStart"/>
-      <w:r>
-        <w:t>bidirectioneel</w:t>
-      </w:r>
-      <w:proofErr w:type="spellEnd"/>
-      <w:r>
-        <w:t xml:space="preserve"> en de data kan tegelijk in twee richtingen gestuurd worden.</w:t>
+        <w:t xml:space="preserve"> gebruikt.</w:t>
       </w:r>
     </w:p>
     <w:p>
       <w:pPr>
         <w:spacing w:after="0"/>
-        <w:ind w:left="284"/>
-      </w:pPr>
-      <w:r>
-        <w:t xml:space="preserve">Bij het gebruik van </w:t>
-      </w:r>
-      <w:proofErr w:type="spellStart"/>
-      <w:r>
-        <w:t>SignalR</w:t>
-      </w:r>
-      <w:proofErr w:type="spellEnd"/>
-      <w:r>
-        <w:t xml:space="preserve"> zijn er veel functionaliteiten die je normaal extra moet installeren (denk hier bijvoorbeeld aan oudere systemen)</w:t>
-      </w:r>
-      <w:r>
-        <w:t xml:space="preserve">. Door het gebruik van </w:t>
-      </w:r>
-      <w:proofErr w:type="spellStart"/>
-      <w:r>
-        <w:t>WebSocket</w:t>
-      </w:r>
-      <w:proofErr w:type="spellEnd"/>
-      <w:r>
-        <w:t xml:space="preserve"> worden deze</w:t>
-      </w:r>
-      <w:r>
-        <w:t xml:space="preserve"> automatisch geïmplementeerd.</w:t>
-      </w:r>
-    </w:p>
-    <w:p>
-      <w:pPr>
-        <w:spacing w:after="0"/>
-        <w:ind w:left="284"/>
-      </w:pPr>
-      <w:proofErr w:type="spellStart"/>
-      <w:r>
-        <w:t>WebSocket</w:t>
-      </w:r>
-      <w:proofErr w:type="spellEnd"/>
-      <w:r>
-        <w:t xml:space="preserve"> begint als HTTP protocol en doet eerst een </w:t>
-      </w:r>
-      <w:proofErr w:type="spellStart"/>
-      <w:r>
-        <w:t>handshake</w:t>
-      </w:r>
-      <w:proofErr w:type="spellEnd"/>
-      <w:r>
-        <w:t xml:space="preserve">. Een </w:t>
-      </w:r>
-      <w:proofErr w:type="spellStart"/>
-      <w:r>
-        <w:t>handshake</w:t>
-      </w:r>
-      <w:proofErr w:type="spellEnd"/>
-      <w:r>
-        <w:t xml:space="preserve"> is een signaal tussen twee toestellen of programma’s om een link op te zetten tussen beide. Daarna wordt de HTTP Upgrade header gebruikt en wordt de HTTP een </w:t>
-      </w:r>
-      <w:proofErr w:type="spellStart"/>
-      <w:r>
-        <w:t>WebSocket</w:t>
-      </w:r>
-      <w:proofErr w:type="spellEnd"/>
-      <w:r>
-        <w:t xml:space="preserve"> protocol.</w:t>
-      </w:r>
-    </w:p>
-    <w:p>
-      <w:pPr>
-        <w:spacing w:after="0"/>
-        <w:ind w:left="284"/>
-      </w:pPr>
-      <w:r>
-        <w:t xml:space="preserve">Verschillend met HTTP is dat </w:t>
-      </w:r>
-      <w:proofErr w:type="spellStart"/>
-      <w:r>
-        <w:t>WebSocket</w:t>
-      </w:r>
-      <w:proofErr w:type="spellEnd"/>
-      <w:r>
-        <w:t xml:space="preserve"> een open connectie houdt. Gebruiker en server kunnen data versturen en ontvangen zonder dat de gebruiker hier eerst een verzoek voor moet sturen.</w:t>
-      </w:r>
-    </w:p>
-    <w:p>
-      <w:pPr>
-        <w:spacing w:after="0"/>
-        <w:ind w:left="709"/>
       </w:pPr>
     </w:p>
     <w:p>
@@ -2389,262 +3069,73 @@
         <w:spacing w:before="0" w:after="0"/>
         <w:ind w:left="0" w:firstLine="284"/>
       </w:pPr>
-      <w:bookmarkStart w:id="12" w:name="_Toc129462561"/>
-      <w:r>
-        <w:t>Berichten naar alle, specifieke of groep actieve gebruikers</w:t>
-      </w:r>
-      <w:bookmarkEnd w:id="12"/>
+      <w:bookmarkStart w:id="16" w:name="_Toc131935320"/>
+      <w:r>
+        <w:t>Schaalt naar trafiek</w:t>
+      </w:r>
+      <w:bookmarkEnd w:id="16"/>
     </w:p>
     <w:p>
       <w:pPr>
         <w:spacing w:after="0"/>
-        <w:ind w:left="708"/>
       </w:pPr>
     </w:p>
     <w:p>
       <w:pPr>
         <w:spacing w:after="0"/>
-        <w:ind w:left="284"/>
-      </w:pPr>
+      </w:pPr>
+      <w:r>
+        <w:t xml:space="preserve">Een app dat </w:t>
+      </w:r>
       <w:proofErr w:type="spellStart"/>
       <w:r>
         <w:t>SignalR</w:t>
       </w:r>
       <w:proofErr w:type="spellEnd"/>
       <w:r>
-        <w:t xml:space="preserve"> gebruikt hubs om te communiceren tussen gebruikers en servers. Een hub is een pijplijn die toelaat dat een gebruiker en server methodes kunnen oproepen bij elkaar. Dit wordt automatisch gedaan door </w:t>
+        <w:t xml:space="preserve"> gebruikt moet steeds alle verbindingen bijhouden, wat problemen geeft bij meerdere servers. Stel één server wil een bericht sturen naar alle gebruikers. Dat bericht wordt alleen verzonden naar de gebruikers die met die ene server zijn verbonden. Er zijn twee opties om dit probleem op te lossen: </w:t>
       </w:r>
       <w:proofErr w:type="spellStart"/>
       <w:r>
+        <w:t>Azure</w:t>
+      </w:r>
+      <w:proofErr w:type="spellEnd"/>
+      <w:r>
+        <w:t xml:space="preserve"> </w:t>
+      </w:r>
+      <w:proofErr w:type="spellStart"/>
+      <w:r>
         <w:t>SignalR</w:t>
       </w:r>
       <w:proofErr w:type="spellEnd"/>
       <w:r>
-        <w:t xml:space="preserve">, het zorgt ervoor dat de machines met elkaar verbinden en er zo communicatie mogelijk is tussen server en gebruiker of </w:t>
+        <w:t xml:space="preserve"> Service en </w:t>
       </w:r>
       <w:proofErr w:type="spellStart"/>
       <w:r>
-        <w:t>vice</w:t>
+        <w:t>Redis</w:t>
       </w:r>
       <w:proofErr w:type="spellEnd"/>
       <w:r>
-        <w:t xml:space="preserve"> versa.</w:t>
-      </w:r>
-      <w:r>
-        <w:t xml:space="preserve"> Dit gebeurt in JSON of </w:t>
+        <w:t xml:space="preserve"> </w:t>
       </w:r>
       <w:proofErr w:type="spellStart"/>
       <w:r>
-        <w:t>MessagePack</w:t>
+        <w:t>backpane</w:t>
       </w:r>
       <w:proofErr w:type="spellEnd"/>
       <w:r>
-        <w:t>, wat een compactere vorm van JSON is.</w:t>
+        <w:t>.</w:t>
       </w:r>
     </w:p>
     <w:p>
       <w:pPr>
         <w:spacing w:after="0"/>
-        <w:ind w:left="284"/>
       </w:pPr>
     </w:p>
     <w:p>
       <w:pPr>
         <w:spacing w:after="0"/>
-        <w:ind w:left="284"/>
-      </w:pPr>
-      <w:r>
-        <w:t xml:space="preserve">Deze hubs worden gebruikt op de serverzijde voor het versturen van berichten naar gebruikers. </w:t>
-      </w:r>
-      <w:r>
-        <w:t xml:space="preserve">Het volstaat om een klasse aan te maken die over erft van Hub. Hierin kunnen verschillende methodes, </w:t>
-      </w:r>
-      <w:proofErr w:type="spellStart"/>
-      <w:r>
-        <w:t>tasks</w:t>
-      </w:r>
-      <w:proofErr w:type="spellEnd"/>
-      <w:r>
-        <w:t>, interfaces,… aangemaakt worden.</w:t>
-      </w:r>
-    </w:p>
-    <w:p>
-      <w:pPr>
-        <w:spacing w:after="0"/>
-        <w:ind w:left="284"/>
-      </w:pPr>
-      <w:r>
-        <w:t>Voor berichten te sturen zijn er 3 methoden:</w:t>
-      </w:r>
-      <w:r>
-        <w:t xml:space="preserve"> </w:t>
-      </w:r>
-      <w:proofErr w:type="spellStart"/>
-      <w:r>
-        <w:t>SendMessage</w:t>
-      </w:r>
-      <w:proofErr w:type="spellEnd"/>
-      <w:r>
-        <w:t xml:space="preserve"> gebruikt </w:t>
-      </w:r>
-      <w:r>
-        <w:t xml:space="preserve">de property </w:t>
-      </w:r>
-      <w:proofErr w:type="spellStart"/>
-      <w:r>
-        <w:t>Clients.All</w:t>
-      </w:r>
-      <w:proofErr w:type="spellEnd"/>
-      <w:r>
-        <w:t xml:space="preserve"> om naar alle gebruikers een bericht te sturen. </w:t>
-      </w:r>
-      <w:proofErr w:type="spellStart"/>
-      <w:r>
-        <w:t>SendMessageToCaller</w:t>
-      </w:r>
-      <w:proofErr w:type="spellEnd"/>
-      <w:r>
-        <w:t xml:space="preserve"> heeft </w:t>
-      </w:r>
-      <w:proofErr w:type="spellStart"/>
-      <w:r>
-        <w:t>Clients.Caller</w:t>
-      </w:r>
-      <w:proofErr w:type="spellEnd"/>
-      <w:r>
-        <w:t xml:space="preserve"> om </w:t>
-      </w:r>
-      <w:r>
-        <w:t>te antwoorden op</w:t>
-      </w:r>
-      <w:r>
-        <w:t xml:space="preserve"> de gebruiker die </w:t>
-      </w:r>
-      <w:r>
-        <w:t xml:space="preserve">juist een </w:t>
-      </w:r>
-      <w:r>
-        <w:t xml:space="preserve">bericht heeft gestuurd. Als laatste is er nog </w:t>
-      </w:r>
-      <w:proofErr w:type="spellStart"/>
-      <w:r>
-        <w:t>SendMessageToGroup</w:t>
-      </w:r>
-      <w:proofErr w:type="spellEnd"/>
-      <w:r>
-        <w:t xml:space="preserve"> die </w:t>
-      </w:r>
-      <w:proofErr w:type="spellStart"/>
-      <w:r>
-        <w:t>SignalR</w:t>
-      </w:r>
-      <w:proofErr w:type="spellEnd"/>
-      <w:r>
-        <w:t xml:space="preserve"> Users </w:t>
-      </w:r>
-      <w:proofErr w:type="spellStart"/>
-      <w:r>
-        <w:t>group</w:t>
-      </w:r>
-      <w:r>
-        <w:t>s</w:t>
-      </w:r>
-      <w:proofErr w:type="spellEnd"/>
-      <w:r>
-        <w:t xml:space="preserve"> gebruikt.</w:t>
-      </w:r>
-    </w:p>
-    <w:p>
-      <w:pPr>
-        <w:spacing w:after="0"/>
-        <w:ind w:left="708"/>
-      </w:pPr>
-    </w:p>
-    <w:p>
-      <w:pPr>
-        <w:pStyle w:val="Heading3"/>
-        <w:tabs>
-          <w:tab w:val="clear" w:pos="1021"/>
-          <w:tab w:val="num" w:pos="0"/>
-        </w:tabs>
-        <w:spacing w:before="0" w:after="0"/>
-        <w:ind w:left="0" w:firstLine="284"/>
-      </w:pPr>
-      <w:bookmarkStart w:id="13" w:name="_Toc129462562"/>
-      <w:r>
-        <w:t>Schaalt naar trafiek</w:t>
-      </w:r>
-      <w:bookmarkEnd w:id="13"/>
-    </w:p>
-    <w:p>
-      <w:pPr>
-        <w:spacing w:after="0"/>
-        <w:ind w:left="708"/>
-      </w:pPr>
-    </w:p>
-    <w:p>
-      <w:pPr>
-        <w:spacing w:after="0"/>
-        <w:ind w:left="284"/>
-      </w:pPr>
-      <w:r>
-        <w:t xml:space="preserve">Een app dat </w:t>
-      </w:r>
-      <w:proofErr w:type="spellStart"/>
-      <w:r>
-        <w:t>SignalR</w:t>
-      </w:r>
-      <w:proofErr w:type="spellEnd"/>
-      <w:r>
-        <w:t xml:space="preserve"> gebruikt moet steeds alle verbindingen bijhouden, wat problemen geeft bij meerdere servers. Stel één server wil een bericht sturen naar alle gebruikers. Dat bericht wordt alleen verzonden naar de gebruikers die met die </w:t>
-      </w:r>
-      <w:r>
-        <w:lastRenderedPageBreak/>
-        <w:t xml:space="preserve">ene server zijn verbonden. Er zijn twee opties om dit probleem op te lossen: </w:t>
-      </w:r>
-      <w:proofErr w:type="spellStart"/>
-      <w:r>
-        <w:t>Azure</w:t>
-      </w:r>
-      <w:proofErr w:type="spellEnd"/>
-      <w:r>
-        <w:t xml:space="preserve"> </w:t>
-      </w:r>
-      <w:proofErr w:type="spellStart"/>
-      <w:r>
-        <w:t>SignalR</w:t>
-      </w:r>
-      <w:proofErr w:type="spellEnd"/>
-      <w:r>
-        <w:t xml:space="preserve"> Service en </w:t>
-      </w:r>
-      <w:proofErr w:type="spellStart"/>
-      <w:r>
-        <w:t>Redis</w:t>
-      </w:r>
-      <w:proofErr w:type="spellEnd"/>
-      <w:r>
-        <w:t xml:space="preserve"> </w:t>
-      </w:r>
-      <w:proofErr w:type="spellStart"/>
-      <w:r>
-        <w:t>backpane</w:t>
-      </w:r>
-      <w:proofErr w:type="spellEnd"/>
-      <w:r>
-        <w:t>.</w:t>
-      </w:r>
-    </w:p>
-    <w:p>
-      <w:pPr>
-        <w:spacing w:after="0"/>
-        <w:ind w:left="708"/>
-      </w:pPr>
-    </w:p>
-    <w:p>
-      <w:pPr>
-        <w:spacing w:after="0"/>
-        <w:ind w:left="284"/>
       </w:pPr>
       <w:r>
         <w:rPr>
@@ -2666,7 +3157,7 @@
                     <pic:cNvPicPr/>
                   </pic:nvPicPr>
                   <pic:blipFill>
-                    <a:blip r:embed="rId20"/>
+                    <a:blip r:embed="rId21"/>
                     <a:stretch>
                       <a:fillRect/>
                     </a:stretch>
@@ -2690,13 +3181,11 @@
     <w:p>
       <w:pPr>
         <w:spacing w:after="0"/>
-        <w:ind w:left="708"/>
       </w:pPr>
     </w:p>
     <w:p>
       <w:pPr>
         <w:spacing w:after="0"/>
-        <w:ind w:left="284"/>
       </w:pPr>
       <w:proofErr w:type="spellStart"/>
       <w:r>
@@ -2745,13 +3234,11 @@
     <w:p>
       <w:pPr>
         <w:spacing w:after="0"/>
-        <w:ind w:left="284"/>
       </w:pPr>
     </w:p>
     <w:p>
       <w:pPr>
         <w:spacing w:after="0"/>
-        <w:ind w:left="284"/>
       </w:pPr>
       <w:r>
         <w:rPr>
@@ -2773,7 +3260,7 @@
                     <pic:cNvPicPr/>
                   </pic:nvPicPr>
                   <pic:blipFill>
-                    <a:blip r:embed="rId21"/>
+                    <a:blip r:embed="rId22"/>
                     <a:stretch>
                       <a:fillRect/>
                     </a:stretch>
@@ -2797,13 +3284,11 @@
     <w:p>
       <w:pPr>
         <w:spacing w:after="0"/>
-        <w:ind w:left="284"/>
       </w:pPr>
     </w:p>
     <w:p>
       <w:pPr>
         <w:spacing w:after="0"/>
-        <w:ind w:left="284"/>
       </w:pPr>
       <w:proofErr w:type="spellStart"/>
       <w:r>
@@ -2893,12 +3378,12 @@
     <w:p>
       <w:pPr>
         <w:spacing w:after="0"/>
-        <w:ind w:left="284"/>
       </w:pPr>
       <w:r>
         <w:rPr>
           <w:noProof/>
         </w:rPr>
+        <w:lastRenderedPageBreak/>
         <w:drawing>
           <wp:inline distT="0" distB="0" distL="0" distR="0" wp14:anchorId="050D166E" wp14:editId="4A1140D3">
             <wp:extent cx="4424121" cy="2406650"/>
@@ -2915,7 +3400,7 @@
                     <pic:cNvPicPr/>
                   </pic:nvPicPr>
                   <pic:blipFill>
-                    <a:blip r:embed="rId22"/>
+                    <a:blip r:embed="rId23"/>
                     <a:stretch>
                       <a:fillRect/>
                     </a:stretch>
@@ -2944,131 +3429,130 @@
     </w:p>
     <w:p>
       <w:pPr>
+        <w:pStyle w:val="Heading3"/>
+        <w:tabs>
+          <w:tab w:val="clear" w:pos="1021"/>
+          <w:tab w:val="num" w:pos="0"/>
+        </w:tabs>
+        <w:spacing w:before="0" w:after="0"/>
+        <w:ind w:left="0" w:firstLine="0"/>
+      </w:pPr>
+      <w:bookmarkStart w:id="17" w:name="_Toc131935321"/>
+      <w:proofErr w:type="spellStart"/>
+      <w:r>
+        <w:t>SignalR</w:t>
+      </w:r>
+      <w:proofErr w:type="spellEnd"/>
+      <w:r>
+        <w:t xml:space="preserve"> Hub Protocol</w:t>
+      </w:r>
+      <w:bookmarkEnd w:id="17"/>
+    </w:p>
+    <w:p>
+      <w:pPr>
+        <w:tabs>
+          <w:tab w:val="num" w:pos="0"/>
+        </w:tabs>
         <w:spacing w:after="0"/>
-        <w:rPr>
-          <w:b/>
-        </w:rPr>
-      </w:pPr>
-      <w:bookmarkStart w:id="14" w:name="_Toc129462563"/>
-      <w:r>
-        <w:br w:type="page"/>
-      </w:r>
-    </w:p>
-    <w:p>
-      <w:pPr>
-        <w:pStyle w:val="Heading3"/>
-        <w:tabs>
-          <w:tab w:val="clear" w:pos="1021"/>
-          <w:tab w:val="num" w:pos="284"/>
-        </w:tabs>
-        <w:spacing w:before="0" w:after="0"/>
-        <w:ind w:left="284" w:firstLine="0"/>
+      </w:pPr>
+    </w:p>
+    <w:p>
+      <w:pPr>
+        <w:tabs>
+          <w:tab w:val="num" w:pos="0"/>
+        </w:tabs>
+        <w:spacing w:after="0"/>
       </w:pPr>
       <w:proofErr w:type="spellStart"/>
       <w:r>
-        <w:lastRenderedPageBreak/>
         <w:t>SignalR</w:t>
       </w:r>
       <w:proofErr w:type="spellEnd"/>
       <w:r>
-        <w:t xml:space="preserve"> Hub Protocol</w:t>
-      </w:r>
-      <w:bookmarkEnd w:id="14"/>
-    </w:p>
-    <w:p>
-      <w:pPr>
+        <w:t xml:space="preserve"> maakt gebruik van hubs om </w:t>
+      </w:r>
+      <w:r>
+        <w:t>de</w:t>
+      </w:r>
+      <w:r>
+        <w:t xml:space="preserve"> communicatie </w:t>
+      </w:r>
+      <w:r>
+        <w:t>van de server naar cliënten en van cliënten naar server te doen</w:t>
+      </w:r>
+      <w:r>
+        <w:t>.</w:t>
+      </w:r>
+      <w:r>
+        <w:t xml:space="preserve"> In de code definieer</w:t>
+      </w:r>
+      <w:r>
+        <w:t xml:space="preserve"> je methoden die via de server de aangeroepen kunnen worden</w:t>
+      </w:r>
+      <w:r>
+        <w:t xml:space="preserve">, </w:t>
+      </w:r>
+      <w:proofErr w:type="spellStart"/>
+      <w:r>
+        <w:t>SignalR</w:t>
+      </w:r>
+      <w:proofErr w:type="spellEnd"/>
+      <w:r>
+        <w:t xml:space="preserve"> handelt zelf de routing af.</w:t>
+      </w:r>
+    </w:p>
+    <w:p>
+      <w:pPr>
+        <w:tabs>
+          <w:tab w:val="num" w:pos="0"/>
+        </w:tabs>
         <w:spacing w:after="0"/>
       </w:pPr>
-    </w:p>
-    <w:p>
-      <w:pPr>
+      <w:r>
+        <w:t xml:space="preserve">Hieronder is een </w:t>
+      </w:r>
+      <w:proofErr w:type="spellStart"/>
+      <w:r>
+        <w:t>voorbeel</w:t>
+      </w:r>
+      <w:proofErr w:type="spellEnd"/>
+      <w:r>
+        <w:t xml:space="preserve"> van zo’n hub. Door middel van de methode “</w:t>
+      </w:r>
+      <w:proofErr w:type="spellStart"/>
+      <w:r>
+        <w:t>SendMessage</w:t>
+      </w:r>
+      <w:proofErr w:type="spellEnd"/>
+      <w:r>
+        <w:t>” kan een gebruiker een bericht sturen.</w:t>
+      </w:r>
+      <w:r>
+        <w:t xml:space="preserve"> Door de methode </w:t>
+      </w:r>
+      <w:proofErr w:type="spellStart"/>
+      <w:r>
+        <w:t>ReceiveMessage</w:t>
+      </w:r>
+      <w:proofErr w:type="spellEnd"/>
+      <w:r>
+        <w:t xml:space="preserve"> wordt dit dan verstuurd naar alle cliënten die verbonden zijn.</w:t>
+      </w:r>
+    </w:p>
+    <w:p>
+      <w:pPr>
+        <w:tabs>
+          <w:tab w:val="num" w:pos="0"/>
+        </w:tabs>
         <w:spacing w:after="0"/>
-        <w:ind w:left="284"/>
-      </w:pPr>
-      <w:proofErr w:type="spellStart"/>
-      <w:r>
-        <w:t>SignalR</w:t>
-      </w:r>
-      <w:proofErr w:type="spellEnd"/>
-      <w:r>
-        <w:t xml:space="preserve"> maakt gebruik van hubs om </w:t>
-      </w:r>
-      <w:r>
-        <w:t>de</w:t>
-      </w:r>
-      <w:r>
-        <w:t xml:space="preserve"> communicatie </w:t>
-      </w:r>
-      <w:r>
-        <w:t>van de server naar cliënten en van cliënten naar server te doen</w:t>
-      </w:r>
-      <w:r>
-        <w:t>.</w:t>
-      </w:r>
-      <w:r>
-        <w:t xml:space="preserve"> In de code definieer</w:t>
-      </w:r>
-      <w:r>
-        <w:t xml:space="preserve"> je methoden die via de server de aangeroepen kunnen worden</w:t>
-      </w:r>
-      <w:r>
-        <w:t xml:space="preserve">, </w:t>
-      </w:r>
-      <w:proofErr w:type="spellStart"/>
-      <w:r>
-        <w:t>SignalR</w:t>
-      </w:r>
-      <w:proofErr w:type="spellEnd"/>
-      <w:r>
-        <w:t xml:space="preserve"> handelt zelf de routing af.</w:t>
-      </w:r>
-    </w:p>
-    <w:p>
-      <w:pPr>
+      </w:pPr>
+    </w:p>
+    <w:p>
+      <w:pPr>
+        <w:tabs>
+          <w:tab w:val="num" w:pos="0"/>
+        </w:tabs>
         <w:spacing w:after="0"/>
-        <w:ind w:left="284"/>
-      </w:pPr>
-      <w:r>
-        <w:t xml:space="preserve">Hieronder is een </w:t>
-      </w:r>
-      <w:proofErr w:type="spellStart"/>
-      <w:r>
-        <w:t>voorbeel</w:t>
-      </w:r>
-      <w:proofErr w:type="spellEnd"/>
-      <w:r>
-        <w:t xml:space="preserve"> van zo’n hub. Door middel van de methode “</w:t>
-      </w:r>
-      <w:proofErr w:type="spellStart"/>
-      <w:r>
-        <w:t>SendMessage</w:t>
-      </w:r>
-      <w:proofErr w:type="spellEnd"/>
-      <w:r>
-        <w:t>” kan een gebruiker een bericht sturen.</w:t>
-      </w:r>
-      <w:r>
-        <w:t xml:space="preserve"> Door de methode </w:t>
-      </w:r>
-      <w:proofErr w:type="spellStart"/>
-      <w:r>
-        <w:t>ReceiveMessage</w:t>
-      </w:r>
-      <w:proofErr w:type="spellEnd"/>
-      <w:r>
-        <w:t xml:space="preserve"> wordt dit dan verstuurd naar alle cliënten die verbonden zijn.</w:t>
-      </w:r>
-    </w:p>
-    <w:p>
-      <w:pPr>
-        <w:spacing w:after="0"/>
-        <w:ind w:left="284"/>
-      </w:pPr>
-    </w:p>
-    <w:p>
-      <w:pPr>
-        <w:spacing w:after="0"/>
-        <w:ind w:left="284"/>
       </w:pPr>
       <w:r>
         <w:rPr>
@@ -3090,7 +3574,7 @@
                     <pic:cNvPicPr/>
                   </pic:nvPicPr>
                   <pic:blipFill>
-                    <a:blip r:embed="rId23"/>
+                    <a:blip r:embed="rId24"/>
                     <a:stretch>
                       <a:fillRect/>
                     </a:stretch>
@@ -3113,14 +3597,18 @@
     </w:p>
     <w:p>
       <w:pPr>
+        <w:tabs>
+          <w:tab w:val="num" w:pos="0"/>
+        </w:tabs>
         <w:spacing w:after="0"/>
-        <w:ind w:left="284"/>
-      </w:pPr>
-    </w:p>
-    <w:p>
-      <w:pPr>
+      </w:pPr>
+    </w:p>
+    <w:p>
+      <w:pPr>
+        <w:tabs>
+          <w:tab w:val="num" w:pos="0"/>
+        </w:tabs>
         <w:spacing w:after="0"/>
-        <w:ind w:left="284"/>
       </w:pPr>
       <w:r>
         <w:t>In de code van de webpagina is dan de methode “</w:t>
@@ -3144,14 +3632,18 @@
     </w:p>
     <w:p>
       <w:pPr>
+        <w:tabs>
+          <w:tab w:val="num" w:pos="0"/>
+        </w:tabs>
         <w:spacing w:after="0"/>
-        <w:ind w:left="284"/>
-      </w:pPr>
-    </w:p>
-    <w:p>
-      <w:pPr>
+      </w:pPr>
+    </w:p>
+    <w:p>
+      <w:pPr>
+        <w:tabs>
+          <w:tab w:val="num" w:pos="0"/>
+        </w:tabs>
         <w:spacing w:after="0"/>
-        <w:ind w:left="284"/>
       </w:pPr>
       <w:r>
         <w:rPr>
@@ -3173,7 +3665,7 @@
                     <pic:cNvPicPr/>
                   </pic:nvPicPr>
                   <pic:blipFill>
-                    <a:blip r:embed="rId24"/>
+                    <a:blip r:embed="rId25"/>
                     <a:stretch>
                       <a:fillRect/>
                     </a:stretch>
@@ -3196,24 +3688,88 @@
     </w:p>
     <w:p>
       <w:pPr>
+        <w:pStyle w:val="Heading2"/>
+      </w:pPr>
+      <w:proofErr w:type="spellStart"/>
+      <w:r>
+        <w:t>WebSocket</w:t>
+      </w:r>
+      <w:proofErr w:type="spellEnd"/>
+      <w:r>
+        <w:t xml:space="preserve"> </w:t>
+      </w:r>
+      <w:proofErr w:type="spellStart"/>
+      <w:r>
+        <w:t>vs</w:t>
+      </w:r>
+      <w:proofErr w:type="spellEnd"/>
+      <w:r>
+        <w:t xml:space="preserve"> </w:t>
+      </w:r>
+      <w:proofErr w:type="spellStart"/>
+      <w:r>
+        <w:t>SignalR</w:t>
+      </w:r>
+      <w:proofErr w:type="spellEnd"/>
+    </w:p>
+    <w:p>
+      <w:r>
+        <w:t>We wete</w:t>
+      </w:r>
+      <w:r>
+        <w:t xml:space="preserve">n nu dat </w:t>
+      </w:r>
+      <w:proofErr w:type="spellStart"/>
+      <w:r>
+        <w:t>SignalR</w:t>
+      </w:r>
+      <w:proofErr w:type="spellEnd"/>
+      <w:r>
+        <w:t xml:space="preserve"> gebruikt maakt van </w:t>
+      </w:r>
+      <w:proofErr w:type="spellStart"/>
+      <w:r>
+        <w:t>WebSocket</w:t>
+      </w:r>
+      <w:proofErr w:type="spellEnd"/>
+      <w:r>
+        <w:t xml:space="preserve"> voor de </w:t>
+      </w:r>
+    </w:p>
+    <w:p>
+      <w:pPr>
+        <w:pStyle w:val="Heading2"/>
+      </w:pPr>
+      <w:r>
+        <w:t>Toekomst</w:t>
+      </w:r>
+    </w:p>
+    <w:p>
+      <w:pPr>
+        <w:tabs>
+          <w:tab w:val="num" w:pos="0"/>
+        </w:tabs>
         <w:spacing w:after="0"/>
-        <w:ind w:left="284"/>
       </w:pPr>
     </w:p>
     <w:p>
       <w:pPr>
         <w:pStyle w:val="Heading1"/>
+        <w:tabs>
+          <w:tab w:val="num" w:pos="0"/>
+        </w:tabs>
         <w:spacing w:after="0"/>
-      </w:pPr>
-      <w:bookmarkStart w:id="15" w:name="_Toc129462564"/>
+        <w:ind w:left="0" w:firstLine="0"/>
+      </w:pPr>
+      <w:bookmarkStart w:id="18" w:name="_Toc131935322"/>
       <w:r>
         <w:t>Reflectie</w:t>
       </w:r>
-      <w:bookmarkEnd w:id="15"/>
+      <w:bookmarkEnd w:id="18"/>
     </w:p>
     <w:sectPr>
-      <w:headerReference w:type="default" r:id="rId25"/>
-      <w:headerReference w:type="first" r:id="rId26"/>
+      <w:headerReference w:type="default" r:id="rId26"/>
+      <w:headerReference w:type="first" r:id="rId27"/>
       <w:pgSz w:w="11906" w:h="16838" w:code="9"/>
       <w:pgMar w:top="1134" w:right="1134" w:bottom="1134" w:left="1871" w:header="709" w:footer="709" w:gutter="0"/>
       <w:pgNumType w:start="2"/>
@@ -6639,7 +7195,7 @@
   <w:abstractNum w:abstractNumId="27" w15:restartNumberingAfterBreak="0">
     <w:nsid w:val="594873F7"/>
     <w:multiLevelType w:val="multilevel"/>
-    <w:tmpl w:val="339A2936"/>
+    <w:tmpl w:val="A2484D0C"/>
     <w:lvl w:ilvl="0">
       <w:start w:val="1"/>
       <w:numFmt w:val="decimal"/>
@@ -6652,6 +7208,9 @@
         </w:tabs>
         <w:ind w:left="1021" w:hanging="1021"/>
       </w:pPr>
+      <w:rPr>
+        <w:color w:val="F04C25"/>
+      </w:rPr>
     </w:lvl>
     <w:lvl w:ilvl="1">
       <w:start w:val="1"/>
@@ -6674,9 +7233,9 @@
       <w:lvlJc w:val="left"/>
       <w:pPr>
         <w:tabs>
-          <w:tab w:val="num" w:pos="1021"/>
-        </w:tabs>
-        <w:ind w:left="1021" w:hanging="1021"/>
+          <w:tab w:val="num" w:pos="1163"/>
+        </w:tabs>
+        <w:ind w:left="1163" w:hanging="1021"/>
       </w:pPr>
       <w:rPr>
         <w:rFonts w:cs="Times New Roman" w:hint="default"/>
@@ -7227,6 +7786,119 @@
     </w:lvl>
   </w:abstractNum>
   <w:abstractNum w:abstractNumId="32" w15:restartNumberingAfterBreak="0">
+    <w:nsid w:val="6A4A76FA"/>
+    <w:multiLevelType w:val="hybridMultilevel"/>
+    <w:tmpl w:val="4D02CA3E"/>
+    <w:lvl w:ilvl="0" w:tplc="20000001">
+      <w:start w:val="1"/>
+      <w:numFmt w:val="bullet"/>
+      <w:lvlText w:val=""/>
+      <w:lvlJc w:val="left"/>
+      <w:pPr>
+        <w:ind w:left="720" w:hanging="360"/>
+      </w:pPr>
+      <w:rPr>
+        <w:rFonts w:ascii="Symbol" w:hAnsi="Symbol" w:hint="default"/>
+      </w:rPr>
+    </w:lvl>
+    <w:lvl w:ilvl="1" w:tplc="20000003" w:tentative="1">
+      <w:start w:val="1"/>
+      <w:numFmt w:val="bullet"/>
+      <w:lvlText w:val="o"/>
+      <w:lvlJc w:val="left"/>
+      <w:pPr>
+        <w:ind w:left="1440" w:hanging="360"/>
+      </w:pPr>
+      <w:rPr>
+        <w:rFonts w:ascii="Courier New" w:hAnsi="Courier New" w:cs="Courier New" w:hint="default"/>
+      </w:rPr>
+    </w:lvl>
+    <w:lvl w:ilvl="2" w:tplc="20000005" w:tentative="1">
+      <w:start w:val="1"/>
+      <w:numFmt w:val="bullet"/>
+      <w:lvlText w:val=""/>
+      <w:lvlJc w:val="left"/>
+      <w:pPr>
+        <w:ind w:left="2160" w:hanging="360"/>
+      </w:pPr>
+      <w:rPr>
+        <w:rFonts w:ascii="Wingdings" w:hAnsi="Wingdings" w:hint="default"/>
+      </w:rPr>
+    </w:lvl>
+    <w:lvl w:ilvl="3" w:tplc="20000001" w:tentative="1">
+      <w:start w:val="1"/>
+      <w:numFmt w:val="bullet"/>
+      <w:lvlText w:val=""/>
+      <w:lvlJc w:val="left"/>
+      <w:pPr>
+        <w:ind w:left="2880" w:hanging="360"/>
+      </w:pPr>
+      <w:rPr>
+        <w:rFonts w:ascii="Symbol" w:hAnsi="Symbol" w:hint="default"/>
+      </w:rPr>
+    </w:lvl>
+    <w:lvl w:ilvl="4" w:tplc="20000003" w:tentative="1">
+      <w:start w:val="1"/>
+      <w:numFmt w:val="bullet"/>
+      <w:lvlText w:val="o"/>
+      <w:lvlJc w:val="left"/>
+      <w:pPr>
+        <w:ind w:left="3600" w:hanging="360"/>
+      </w:pPr>
+      <w:rPr>
+        <w:rFonts w:ascii="Courier New" w:hAnsi="Courier New" w:cs="Courier New" w:hint="default"/>
+      </w:rPr>
+    </w:lvl>
+    <w:lvl w:ilvl="5" w:tplc="20000005" w:tentative="1">
+      <w:start w:val="1"/>
+      <w:numFmt w:val="bullet"/>
+      <w:lvlText w:val=""/>
+      <w:lvlJc w:val="left"/>
+      <w:pPr>
+        <w:ind w:left="4320" w:hanging="360"/>
+      </w:pPr>
+      <w:rPr>
+        <w:rFonts w:ascii="Wingdings" w:hAnsi="Wingdings" w:hint="default"/>
+      </w:rPr>
+    </w:lvl>
+    <w:lvl w:ilvl="6" w:tplc="20000001" w:tentative="1">
+      <w:start w:val="1"/>
+      <w:numFmt w:val="bullet"/>
+      <w:lvlText w:val=""/>
+      <w:lvlJc w:val="left"/>
+      <w:pPr>
+        <w:ind w:left="5040" w:hanging="360"/>
+      </w:pPr>
+      <w:rPr>
+        <w:rFonts w:ascii="Symbol" w:hAnsi="Symbol" w:hint="default"/>
+      </w:rPr>
+    </w:lvl>
+    <w:lvl w:ilvl="7" w:tplc="20000003" w:tentative="1">
+      <w:start w:val="1"/>
+      <w:numFmt w:val="bullet"/>
+      <w:lvlText w:val="o"/>
+      <w:lvlJc w:val="left"/>
+      <w:pPr>
+        <w:ind w:left="5760" w:hanging="360"/>
+      </w:pPr>
+      <w:rPr>
+        <w:rFonts w:ascii="Courier New" w:hAnsi="Courier New" w:cs="Courier New" w:hint="default"/>
+      </w:rPr>
+    </w:lvl>
+    <w:lvl w:ilvl="8" w:tplc="20000005" w:tentative="1">
+      <w:start w:val="1"/>
+      <w:numFmt w:val="bullet"/>
+      <w:lvlText w:val=""/>
+      <w:lvlJc w:val="left"/>
+      <w:pPr>
+        <w:ind w:left="6480" w:hanging="360"/>
+      </w:pPr>
+      <w:rPr>
+        <w:rFonts w:ascii="Wingdings" w:hAnsi="Wingdings" w:hint="default"/>
+      </w:rPr>
+    </w:lvl>
+  </w:abstractNum>
+  <w:abstractNum w:abstractNumId="33" w15:restartNumberingAfterBreak="0">
     <w:nsid w:val="703D2644"/>
     <w:multiLevelType w:val="hybridMultilevel"/>
     <w:tmpl w:val="4EBAB466"/>
@@ -7366,7 +8038,7 @@
       </w:rPr>
     </w:lvl>
   </w:abstractNum>
-  <w:abstractNum w:abstractNumId="33" w15:restartNumberingAfterBreak="0">
+  <w:abstractNum w:abstractNumId="34" w15:restartNumberingAfterBreak="0">
     <w:nsid w:val="7322345B"/>
     <w:multiLevelType w:val="hybridMultilevel"/>
     <w:tmpl w:val="25F458E2"/>
@@ -7456,7 +8128,7 @@
       </w:pPr>
     </w:lvl>
   </w:abstractNum>
-  <w:abstractNum w:abstractNumId="34" w15:restartNumberingAfterBreak="0">
+  <w:abstractNum w:abstractNumId="35" w15:restartNumberingAfterBreak="0">
     <w:nsid w:val="795A4B8D"/>
     <w:multiLevelType w:val="hybridMultilevel"/>
     <w:tmpl w:val="5142A05A"/>
@@ -7569,7 +8241,7 @@
       </w:rPr>
     </w:lvl>
   </w:abstractNum>
-  <w:abstractNum w:abstractNumId="35" w15:restartNumberingAfterBreak="0">
+  <w:abstractNum w:abstractNumId="36" w15:restartNumberingAfterBreak="0">
     <w:nsid w:val="79D659A5"/>
     <w:multiLevelType w:val="hybridMultilevel"/>
     <w:tmpl w:val="BDE2FC74"/>
@@ -7653,6 +8325,119 @@
       <w:pPr>
         <w:ind w:left="6480" w:hanging="180"/>
       </w:pPr>
+    </w:lvl>
+  </w:abstractNum>
+  <w:abstractNum w:abstractNumId="37" w15:restartNumberingAfterBreak="0">
+    <w:nsid w:val="7EEF6EE1"/>
+    <w:multiLevelType w:val="hybridMultilevel"/>
+    <w:tmpl w:val="0AE8EA3C"/>
+    <w:lvl w:ilvl="0" w:tplc="20000001">
+      <w:start w:val="1"/>
+      <w:numFmt w:val="bullet"/>
+      <w:lvlText w:val=""/>
+      <w:lvlJc w:val="left"/>
+      <w:pPr>
+        <w:ind w:left="720" w:hanging="360"/>
+      </w:pPr>
+      <w:rPr>
+        <w:rFonts w:ascii="Symbol" w:hAnsi="Symbol" w:hint="default"/>
+      </w:rPr>
+    </w:lvl>
+    <w:lvl w:ilvl="1" w:tplc="20000003" w:tentative="1">
+      <w:start w:val="1"/>
+      <w:numFmt w:val="bullet"/>
+      <w:lvlText w:val="o"/>
+      <w:lvlJc w:val="left"/>
+      <w:pPr>
+        <w:ind w:left="1440" w:hanging="360"/>
+      </w:pPr>
+      <w:rPr>
+        <w:rFonts w:ascii="Courier New" w:hAnsi="Courier New" w:cs="Courier New" w:hint="default"/>
+      </w:rPr>
+    </w:lvl>
+    <w:lvl w:ilvl="2" w:tplc="20000005" w:tentative="1">
+      <w:start w:val="1"/>
+      <w:numFmt w:val="bullet"/>
+      <w:lvlText w:val=""/>
+      <w:lvlJc w:val="left"/>
+      <w:pPr>
+        <w:ind w:left="2160" w:hanging="360"/>
+      </w:pPr>
+      <w:rPr>
+        <w:rFonts w:ascii="Wingdings" w:hAnsi="Wingdings" w:hint="default"/>
+      </w:rPr>
+    </w:lvl>
+    <w:lvl w:ilvl="3" w:tplc="20000001" w:tentative="1">
+      <w:start w:val="1"/>
+      <w:numFmt w:val="bullet"/>
+      <w:lvlText w:val=""/>
+      <w:lvlJc w:val="left"/>
+      <w:pPr>
+        <w:ind w:left="2880" w:hanging="360"/>
+      </w:pPr>
+      <w:rPr>
+        <w:rFonts w:ascii="Symbol" w:hAnsi="Symbol" w:hint="default"/>
+      </w:rPr>
+    </w:lvl>
+    <w:lvl w:ilvl="4" w:tplc="20000003" w:tentative="1">
+      <w:start w:val="1"/>
+      <w:numFmt w:val="bullet"/>
+      <w:lvlText w:val="o"/>
+      <w:lvlJc w:val="left"/>
+      <w:pPr>
+        <w:ind w:left="3600" w:hanging="360"/>
+      </w:pPr>
+      <w:rPr>
+        <w:rFonts w:ascii="Courier New" w:hAnsi="Courier New" w:cs="Courier New" w:hint="default"/>
+      </w:rPr>
+    </w:lvl>
+    <w:lvl w:ilvl="5" w:tplc="20000005" w:tentative="1">
+      <w:start w:val="1"/>
+      <w:numFmt w:val="bullet"/>
+      <w:lvlText w:val=""/>
+      <w:lvlJc w:val="left"/>
+      <w:pPr>
+        <w:ind w:left="4320" w:hanging="360"/>
+      </w:pPr>
+      <w:rPr>
+        <w:rFonts w:ascii="Wingdings" w:hAnsi="Wingdings" w:hint="default"/>
+      </w:rPr>
+    </w:lvl>
+    <w:lvl w:ilvl="6" w:tplc="20000001" w:tentative="1">
+      <w:start w:val="1"/>
+      <w:numFmt w:val="bullet"/>
+      <w:lvlText w:val=""/>
+      <w:lvlJc w:val="left"/>
+      <w:pPr>
+        <w:ind w:left="5040" w:hanging="360"/>
+      </w:pPr>
+      <w:rPr>
+        <w:rFonts w:ascii="Symbol" w:hAnsi="Symbol" w:hint="default"/>
+      </w:rPr>
+    </w:lvl>
+    <w:lvl w:ilvl="7" w:tplc="20000003" w:tentative="1">
+      <w:start w:val="1"/>
+      <w:numFmt w:val="bullet"/>
+      <w:lvlText w:val="o"/>
+      <w:lvlJc w:val="left"/>
+      <w:pPr>
+        <w:ind w:left="5760" w:hanging="360"/>
+      </w:pPr>
+      <w:rPr>
+        <w:rFonts w:ascii="Courier New" w:hAnsi="Courier New" w:cs="Courier New" w:hint="default"/>
+      </w:rPr>
+    </w:lvl>
+    <w:lvl w:ilvl="8" w:tplc="20000005" w:tentative="1">
+      <w:start w:val="1"/>
+      <w:numFmt w:val="bullet"/>
+      <w:lvlText w:val=""/>
+      <w:lvlJc w:val="left"/>
+      <w:pPr>
+        <w:ind w:left="6480" w:hanging="360"/>
+      </w:pPr>
+      <w:rPr>
+        <w:rFonts w:ascii="Wingdings" w:hAnsi="Wingdings" w:hint="default"/>
+      </w:rPr>
     </w:lvl>
   </w:abstractNum>
   <w:num w:numId="1" w16cid:durableId="1406686711">
@@ -7677,7 +8462,7 @@
     <w:abstractNumId w:val="19"/>
   </w:num>
   <w:num w:numId="8" w16cid:durableId="709108558">
-    <w:abstractNumId w:val="32"/>
+    <w:abstractNumId w:val="33"/>
   </w:num>
   <w:num w:numId="9" w16cid:durableId="1011639094">
     <w:abstractNumId w:val="1"/>
@@ -7713,7 +8498,7 @@
     <w:abstractNumId w:val="20"/>
   </w:num>
   <w:num w:numId="20" w16cid:durableId="1857038120">
-    <w:abstractNumId w:val="35"/>
+    <w:abstractNumId w:val="36"/>
   </w:num>
   <w:num w:numId="21" w16cid:durableId="274481173">
     <w:abstractNumId w:val="24"/>
@@ -7737,7 +8522,7 @@
     <w:abstractNumId w:val="25"/>
   </w:num>
   <w:num w:numId="28" w16cid:durableId="235434753">
-    <w:abstractNumId w:val="34"/>
+    <w:abstractNumId w:val="35"/>
   </w:num>
   <w:num w:numId="29" w16cid:durableId="2127893248">
     <w:abstractNumId w:val="27"/>
@@ -7794,7 +8579,13 @@
     <w:abstractNumId w:val="15"/>
   </w:num>
   <w:num w:numId="38" w16cid:durableId="1888688048">
-    <w:abstractNumId w:val="33"/>
+    <w:abstractNumId w:val="34"/>
+  </w:num>
+  <w:num w:numId="39" w16cid:durableId="1948658009">
+    <w:abstractNumId w:val="32"/>
+  </w:num>
+  <w:num w:numId="40" w16cid:durableId="668757445">
+    <w:abstractNumId w:val="37"/>
   </w:num>
   <w:numIdMacAtCleanup w:val="16"/>
 </w:numbering>
@@ -8255,7 +9046,12 @@
         <w:ilvl w:val="2"/>
         <w:numId w:val="2"/>
       </w:numPr>
+      <w:tabs>
+        <w:tab w:val="clear" w:pos="1163"/>
+        <w:tab w:val="num" w:pos="1021"/>
+      </w:tabs>
       <w:spacing w:before="240"/>
+      <w:ind w:left="1021"/>
       <w:outlineLvl w:val="2"/>
     </w:pPr>
     <w:rPr>
@@ -9533,7 +10329,7 @@
     <w:basedOn w:val="Heading1"/>
     <w:autoRedefine/>
     <w:qFormat/>
-    <w:rsid w:val="00D619CF"/>
+    <w:rsid w:val="00A34351"/>
     <w:pPr>
       <w:numPr>
         <w:numId w:val="26"/>

</xml_diff>

<commit_message>
Onderzoek zo goed als af
</commit_message>
<xml_diff>
--- a/Project SignalR.docx
+++ b/Project SignalR.docx
@@ -335,7 +335,7 @@
         <w:spacing w:after="0"/>
       </w:pPr>
       <w:bookmarkStart w:id="1" w:name="_Toc464731647"/>
-      <w:bookmarkStart w:id="2" w:name="_Toc133152408"/>
+      <w:bookmarkStart w:id="2" w:name="_Toc133436844"/>
       <w:r>
         <w:lastRenderedPageBreak/>
         <w:t>Inhoudstafel</w:t>
@@ -346,7 +346,6 @@
     <w:p>
       <w:pPr>
         <w:pStyle w:val="TOC1"/>
-        <w:spacing w:before="0" w:after="0"/>
         <w:rPr>
           <w:rFonts w:asciiTheme="minorHAnsi" w:eastAsiaTheme="minorEastAsia" w:hAnsiTheme="minorHAnsi" w:cs="Mangal"/>
           <w:b w:val="0"/>
@@ -374,7 +373,7 @@
         </w:rPr>
         <w:fldChar w:fldCharType="separate"/>
       </w:r>
-      <w:hyperlink w:anchor="_Toc133152408" w:history="1">
+      <w:hyperlink w:anchor="_Toc133436844" w:history="1">
         <w:r>
           <w:rPr>
             <w:rStyle w:val="Hyperlink"/>
@@ -401,7 +400,7 @@
             <w:noProof/>
             <w:webHidden/>
           </w:rPr>
-          <w:instrText xml:space="preserve"> PAGEREF _Toc133152408 \h </w:instrText>
+          <w:instrText xml:space="preserve"> PAGEREF _Toc133436844 \h </w:instrText>
         </w:r>
         <w:r>
           <w:rPr>
@@ -421,7 +420,7 @@
             <w:noProof/>
             <w:webHidden/>
           </w:rPr>
-          <w:t>3</w:t>
+          <w:t>2</w:t>
         </w:r>
         <w:r>
           <w:rPr>
@@ -435,7 +434,6 @@
     <w:p>
       <w:pPr>
         <w:pStyle w:val="TOC1"/>
-        <w:spacing w:before="0" w:after="0"/>
         <w:rPr>
           <w:rFonts w:asciiTheme="minorHAnsi" w:eastAsiaTheme="minorEastAsia" w:hAnsiTheme="minorHAnsi" w:cs="Mangal"/>
           <w:b w:val="0"/>
@@ -445,7 +443,7 @@
           <w:lang w:val="en-BE" w:eastAsia="en-BE" w:bidi="ne-NP"/>
         </w:rPr>
       </w:pPr>
-      <w:hyperlink w:anchor="_Toc133152409" w:history="1">
+      <w:hyperlink w:anchor="_Toc133436845" w:history="1">
         <w:r>
           <w:rPr>
             <w:rStyle w:val="Hyperlink"/>
@@ -490,7 +488,7 @@
             <w:noProof/>
             <w:webHidden/>
           </w:rPr>
-          <w:instrText xml:space="preserve"> PAGEREF _Toc133152409 \h </w:instrText>
+          <w:instrText xml:space="preserve"> PAGEREF _Toc133436845 \h </w:instrText>
         </w:r>
         <w:r>
           <w:rPr>
@@ -510,7 +508,7 @@
             <w:noProof/>
             <w:webHidden/>
           </w:rPr>
-          <w:t>4</w:t>
+          <w:t>3</w:t>
         </w:r>
         <w:r>
           <w:rPr>
@@ -524,7 +522,6 @@
     <w:p>
       <w:pPr>
         <w:pStyle w:val="TOC1"/>
-        <w:spacing w:before="0" w:after="0"/>
         <w:rPr>
           <w:rFonts w:asciiTheme="minorHAnsi" w:eastAsiaTheme="minorEastAsia" w:hAnsiTheme="minorHAnsi" w:cs="Mangal"/>
           <w:b w:val="0"/>
@@ -534,7 +531,7 @@
           <w:lang w:val="en-BE" w:eastAsia="en-BE" w:bidi="ne-NP"/>
         </w:rPr>
       </w:pPr>
-      <w:hyperlink w:anchor="_Toc133152410" w:history="1">
+      <w:hyperlink w:anchor="_Toc133436846" w:history="1">
         <w:r>
           <w:rPr>
             <w:rStyle w:val="Hyperlink"/>
@@ -579,7 +576,7 @@
             <w:noProof/>
             <w:webHidden/>
           </w:rPr>
-          <w:instrText xml:space="preserve"> PAGEREF _Toc133152410 \h </w:instrText>
+          <w:instrText xml:space="preserve"> PAGEREF _Toc133436846 \h </w:instrText>
         </w:r>
         <w:r>
           <w:rPr>
@@ -599,7 +596,7 @@
             <w:noProof/>
             <w:webHidden/>
           </w:rPr>
-          <w:t>4</w:t>
+          <w:t>3</w:t>
         </w:r>
         <w:r>
           <w:rPr>
@@ -620,7 +617,7 @@
           <w:lang w:val="en-BE" w:eastAsia="en-BE" w:bidi="ne-NP"/>
         </w:rPr>
       </w:pPr>
-      <w:hyperlink w:anchor="_Toc133152411" w:history="1">
+      <w:hyperlink w:anchor="_Toc133436847" w:history="1">
         <w:r>
           <w:rPr>
             <w:rStyle w:val="Hyperlink"/>
@@ -658,7 +655,7 @@
           <w:rPr>
             <w:webHidden/>
           </w:rPr>
-          <w:instrText xml:space="preserve"> PAGEREF _Toc133152411 \h </w:instrText>
+          <w:instrText xml:space="preserve"> PAGEREF _Toc133436847 \h </w:instrText>
         </w:r>
         <w:r>
           <w:rPr>
@@ -675,7 +672,7 @@
           <w:rPr>
             <w:webHidden/>
           </w:rPr>
-          <w:t>4</w:t>
+          <w:t>3</w:t>
         </w:r>
         <w:r>
           <w:rPr>
@@ -695,7 +692,7 @@
           <w:lang w:val="en-BE" w:eastAsia="en-BE" w:bidi="ne-NP"/>
         </w:rPr>
       </w:pPr>
-      <w:hyperlink w:anchor="_Toc133152412" w:history="1">
+      <w:hyperlink w:anchor="_Toc133436848" w:history="1">
         <w:r>
           <w:rPr>
             <w:rStyle w:val="Hyperlink"/>
@@ -733,7 +730,7 @@
           <w:rPr>
             <w:webHidden/>
           </w:rPr>
-          <w:instrText xml:space="preserve"> PAGEREF _Toc133152412 \h </w:instrText>
+          <w:instrText xml:space="preserve"> PAGEREF _Toc133436848 \h </w:instrText>
         </w:r>
         <w:r>
           <w:rPr>
@@ -750,7 +747,7 @@
           <w:rPr>
             <w:webHidden/>
           </w:rPr>
-          <w:t>4</w:t>
+          <w:t>3</w:t>
         </w:r>
         <w:r>
           <w:rPr>
@@ -770,7 +767,7 @@
           <w:lang w:val="en-BE" w:eastAsia="en-BE" w:bidi="ne-NP"/>
         </w:rPr>
       </w:pPr>
-      <w:hyperlink w:anchor="_Toc133152413" w:history="1">
+      <w:hyperlink w:anchor="_Toc133436849" w:history="1">
         <w:r>
           <w:rPr>
             <w:rStyle w:val="Hyperlink"/>
@@ -808,7 +805,7 @@
           <w:rPr>
             <w:webHidden/>
           </w:rPr>
-          <w:instrText xml:space="preserve"> PAGEREF _Toc133152413 \h </w:instrText>
+          <w:instrText xml:space="preserve"> PAGEREF _Toc133436849 \h </w:instrText>
         </w:r>
         <w:r>
           <w:rPr>
@@ -825,7 +822,7 @@
           <w:rPr>
             <w:webHidden/>
           </w:rPr>
-          <w:t>4</w:t>
+          <w:t>3</w:t>
         </w:r>
         <w:r>
           <w:rPr>
@@ -838,7 +835,6 @@
     <w:p>
       <w:pPr>
         <w:pStyle w:val="TOC1"/>
-        <w:spacing w:before="0" w:after="0"/>
         <w:rPr>
           <w:rFonts w:asciiTheme="minorHAnsi" w:eastAsiaTheme="minorEastAsia" w:hAnsiTheme="minorHAnsi" w:cs="Mangal"/>
           <w:b w:val="0"/>
@@ -848,7 +844,7 @@
           <w:lang w:val="en-BE" w:eastAsia="en-BE" w:bidi="ne-NP"/>
         </w:rPr>
       </w:pPr>
-      <w:hyperlink w:anchor="_Toc133152414" w:history="1">
+      <w:hyperlink w:anchor="_Toc133436850" w:history="1">
         <w:r>
           <w:rPr>
             <w:rStyle w:val="Hyperlink"/>
@@ -893,7 +889,7 @@
             <w:noProof/>
             <w:webHidden/>
           </w:rPr>
-          <w:instrText xml:space="preserve"> PAGEREF _Toc133152414 \h </w:instrText>
+          <w:instrText xml:space="preserve"> PAGEREF _Toc133436850 \h </w:instrText>
         </w:r>
         <w:r>
           <w:rPr>
@@ -913,7 +909,7 @@
             <w:noProof/>
             <w:webHidden/>
           </w:rPr>
-          <w:t>5</w:t>
+          <w:t>4</w:t>
         </w:r>
         <w:r>
           <w:rPr>
@@ -934,7 +930,7 @@
           <w:lang w:val="en-BE" w:eastAsia="en-BE" w:bidi="ne-NP"/>
         </w:rPr>
       </w:pPr>
-      <w:hyperlink w:anchor="_Toc133152415" w:history="1">
+      <w:hyperlink w:anchor="_Toc133436851" w:history="1">
         <w:r>
           <w:rPr>
             <w:rStyle w:val="Hyperlink"/>
@@ -972,7 +968,7 @@
           <w:rPr>
             <w:webHidden/>
           </w:rPr>
-          <w:instrText xml:space="preserve"> PAGEREF _Toc133152415 \h </w:instrText>
+          <w:instrText xml:space="preserve"> PAGEREF _Toc133436851 \h </w:instrText>
         </w:r>
         <w:r>
           <w:rPr>
@@ -989,7 +985,7 @@
           <w:rPr>
             <w:webHidden/>
           </w:rPr>
-          <w:t>5</w:t>
+          <w:t>4</w:t>
         </w:r>
         <w:r>
           <w:rPr>
@@ -1009,7 +1005,7 @@
           <w:lang w:val="en-BE" w:eastAsia="en-BE" w:bidi="ne-NP"/>
         </w:rPr>
       </w:pPr>
-      <w:hyperlink w:anchor="_Toc133152416" w:history="1">
+      <w:hyperlink w:anchor="_Toc133436852" w:history="1">
         <w:r>
           <w:rPr>
             <w:rStyle w:val="Hyperlink"/>
@@ -1047,7 +1043,7 @@
           <w:rPr>
             <w:webHidden/>
           </w:rPr>
-          <w:instrText xml:space="preserve"> PAGEREF _Toc133152416 \h </w:instrText>
+          <w:instrText xml:space="preserve"> PAGEREF _Toc133436852 \h </w:instrText>
         </w:r>
         <w:r>
           <w:rPr>
@@ -1064,7 +1060,7 @@
           <w:rPr>
             <w:webHidden/>
           </w:rPr>
-          <w:t>6</w:t>
+          <w:t>5</w:t>
         </w:r>
         <w:r>
           <w:rPr>
@@ -1084,7 +1080,7 @@
           <w:lang w:val="en-BE" w:eastAsia="en-BE" w:bidi="ne-NP"/>
         </w:rPr>
       </w:pPr>
-      <w:hyperlink w:anchor="_Toc133152417" w:history="1">
+      <w:hyperlink w:anchor="_Toc133436853" w:history="1">
         <w:r>
           <w:rPr>
             <w:rStyle w:val="Hyperlink"/>
@@ -1122,7 +1118,7 @@
           <w:rPr>
             <w:webHidden/>
           </w:rPr>
-          <w:instrText xml:space="preserve"> PAGEREF _Toc133152417 \h </w:instrText>
+          <w:instrText xml:space="preserve"> PAGEREF _Toc133436853 \h </w:instrText>
         </w:r>
         <w:r>
           <w:rPr>
@@ -1139,7 +1135,7 @@
           <w:rPr>
             <w:webHidden/>
           </w:rPr>
-          <w:t>7</w:t>
+          <w:t>6</w:t>
         </w:r>
         <w:r>
           <w:rPr>
@@ -1159,7 +1155,7 @@
           <w:lang w:val="en-BE" w:eastAsia="en-BE" w:bidi="ne-NP"/>
         </w:rPr>
       </w:pPr>
-      <w:hyperlink w:anchor="_Toc133152418" w:history="1">
+      <w:hyperlink w:anchor="_Toc133436854" w:history="1">
         <w:r>
           <w:rPr>
             <w:rStyle w:val="Hyperlink"/>
@@ -1179,7 +1175,7 @@
           <w:rPr>
             <w:rStyle w:val="Hyperlink"/>
           </w:rPr>
-          <w:t>Belangrijkste features SignalR</w:t>
+          <w:t>Waarom SignalR gebruiken?</w:t>
         </w:r>
         <w:r>
           <w:rPr>
@@ -1197,7 +1193,7 @@
           <w:rPr>
             <w:webHidden/>
           </w:rPr>
-          <w:instrText xml:space="preserve"> PAGEREF _Toc133152418 \h </w:instrText>
+          <w:instrText xml:space="preserve"> PAGEREF _Toc133436854 \h </w:instrText>
         </w:r>
         <w:r>
           <w:rPr>
@@ -1214,299 +1210,7 @@
           <w:rPr>
             <w:webHidden/>
           </w:rPr>
-          <w:t>8</w:t>
-        </w:r>
-        <w:r>
-          <w:rPr>
-            <w:webHidden/>
-          </w:rPr>
-          <w:fldChar w:fldCharType="end"/>
-        </w:r>
-      </w:hyperlink>
-    </w:p>
-    <w:p>
-      <w:pPr>
-        <w:pStyle w:val="TOC3"/>
-        <w:rPr>
-          <w:rFonts w:asciiTheme="minorHAnsi" w:eastAsiaTheme="minorEastAsia" w:hAnsiTheme="minorHAnsi" w:cs="Mangal"/>
-          <w:sz w:val="22"/>
-          <w:lang w:val="en-BE" w:eastAsia="en-BE" w:bidi="ne-NP"/>
-        </w:rPr>
-      </w:pPr>
-      <w:hyperlink w:anchor="_Toc133152419" w:history="1">
-        <w:r>
-          <w:rPr>
-            <w:rStyle w:val="Hyperlink"/>
-          </w:rPr>
-          <w:t>3.4.1</w:t>
-        </w:r>
-        <w:r>
-          <w:rPr>
-            <w:rFonts w:asciiTheme="minorHAnsi" w:eastAsiaTheme="minorEastAsia" w:hAnsiTheme="minorHAnsi" w:cs="Mangal"/>
-            <w:sz w:val="22"/>
-            <w:lang w:val="en-BE" w:eastAsia="en-BE" w:bidi="ne-NP"/>
-          </w:rPr>
-          <w:tab/>
-        </w:r>
-        <w:r>
-          <w:rPr>
-            <w:rStyle w:val="Hyperlink"/>
-          </w:rPr>
-          <w:t>Verbindingsbeheer gebeurt automatisch</w:t>
-        </w:r>
-        <w:r>
-          <w:rPr>
-            <w:webHidden/>
-          </w:rPr>
-          <w:tab/>
-        </w:r>
-        <w:r>
-          <w:rPr>
-            <w:webHidden/>
-          </w:rPr>
-          <w:fldChar w:fldCharType="begin"/>
-        </w:r>
-        <w:r>
-          <w:rPr>
-            <w:webHidden/>
-          </w:rPr>
-          <w:instrText xml:space="preserve"> PAGEREF _Toc133152419 \h </w:instrText>
-        </w:r>
-        <w:r>
-          <w:rPr>
-            <w:webHidden/>
-          </w:rPr>
-        </w:r>
-        <w:r>
-          <w:rPr>
-            <w:webHidden/>
-          </w:rPr>
-          <w:fldChar w:fldCharType="separate"/>
-        </w:r>
-        <w:r>
-          <w:rPr>
-            <w:webHidden/>
-          </w:rPr>
-          <w:t>8</w:t>
-        </w:r>
-        <w:r>
-          <w:rPr>
-            <w:webHidden/>
-          </w:rPr>
-          <w:fldChar w:fldCharType="end"/>
-        </w:r>
-      </w:hyperlink>
-    </w:p>
-    <w:p>
-      <w:pPr>
-        <w:pStyle w:val="TOC3"/>
-        <w:rPr>
-          <w:rFonts w:asciiTheme="minorHAnsi" w:eastAsiaTheme="minorEastAsia" w:hAnsiTheme="minorHAnsi" w:cs="Mangal"/>
-          <w:sz w:val="22"/>
-          <w:lang w:val="en-BE" w:eastAsia="en-BE" w:bidi="ne-NP"/>
-        </w:rPr>
-      </w:pPr>
-      <w:hyperlink w:anchor="_Toc133152420" w:history="1">
-        <w:r>
-          <w:rPr>
-            <w:rStyle w:val="Hyperlink"/>
-          </w:rPr>
-          <w:t>3.4.2</w:t>
-        </w:r>
-        <w:r>
-          <w:rPr>
-            <w:rFonts w:asciiTheme="minorHAnsi" w:eastAsiaTheme="minorEastAsia" w:hAnsiTheme="minorHAnsi" w:cs="Mangal"/>
-            <w:sz w:val="22"/>
-            <w:lang w:val="en-BE" w:eastAsia="en-BE" w:bidi="ne-NP"/>
-          </w:rPr>
-          <w:tab/>
-        </w:r>
-        <w:r>
-          <w:rPr>
-            <w:rStyle w:val="Hyperlink"/>
-          </w:rPr>
-          <w:t>Berichten naar alle, specifieke of groep actieve gebruikers</w:t>
-        </w:r>
-        <w:r>
-          <w:rPr>
-            <w:webHidden/>
-          </w:rPr>
-          <w:tab/>
-        </w:r>
-        <w:r>
-          <w:rPr>
-            <w:webHidden/>
-          </w:rPr>
-          <w:fldChar w:fldCharType="begin"/>
-        </w:r>
-        <w:r>
-          <w:rPr>
-            <w:webHidden/>
-          </w:rPr>
-          <w:instrText xml:space="preserve"> PAGEREF _Toc133152420 \h </w:instrText>
-        </w:r>
-        <w:r>
-          <w:rPr>
-            <w:webHidden/>
-          </w:rPr>
-        </w:r>
-        <w:r>
-          <w:rPr>
-            <w:webHidden/>
-          </w:rPr>
-          <w:fldChar w:fldCharType="separate"/>
-        </w:r>
-        <w:r>
-          <w:rPr>
-            <w:webHidden/>
-          </w:rPr>
-          <w:t>8</w:t>
-        </w:r>
-        <w:r>
-          <w:rPr>
-            <w:webHidden/>
-          </w:rPr>
-          <w:fldChar w:fldCharType="end"/>
-        </w:r>
-      </w:hyperlink>
-    </w:p>
-    <w:p>
-      <w:pPr>
-        <w:pStyle w:val="TOC3"/>
-        <w:rPr>
-          <w:rFonts w:asciiTheme="minorHAnsi" w:eastAsiaTheme="minorEastAsia" w:hAnsiTheme="minorHAnsi" w:cs="Mangal"/>
-          <w:sz w:val="22"/>
-          <w:lang w:val="en-BE" w:eastAsia="en-BE" w:bidi="ne-NP"/>
-        </w:rPr>
-      </w:pPr>
-      <w:hyperlink w:anchor="_Toc133152421" w:history="1">
-        <w:r>
-          <w:rPr>
-            <w:rStyle w:val="Hyperlink"/>
-          </w:rPr>
-          <w:t>3.4.3</w:t>
-        </w:r>
-        <w:r>
-          <w:rPr>
-            <w:rFonts w:asciiTheme="minorHAnsi" w:eastAsiaTheme="minorEastAsia" w:hAnsiTheme="minorHAnsi" w:cs="Mangal"/>
-            <w:sz w:val="22"/>
-            <w:lang w:val="en-BE" w:eastAsia="en-BE" w:bidi="ne-NP"/>
-          </w:rPr>
-          <w:tab/>
-        </w:r>
-        <w:r>
-          <w:rPr>
-            <w:rStyle w:val="Hyperlink"/>
-          </w:rPr>
-          <w:t>Schaalt naar trafiek</w:t>
-        </w:r>
-        <w:r>
-          <w:rPr>
-            <w:webHidden/>
-          </w:rPr>
-          <w:tab/>
-        </w:r>
-        <w:r>
-          <w:rPr>
-            <w:webHidden/>
-          </w:rPr>
-          <w:fldChar w:fldCharType="begin"/>
-        </w:r>
-        <w:r>
-          <w:rPr>
-            <w:webHidden/>
-          </w:rPr>
-          <w:instrText xml:space="preserve"> PAGEREF _Toc133152421 \h </w:instrText>
-        </w:r>
-        <w:r>
-          <w:rPr>
-            <w:webHidden/>
-          </w:rPr>
-        </w:r>
-        <w:r>
-          <w:rPr>
-            <w:webHidden/>
-          </w:rPr>
-          <w:fldChar w:fldCharType="separate"/>
-        </w:r>
-        <w:r>
-          <w:rPr>
-            <w:webHidden/>
-          </w:rPr>
-          <w:t>8</w:t>
-        </w:r>
-        <w:r>
-          <w:rPr>
-            <w:webHidden/>
-          </w:rPr>
-          <w:fldChar w:fldCharType="end"/>
-        </w:r>
-      </w:hyperlink>
-    </w:p>
-    <w:p>
-      <w:pPr>
-        <w:pStyle w:val="TOC3"/>
-        <w:rPr>
-          <w:rFonts w:asciiTheme="minorHAnsi" w:eastAsiaTheme="minorEastAsia" w:hAnsiTheme="minorHAnsi" w:cs="Mangal"/>
-          <w:sz w:val="22"/>
-          <w:lang w:val="en-BE" w:eastAsia="en-BE" w:bidi="ne-NP"/>
-        </w:rPr>
-      </w:pPr>
-      <w:hyperlink w:anchor="_Toc133152422" w:history="1">
-        <w:r>
-          <w:rPr>
-            <w:rStyle w:val="Hyperlink"/>
-          </w:rPr>
-          <w:t>3.4.4</w:t>
-        </w:r>
-        <w:r>
-          <w:rPr>
-            <w:rFonts w:asciiTheme="minorHAnsi" w:eastAsiaTheme="minorEastAsia" w:hAnsiTheme="minorHAnsi" w:cs="Mangal"/>
-            <w:sz w:val="22"/>
-            <w:lang w:val="en-BE" w:eastAsia="en-BE" w:bidi="ne-NP"/>
-          </w:rPr>
-          <w:tab/>
-        </w:r>
-        <w:r>
-          <w:rPr>
-            <w:rStyle w:val="Hyperlink"/>
-          </w:rPr>
-          <w:t>SignalR Hub Protocol</w:t>
-        </w:r>
-        <w:r>
-          <w:rPr>
-            <w:webHidden/>
-          </w:rPr>
-          <w:tab/>
-        </w:r>
-        <w:r>
-          <w:rPr>
-            <w:webHidden/>
-          </w:rPr>
-          <w:fldChar w:fldCharType="begin"/>
-        </w:r>
-        <w:r>
-          <w:rPr>
-            <w:webHidden/>
-          </w:rPr>
-          <w:instrText xml:space="preserve"> PAGEREF _Toc133152422 \h </w:instrText>
-        </w:r>
-        <w:r>
-          <w:rPr>
-            <w:webHidden/>
-          </w:rPr>
-        </w:r>
-        <w:r>
-          <w:rPr>
-            <w:webHidden/>
-          </w:rPr>
-          <w:fldChar w:fldCharType="separate"/>
-        </w:r>
-        <w:r>
-          <w:rPr>
-            <w:webHidden/>
-          </w:rPr>
-          <w:t>10</w:t>
+          <w:t>7</w:t>
         </w:r>
         <w:r>
           <w:rPr>
@@ -1526,7 +1230,7 @@
           <w:lang w:val="en-BE" w:eastAsia="en-BE" w:bidi="ne-NP"/>
         </w:rPr>
       </w:pPr>
-      <w:hyperlink w:anchor="_Toc133152423" w:history="1">
+      <w:hyperlink w:anchor="_Toc133436855" w:history="1">
         <w:r>
           <w:rPr>
             <w:rStyle w:val="Hyperlink"/>
@@ -1546,7 +1250,7 @@
           <w:rPr>
             <w:rStyle w:val="Hyperlink"/>
           </w:rPr>
-          <w:t>Waarom SignalR gebruiken?</w:t>
+          <w:t>Belangrijkste features SignalR</w:t>
         </w:r>
         <w:r>
           <w:rPr>
@@ -1564,7 +1268,7 @@
           <w:rPr>
             <w:webHidden/>
           </w:rPr>
-          <w:instrText xml:space="preserve"> PAGEREF _Toc133152423 \h </w:instrText>
+          <w:instrText xml:space="preserve"> PAGEREF _Toc133436855 \h </w:instrText>
         </w:r>
         <w:r>
           <w:rPr>
@@ -1581,7 +1285,299 @@
           <w:rPr>
             <w:webHidden/>
           </w:rPr>
-          <w:t>10</w:t>
+          <w:t>7</w:t>
+        </w:r>
+        <w:r>
+          <w:rPr>
+            <w:webHidden/>
+          </w:rPr>
+          <w:fldChar w:fldCharType="end"/>
+        </w:r>
+      </w:hyperlink>
+    </w:p>
+    <w:p>
+      <w:pPr>
+        <w:pStyle w:val="TOC3"/>
+        <w:rPr>
+          <w:rFonts w:asciiTheme="minorHAnsi" w:eastAsiaTheme="minorEastAsia" w:hAnsiTheme="minorHAnsi" w:cs="Mangal"/>
+          <w:sz w:val="22"/>
+          <w:lang w:val="en-BE" w:eastAsia="en-BE" w:bidi="ne-NP"/>
+        </w:rPr>
+      </w:pPr>
+      <w:hyperlink w:anchor="_Toc133436856" w:history="1">
+        <w:r>
+          <w:rPr>
+            <w:rStyle w:val="Hyperlink"/>
+          </w:rPr>
+          <w:t>3.5.1</w:t>
+        </w:r>
+        <w:r>
+          <w:rPr>
+            <w:rFonts w:asciiTheme="minorHAnsi" w:eastAsiaTheme="minorEastAsia" w:hAnsiTheme="minorHAnsi" w:cs="Mangal"/>
+            <w:sz w:val="22"/>
+            <w:lang w:val="en-BE" w:eastAsia="en-BE" w:bidi="ne-NP"/>
+          </w:rPr>
+          <w:tab/>
+        </w:r>
+        <w:r>
+          <w:rPr>
+            <w:rStyle w:val="Hyperlink"/>
+          </w:rPr>
+          <w:t>Verbindingsbeheer gebeurt automatisch</w:t>
+        </w:r>
+        <w:r>
+          <w:rPr>
+            <w:webHidden/>
+          </w:rPr>
+          <w:tab/>
+        </w:r>
+        <w:r>
+          <w:rPr>
+            <w:webHidden/>
+          </w:rPr>
+          <w:fldChar w:fldCharType="begin"/>
+        </w:r>
+        <w:r>
+          <w:rPr>
+            <w:webHidden/>
+          </w:rPr>
+          <w:instrText xml:space="preserve"> PAGEREF _Toc133436856 \h </w:instrText>
+        </w:r>
+        <w:r>
+          <w:rPr>
+            <w:webHidden/>
+          </w:rPr>
+        </w:r>
+        <w:r>
+          <w:rPr>
+            <w:webHidden/>
+          </w:rPr>
+          <w:fldChar w:fldCharType="separate"/>
+        </w:r>
+        <w:r>
+          <w:rPr>
+            <w:webHidden/>
+          </w:rPr>
+          <w:t>7</w:t>
+        </w:r>
+        <w:r>
+          <w:rPr>
+            <w:webHidden/>
+          </w:rPr>
+          <w:fldChar w:fldCharType="end"/>
+        </w:r>
+      </w:hyperlink>
+    </w:p>
+    <w:p>
+      <w:pPr>
+        <w:pStyle w:val="TOC3"/>
+        <w:rPr>
+          <w:rFonts w:asciiTheme="minorHAnsi" w:eastAsiaTheme="minorEastAsia" w:hAnsiTheme="minorHAnsi" w:cs="Mangal"/>
+          <w:sz w:val="22"/>
+          <w:lang w:val="en-BE" w:eastAsia="en-BE" w:bidi="ne-NP"/>
+        </w:rPr>
+      </w:pPr>
+      <w:hyperlink w:anchor="_Toc133436857" w:history="1">
+        <w:r>
+          <w:rPr>
+            <w:rStyle w:val="Hyperlink"/>
+          </w:rPr>
+          <w:t>3.5.2</w:t>
+        </w:r>
+        <w:r>
+          <w:rPr>
+            <w:rFonts w:asciiTheme="minorHAnsi" w:eastAsiaTheme="minorEastAsia" w:hAnsiTheme="minorHAnsi" w:cs="Mangal"/>
+            <w:sz w:val="22"/>
+            <w:lang w:val="en-BE" w:eastAsia="en-BE" w:bidi="ne-NP"/>
+          </w:rPr>
+          <w:tab/>
+        </w:r>
+        <w:r>
+          <w:rPr>
+            <w:rStyle w:val="Hyperlink"/>
+          </w:rPr>
+          <w:t>Berichten naar alle, specifieke of groep actieve gebruikers</w:t>
+        </w:r>
+        <w:r>
+          <w:rPr>
+            <w:webHidden/>
+          </w:rPr>
+          <w:tab/>
+        </w:r>
+        <w:r>
+          <w:rPr>
+            <w:webHidden/>
+          </w:rPr>
+          <w:fldChar w:fldCharType="begin"/>
+        </w:r>
+        <w:r>
+          <w:rPr>
+            <w:webHidden/>
+          </w:rPr>
+          <w:instrText xml:space="preserve"> PAGEREF _Toc133436857 \h </w:instrText>
+        </w:r>
+        <w:r>
+          <w:rPr>
+            <w:webHidden/>
+          </w:rPr>
+        </w:r>
+        <w:r>
+          <w:rPr>
+            <w:webHidden/>
+          </w:rPr>
+          <w:fldChar w:fldCharType="separate"/>
+        </w:r>
+        <w:r>
+          <w:rPr>
+            <w:webHidden/>
+          </w:rPr>
+          <w:t>7</w:t>
+        </w:r>
+        <w:r>
+          <w:rPr>
+            <w:webHidden/>
+          </w:rPr>
+          <w:fldChar w:fldCharType="end"/>
+        </w:r>
+      </w:hyperlink>
+    </w:p>
+    <w:p>
+      <w:pPr>
+        <w:pStyle w:val="TOC3"/>
+        <w:rPr>
+          <w:rFonts w:asciiTheme="minorHAnsi" w:eastAsiaTheme="minorEastAsia" w:hAnsiTheme="minorHAnsi" w:cs="Mangal"/>
+          <w:sz w:val="22"/>
+          <w:lang w:val="en-BE" w:eastAsia="en-BE" w:bidi="ne-NP"/>
+        </w:rPr>
+      </w:pPr>
+      <w:hyperlink w:anchor="_Toc133436858" w:history="1">
+        <w:r>
+          <w:rPr>
+            <w:rStyle w:val="Hyperlink"/>
+          </w:rPr>
+          <w:t>3.5.3</w:t>
+        </w:r>
+        <w:r>
+          <w:rPr>
+            <w:rFonts w:asciiTheme="minorHAnsi" w:eastAsiaTheme="minorEastAsia" w:hAnsiTheme="minorHAnsi" w:cs="Mangal"/>
+            <w:sz w:val="22"/>
+            <w:lang w:val="en-BE" w:eastAsia="en-BE" w:bidi="ne-NP"/>
+          </w:rPr>
+          <w:tab/>
+        </w:r>
+        <w:r>
+          <w:rPr>
+            <w:rStyle w:val="Hyperlink"/>
+          </w:rPr>
+          <w:t>Schaalt naar trafiek</w:t>
+        </w:r>
+        <w:r>
+          <w:rPr>
+            <w:webHidden/>
+          </w:rPr>
+          <w:tab/>
+        </w:r>
+        <w:r>
+          <w:rPr>
+            <w:webHidden/>
+          </w:rPr>
+          <w:fldChar w:fldCharType="begin"/>
+        </w:r>
+        <w:r>
+          <w:rPr>
+            <w:webHidden/>
+          </w:rPr>
+          <w:instrText xml:space="preserve"> PAGEREF _Toc133436858 \h </w:instrText>
+        </w:r>
+        <w:r>
+          <w:rPr>
+            <w:webHidden/>
+          </w:rPr>
+        </w:r>
+        <w:r>
+          <w:rPr>
+            <w:webHidden/>
+          </w:rPr>
+          <w:fldChar w:fldCharType="separate"/>
+        </w:r>
+        <w:r>
+          <w:rPr>
+            <w:webHidden/>
+          </w:rPr>
+          <w:t>7</w:t>
+        </w:r>
+        <w:r>
+          <w:rPr>
+            <w:webHidden/>
+          </w:rPr>
+          <w:fldChar w:fldCharType="end"/>
+        </w:r>
+      </w:hyperlink>
+    </w:p>
+    <w:p>
+      <w:pPr>
+        <w:pStyle w:val="TOC3"/>
+        <w:rPr>
+          <w:rFonts w:asciiTheme="minorHAnsi" w:eastAsiaTheme="minorEastAsia" w:hAnsiTheme="minorHAnsi" w:cs="Mangal"/>
+          <w:sz w:val="22"/>
+          <w:lang w:val="en-BE" w:eastAsia="en-BE" w:bidi="ne-NP"/>
+        </w:rPr>
+      </w:pPr>
+      <w:hyperlink w:anchor="_Toc133436859" w:history="1">
+        <w:r>
+          <w:rPr>
+            <w:rStyle w:val="Hyperlink"/>
+          </w:rPr>
+          <w:t>3.5.4</w:t>
+        </w:r>
+        <w:r>
+          <w:rPr>
+            <w:rFonts w:asciiTheme="minorHAnsi" w:eastAsiaTheme="minorEastAsia" w:hAnsiTheme="minorHAnsi" w:cs="Mangal"/>
+            <w:sz w:val="22"/>
+            <w:lang w:val="en-BE" w:eastAsia="en-BE" w:bidi="ne-NP"/>
+          </w:rPr>
+          <w:tab/>
+        </w:r>
+        <w:r>
+          <w:rPr>
+            <w:rStyle w:val="Hyperlink"/>
+          </w:rPr>
+          <w:t>SignalR Hub Protocol</w:t>
+        </w:r>
+        <w:r>
+          <w:rPr>
+            <w:webHidden/>
+          </w:rPr>
+          <w:tab/>
+        </w:r>
+        <w:r>
+          <w:rPr>
+            <w:webHidden/>
+          </w:rPr>
+          <w:fldChar w:fldCharType="begin"/>
+        </w:r>
+        <w:r>
+          <w:rPr>
+            <w:webHidden/>
+          </w:rPr>
+          <w:instrText xml:space="preserve"> PAGEREF _Toc133436859 \h </w:instrText>
+        </w:r>
+        <w:r>
+          <w:rPr>
+            <w:webHidden/>
+          </w:rPr>
+        </w:r>
+        <w:r>
+          <w:rPr>
+            <w:webHidden/>
+          </w:rPr>
+          <w:fldChar w:fldCharType="separate"/>
+        </w:r>
+        <w:r>
+          <w:rPr>
+            <w:webHidden/>
+          </w:rPr>
+          <w:t>9</w:t>
         </w:r>
         <w:r>
           <w:rPr>
@@ -1601,7 +1597,7 @@
           <w:lang w:val="en-BE" w:eastAsia="en-BE" w:bidi="ne-NP"/>
         </w:rPr>
       </w:pPr>
-      <w:hyperlink w:anchor="_Toc133152424" w:history="1">
+      <w:hyperlink w:anchor="_Toc133436860" w:history="1">
         <w:r>
           <w:rPr>
             <w:rStyle w:val="Hyperlink"/>
@@ -1621,7 +1617,7 @@
           <w:rPr>
             <w:rStyle w:val="Hyperlink"/>
           </w:rPr>
-          <w:t>Voor- en nadelen</w:t>
+          <w:t>WebSocket vs SignalR</w:t>
         </w:r>
         <w:r>
           <w:rPr>
@@ -1639,7 +1635,7 @@
           <w:rPr>
             <w:webHidden/>
           </w:rPr>
-          <w:instrText xml:space="preserve"> PAGEREF _Toc133152424 \h </w:instrText>
+          <w:instrText xml:space="preserve"> PAGEREF _Toc133436860 \h </w:instrText>
         </w:r>
         <w:r>
           <w:rPr>
@@ -1656,155 +1652,7 @@
           <w:rPr>
             <w:webHidden/>
           </w:rPr>
-          <w:t>10</w:t>
-        </w:r>
-        <w:r>
-          <w:rPr>
-            <w:webHidden/>
-          </w:rPr>
-          <w:fldChar w:fldCharType="end"/>
-        </w:r>
-      </w:hyperlink>
-    </w:p>
-    <w:p>
-      <w:pPr>
-        <w:pStyle w:val="TOC3"/>
-        <w:rPr>
-          <w:rFonts w:asciiTheme="minorHAnsi" w:eastAsiaTheme="minorEastAsia" w:hAnsiTheme="minorHAnsi" w:cs="Mangal"/>
-          <w:sz w:val="22"/>
-          <w:lang w:val="en-BE" w:eastAsia="en-BE" w:bidi="ne-NP"/>
-        </w:rPr>
-      </w:pPr>
-      <w:hyperlink w:anchor="_Toc133152425" w:history="1">
-        <w:r>
-          <w:rPr>
-            <w:rStyle w:val="Hyperlink"/>
-          </w:rPr>
-          <w:t>3.6.1</w:t>
-        </w:r>
-        <w:r>
-          <w:rPr>
-            <w:rFonts w:asciiTheme="minorHAnsi" w:eastAsiaTheme="minorEastAsia" w:hAnsiTheme="minorHAnsi" w:cs="Mangal"/>
-            <w:sz w:val="22"/>
-            <w:lang w:val="en-BE" w:eastAsia="en-BE" w:bidi="ne-NP"/>
-          </w:rPr>
-          <w:tab/>
-        </w:r>
-        <w:r>
-          <w:rPr>
-            <w:rStyle w:val="Hyperlink"/>
-          </w:rPr>
-          <w:t>Voordelen</w:t>
-        </w:r>
-        <w:r>
-          <w:rPr>
-            <w:webHidden/>
-          </w:rPr>
-          <w:tab/>
-        </w:r>
-        <w:r>
-          <w:rPr>
-            <w:webHidden/>
-          </w:rPr>
-          <w:fldChar w:fldCharType="begin"/>
-        </w:r>
-        <w:r>
-          <w:rPr>
-            <w:webHidden/>
-          </w:rPr>
-          <w:instrText xml:space="preserve"> PAGEREF _Toc133152425 \h </w:instrText>
-        </w:r>
-        <w:r>
-          <w:rPr>
-            <w:webHidden/>
-          </w:rPr>
-        </w:r>
-        <w:r>
-          <w:rPr>
-            <w:webHidden/>
-          </w:rPr>
-          <w:fldChar w:fldCharType="separate"/>
-        </w:r>
-        <w:r>
-          <w:rPr>
-            <w:webHidden/>
-          </w:rPr>
-          <w:t>10</w:t>
-        </w:r>
-        <w:r>
-          <w:rPr>
-            <w:webHidden/>
-          </w:rPr>
-          <w:fldChar w:fldCharType="end"/>
-        </w:r>
-      </w:hyperlink>
-    </w:p>
-    <w:p>
-      <w:pPr>
-        <w:pStyle w:val="TOC3"/>
-        <w:rPr>
-          <w:rFonts w:asciiTheme="minorHAnsi" w:eastAsiaTheme="minorEastAsia" w:hAnsiTheme="minorHAnsi" w:cs="Mangal"/>
-          <w:sz w:val="22"/>
-          <w:lang w:val="en-BE" w:eastAsia="en-BE" w:bidi="ne-NP"/>
-        </w:rPr>
-      </w:pPr>
-      <w:hyperlink w:anchor="_Toc133152426" w:history="1">
-        <w:r>
-          <w:rPr>
-            <w:rStyle w:val="Hyperlink"/>
-            <w:lang w:val="nl-BE"/>
-          </w:rPr>
-          <w:t>3.6.2</w:t>
-        </w:r>
-        <w:r>
-          <w:rPr>
-            <w:rFonts w:asciiTheme="minorHAnsi" w:eastAsiaTheme="minorEastAsia" w:hAnsiTheme="minorHAnsi" w:cs="Mangal"/>
-            <w:sz w:val="22"/>
-            <w:lang w:val="en-BE" w:eastAsia="en-BE" w:bidi="ne-NP"/>
-          </w:rPr>
-          <w:tab/>
-        </w:r>
-        <w:r>
-          <w:rPr>
-            <w:rStyle w:val="Hyperlink"/>
-            <w:lang w:val="nl-BE"/>
-          </w:rPr>
-          <w:t>Nadelen</w:t>
-        </w:r>
-        <w:r>
-          <w:rPr>
-            <w:webHidden/>
-          </w:rPr>
-          <w:tab/>
-        </w:r>
-        <w:r>
-          <w:rPr>
-            <w:webHidden/>
-          </w:rPr>
-          <w:fldChar w:fldCharType="begin"/>
-        </w:r>
-        <w:r>
-          <w:rPr>
-            <w:webHidden/>
-          </w:rPr>
-          <w:instrText xml:space="preserve"> PAGEREF _Toc133152426 \h </w:instrText>
-        </w:r>
-        <w:r>
-          <w:rPr>
-            <w:webHidden/>
-          </w:rPr>
-        </w:r>
-        <w:r>
-          <w:rPr>
-            <w:webHidden/>
-          </w:rPr>
-          <w:fldChar w:fldCharType="separate"/>
-        </w:r>
-        <w:r>
-          <w:rPr>
-            <w:webHidden/>
-          </w:rPr>
-          <w:t>10</w:t>
+          <w:t>9</w:t>
         </w:r>
         <w:r>
           <w:rPr>
@@ -1824,7 +1672,7 @@
           <w:lang w:val="en-BE" w:eastAsia="en-BE" w:bidi="ne-NP"/>
         </w:rPr>
       </w:pPr>
-      <w:hyperlink w:anchor="_Toc133152427" w:history="1">
+      <w:hyperlink w:anchor="_Toc133436861" w:history="1">
         <w:r>
           <w:rPr>
             <w:rStyle w:val="Hyperlink"/>
@@ -1844,7 +1692,7 @@
           <w:rPr>
             <w:rStyle w:val="Hyperlink"/>
           </w:rPr>
-          <w:t>WebSocket vs SignalR</w:t>
+          <w:t>Voor- en nadelen</w:t>
         </w:r>
         <w:r>
           <w:rPr>
@@ -1862,7 +1710,155 @@
           <w:rPr>
             <w:webHidden/>
           </w:rPr>
-          <w:instrText xml:space="preserve"> PAGEREF _Toc133152427 \h </w:instrText>
+          <w:instrText xml:space="preserve"> PAGEREF _Toc133436861 \h </w:instrText>
+        </w:r>
+        <w:r>
+          <w:rPr>
+            <w:webHidden/>
+          </w:rPr>
+        </w:r>
+        <w:r>
+          <w:rPr>
+            <w:webHidden/>
+          </w:rPr>
+          <w:fldChar w:fldCharType="separate"/>
+        </w:r>
+        <w:r>
+          <w:rPr>
+            <w:webHidden/>
+          </w:rPr>
+          <w:t>10</w:t>
+        </w:r>
+        <w:r>
+          <w:rPr>
+            <w:webHidden/>
+          </w:rPr>
+          <w:fldChar w:fldCharType="end"/>
+        </w:r>
+      </w:hyperlink>
+    </w:p>
+    <w:p>
+      <w:pPr>
+        <w:pStyle w:val="TOC3"/>
+        <w:rPr>
+          <w:rFonts w:asciiTheme="minorHAnsi" w:eastAsiaTheme="minorEastAsia" w:hAnsiTheme="minorHAnsi" w:cs="Mangal"/>
+          <w:sz w:val="22"/>
+          <w:lang w:val="en-BE" w:eastAsia="en-BE" w:bidi="ne-NP"/>
+        </w:rPr>
+      </w:pPr>
+      <w:hyperlink w:anchor="_Toc133436862" w:history="1">
+        <w:r>
+          <w:rPr>
+            <w:rStyle w:val="Hyperlink"/>
+          </w:rPr>
+          <w:t>3.7.1</w:t>
+        </w:r>
+        <w:r>
+          <w:rPr>
+            <w:rFonts w:asciiTheme="minorHAnsi" w:eastAsiaTheme="minorEastAsia" w:hAnsiTheme="minorHAnsi" w:cs="Mangal"/>
+            <w:sz w:val="22"/>
+            <w:lang w:val="en-BE" w:eastAsia="en-BE" w:bidi="ne-NP"/>
+          </w:rPr>
+          <w:tab/>
+        </w:r>
+        <w:r>
+          <w:rPr>
+            <w:rStyle w:val="Hyperlink"/>
+          </w:rPr>
+          <w:t>Voordelen</w:t>
+        </w:r>
+        <w:r>
+          <w:rPr>
+            <w:webHidden/>
+          </w:rPr>
+          <w:tab/>
+        </w:r>
+        <w:r>
+          <w:rPr>
+            <w:webHidden/>
+          </w:rPr>
+          <w:fldChar w:fldCharType="begin"/>
+        </w:r>
+        <w:r>
+          <w:rPr>
+            <w:webHidden/>
+          </w:rPr>
+          <w:instrText xml:space="preserve"> PAGEREF _Toc133436862 \h </w:instrText>
+        </w:r>
+        <w:r>
+          <w:rPr>
+            <w:webHidden/>
+          </w:rPr>
+        </w:r>
+        <w:r>
+          <w:rPr>
+            <w:webHidden/>
+          </w:rPr>
+          <w:fldChar w:fldCharType="separate"/>
+        </w:r>
+        <w:r>
+          <w:rPr>
+            <w:webHidden/>
+          </w:rPr>
+          <w:t>10</w:t>
+        </w:r>
+        <w:r>
+          <w:rPr>
+            <w:webHidden/>
+          </w:rPr>
+          <w:fldChar w:fldCharType="end"/>
+        </w:r>
+      </w:hyperlink>
+    </w:p>
+    <w:p>
+      <w:pPr>
+        <w:pStyle w:val="TOC3"/>
+        <w:rPr>
+          <w:rFonts w:asciiTheme="minorHAnsi" w:eastAsiaTheme="minorEastAsia" w:hAnsiTheme="minorHAnsi" w:cs="Mangal"/>
+          <w:sz w:val="22"/>
+          <w:lang w:val="en-BE" w:eastAsia="en-BE" w:bidi="ne-NP"/>
+        </w:rPr>
+      </w:pPr>
+      <w:hyperlink w:anchor="_Toc133436863" w:history="1">
+        <w:r>
+          <w:rPr>
+            <w:rStyle w:val="Hyperlink"/>
+            <w:lang w:val="nl-BE"/>
+          </w:rPr>
+          <w:t>3.7.2</w:t>
+        </w:r>
+        <w:r>
+          <w:rPr>
+            <w:rFonts w:asciiTheme="minorHAnsi" w:eastAsiaTheme="minorEastAsia" w:hAnsiTheme="minorHAnsi" w:cs="Mangal"/>
+            <w:sz w:val="22"/>
+            <w:lang w:val="en-BE" w:eastAsia="en-BE" w:bidi="ne-NP"/>
+          </w:rPr>
+          <w:tab/>
+        </w:r>
+        <w:r>
+          <w:rPr>
+            <w:rStyle w:val="Hyperlink"/>
+            <w:lang w:val="nl-BE"/>
+          </w:rPr>
+          <w:t>Nadelen</w:t>
+        </w:r>
+        <w:r>
+          <w:rPr>
+            <w:webHidden/>
+          </w:rPr>
+          <w:tab/>
+        </w:r>
+        <w:r>
+          <w:rPr>
+            <w:webHidden/>
+          </w:rPr>
+          <w:fldChar w:fldCharType="begin"/>
+        </w:r>
+        <w:r>
+          <w:rPr>
+            <w:webHidden/>
+          </w:rPr>
+          <w:instrText xml:space="preserve"> PAGEREF _Toc133436863 \h </w:instrText>
         </w:r>
         <w:r>
           <w:rPr>
@@ -1899,7 +1895,7 @@
           <w:lang w:val="en-BE" w:eastAsia="en-BE" w:bidi="ne-NP"/>
         </w:rPr>
       </w:pPr>
-      <w:hyperlink w:anchor="_Toc133152428" w:history="1">
+      <w:hyperlink w:anchor="_Toc133436864" w:history="1">
         <w:r>
           <w:rPr>
             <w:rStyle w:val="Hyperlink"/>
@@ -1919,6 +1915,373 @@
           <w:rPr>
             <w:rStyle w:val="Hyperlink"/>
           </w:rPr>
+          <w:t>Alternatieven SignalR</w:t>
+        </w:r>
+        <w:r>
+          <w:rPr>
+            <w:webHidden/>
+          </w:rPr>
+          <w:tab/>
+        </w:r>
+        <w:r>
+          <w:rPr>
+            <w:webHidden/>
+          </w:rPr>
+          <w:fldChar w:fldCharType="begin"/>
+        </w:r>
+        <w:r>
+          <w:rPr>
+            <w:webHidden/>
+          </w:rPr>
+          <w:instrText xml:space="preserve"> PAGEREF _Toc133436864 \h </w:instrText>
+        </w:r>
+        <w:r>
+          <w:rPr>
+            <w:webHidden/>
+          </w:rPr>
+        </w:r>
+        <w:r>
+          <w:rPr>
+            <w:webHidden/>
+          </w:rPr>
+          <w:fldChar w:fldCharType="separate"/>
+        </w:r>
+        <w:r>
+          <w:rPr>
+            <w:webHidden/>
+          </w:rPr>
+          <w:t>10</w:t>
+        </w:r>
+        <w:r>
+          <w:rPr>
+            <w:webHidden/>
+          </w:rPr>
+          <w:fldChar w:fldCharType="end"/>
+        </w:r>
+      </w:hyperlink>
+    </w:p>
+    <w:p>
+      <w:pPr>
+        <w:pStyle w:val="TOC3"/>
+        <w:rPr>
+          <w:rFonts w:asciiTheme="minorHAnsi" w:eastAsiaTheme="minorEastAsia" w:hAnsiTheme="minorHAnsi" w:cs="Mangal"/>
+          <w:sz w:val="22"/>
+          <w:lang w:val="en-BE" w:eastAsia="en-BE" w:bidi="ne-NP"/>
+        </w:rPr>
+      </w:pPr>
+      <w:hyperlink w:anchor="_Toc133436865" w:history="1">
+        <w:r>
+          <w:rPr>
+            <w:rStyle w:val="Hyperlink"/>
+          </w:rPr>
+          <w:t>3.8.1</w:t>
+        </w:r>
+        <w:r>
+          <w:rPr>
+            <w:rFonts w:asciiTheme="minorHAnsi" w:eastAsiaTheme="minorEastAsia" w:hAnsiTheme="minorHAnsi" w:cs="Mangal"/>
+            <w:sz w:val="22"/>
+            <w:lang w:val="en-BE" w:eastAsia="en-BE" w:bidi="ne-NP"/>
+          </w:rPr>
+          <w:tab/>
+        </w:r>
+        <w:r>
+          <w:rPr>
+            <w:rStyle w:val="Hyperlink"/>
+          </w:rPr>
+          <w:t>Ably serverless WebSocket platform</w:t>
+        </w:r>
+        <w:r>
+          <w:rPr>
+            <w:webHidden/>
+          </w:rPr>
+          <w:tab/>
+        </w:r>
+        <w:r>
+          <w:rPr>
+            <w:webHidden/>
+          </w:rPr>
+          <w:fldChar w:fldCharType="begin"/>
+        </w:r>
+        <w:r>
+          <w:rPr>
+            <w:webHidden/>
+          </w:rPr>
+          <w:instrText xml:space="preserve"> PAGEREF _Toc133436865 \h </w:instrText>
+        </w:r>
+        <w:r>
+          <w:rPr>
+            <w:webHidden/>
+          </w:rPr>
+        </w:r>
+        <w:r>
+          <w:rPr>
+            <w:webHidden/>
+          </w:rPr>
+          <w:fldChar w:fldCharType="separate"/>
+        </w:r>
+        <w:r>
+          <w:rPr>
+            <w:webHidden/>
+          </w:rPr>
+          <w:t>10</w:t>
+        </w:r>
+        <w:r>
+          <w:rPr>
+            <w:webHidden/>
+          </w:rPr>
+          <w:fldChar w:fldCharType="end"/>
+        </w:r>
+      </w:hyperlink>
+    </w:p>
+    <w:p>
+      <w:pPr>
+        <w:pStyle w:val="TOC3"/>
+        <w:rPr>
+          <w:rFonts w:asciiTheme="minorHAnsi" w:eastAsiaTheme="minorEastAsia" w:hAnsiTheme="minorHAnsi" w:cs="Mangal"/>
+          <w:sz w:val="22"/>
+          <w:lang w:val="en-BE" w:eastAsia="en-BE" w:bidi="ne-NP"/>
+        </w:rPr>
+      </w:pPr>
+      <w:hyperlink w:anchor="_Toc133436866" w:history="1">
+        <w:r>
+          <w:rPr>
+            <w:rStyle w:val="Hyperlink"/>
+          </w:rPr>
+          <w:t>3.8.2</w:t>
+        </w:r>
+        <w:r>
+          <w:rPr>
+            <w:rFonts w:asciiTheme="minorHAnsi" w:eastAsiaTheme="minorEastAsia" w:hAnsiTheme="minorHAnsi" w:cs="Mangal"/>
+            <w:sz w:val="22"/>
+            <w:lang w:val="en-BE" w:eastAsia="en-BE" w:bidi="ne-NP"/>
+          </w:rPr>
+          <w:tab/>
+        </w:r>
+        <w:r>
+          <w:rPr>
+            <w:rStyle w:val="Hyperlink"/>
+          </w:rPr>
+          <w:t>Azure Web PubSub</w:t>
+        </w:r>
+        <w:r>
+          <w:rPr>
+            <w:webHidden/>
+          </w:rPr>
+          <w:tab/>
+        </w:r>
+        <w:r>
+          <w:rPr>
+            <w:webHidden/>
+          </w:rPr>
+          <w:fldChar w:fldCharType="begin"/>
+        </w:r>
+        <w:r>
+          <w:rPr>
+            <w:webHidden/>
+          </w:rPr>
+          <w:instrText xml:space="preserve"> PAGEREF _Toc133436866 \h </w:instrText>
+        </w:r>
+        <w:r>
+          <w:rPr>
+            <w:webHidden/>
+          </w:rPr>
+        </w:r>
+        <w:r>
+          <w:rPr>
+            <w:webHidden/>
+          </w:rPr>
+          <w:fldChar w:fldCharType="separate"/>
+        </w:r>
+        <w:r>
+          <w:rPr>
+            <w:webHidden/>
+          </w:rPr>
+          <w:t>11</w:t>
+        </w:r>
+        <w:r>
+          <w:rPr>
+            <w:webHidden/>
+          </w:rPr>
+          <w:fldChar w:fldCharType="end"/>
+        </w:r>
+      </w:hyperlink>
+    </w:p>
+    <w:p>
+      <w:pPr>
+        <w:pStyle w:val="TOC3"/>
+        <w:rPr>
+          <w:rFonts w:asciiTheme="minorHAnsi" w:eastAsiaTheme="minorEastAsia" w:hAnsiTheme="minorHAnsi" w:cs="Mangal"/>
+          <w:sz w:val="22"/>
+          <w:lang w:val="en-BE" w:eastAsia="en-BE" w:bidi="ne-NP"/>
+        </w:rPr>
+      </w:pPr>
+      <w:hyperlink w:anchor="_Toc133436867" w:history="1">
+        <w:r>
+          <w:rPr>
+            <w:rStyle w:val="Hyperlink"/>
+          </w:rPr>
+          <w:t>3.8.3</w:t>
+        </w:r>
+        <w:r>
+          <w:rPr>
+            <w:rFonts w:asciiTheme="minorHAnsi" w:eastAsiaTheme="minorEastAsia" w:hAnsiTheme="minorHAnsi" w:cs="Mangal"/>
+            <w:sz w:val="22"/>
+            <w:lang w:val="en-BE" w:eastAsia="en-BE" w:bidi="ne-NP"/>
+          </w:rPr>
+          <w:tab/>
+        </w:r>
+        <w:r>
+          <w:rPr>
+            <w:rStyle w:val="Hyperlink"/>
+          </w:rPr>
+          <w:t>Pusher</w:t>
+        </w:r>
+        <w:r>
+          <w:rPr>
+            <w:webHidden/>
+          </w:rPr>
+          <w:tab/>
+        </w:r>
+        <w:r>
+          <w:rPr>
+            <w:webHidden/>
+          </w:rPr>
+          <w:fldChar w:fldCharType="begin"/>
+        </w:r>
+        <w:r>
+          <w:rPr>
+            <w:webHidden/>
+          </w:rPr>
+          <w:instrText xml:space="preserve"> PAGEREF _Toc133436867 \h </w:instrText>
+        </w:r>
+        <w:r>
+          <w:rPr>
+            <w:webHidden/>
+          </w:rPr>
+        </w:r>
+        <w:r>
+          <w:rPr>
+            <w:webHidden/>
+          </w:rPr>
+          <w:fldChar w:fldCharType="separate"/>
+        </w:r>
+        <w:r>
+          <w:rPr>
+            <w:webHidden/>
+          </w:rPr>
+          <w:t>11</w:t>
+        </w:r>
+        <w:r>
+          <w:rPr>
+            <w:webHidden/>
+          </w:rPr>
+          <w:fldChar w:fldCharType="end"/>
+        </w:r>
+      </w:hyperlink>
+    </w:p>
+    <w:p>
+      <w:pPr>
+        <w:pStyle w:val="TOC3"/>
+        <w:rPr>
+          <w:rFonts w:asciiTheme="minorHAnsi" w:eastAsiaTheme="minorEastAsia" w:hAnsiTheme="minorHAnsi" w:cs="Mangal"/>
+          <w:sz w:val="22"/>
+          <w:lang w:val="en-BE" w:eastAsia="en-BE" w:bidi="ne-NP"/>
+        </w:rPr>
+      </w:pPr>
+      <w:hyperlink w:anchor="_Toc133436868" w:history="1">
+        <w:r>
+          <w:rPr>
+            <w:rStyle w:val="Hyperlink"/>
+          </w:rPr>
+          <w:t>3.8.4</w:t>
+        </w:r>
+        <w:r>
+          <w:rPr>
+            <w:rFonts w:asciiTheme="minorHAnsi" w:eastAsiaTheme="minorEastAsia" w:hAnsiTheme="minorHAnsi" w:cs="Mangal"/>
+            <w:sz w:val="22"/>
+            <w:lang w:val="en-BE" w:eastAsia="en-BE" w:bidi="ne-NP"/>
+          </w:rPr>
+          <w:tab/>
+        </w:r>
+        <w:r>
+          <w:rPr>
+            <w:rStyle w:val="Hyperlink"/>
+          </w:rPr>
+          <w:t>Socket.IO</w:t>
+        </w:r>
+        <w:r>
+          <w:rPr>
+            <w:webHidden/>
+          </w:rPr>
+          <w:tab/>
+        </w:r>
+        <w:r>
+          <w:rPr>
+            <w:webHidden/>
+          </w:rPr>
+          <w:fldChar w:fldCharType="begin"/>
+        </w:r>
+        <w:r>
+          <w:rPr>
+            <w:webHidden/>
+          </w:rPr>
+          <w:instrText xml:space="preserve"> PAGEREF _Toc133436868 \h </w:instrText>
+        </w:r>
+        <w:r>
+          <w:rPr>
+            <w:webHidden/>
+          </w:rPr>
+        </w:r>
+        <w:r>
+          <w:rPr>
+            <w:webHidden/>
+          </w:rPr>
+          <w:fldChar w:fldCharType="separate"/>
+        </w:r>
+        <w:r>
+          <w:rPr>
+            <w:webHidden/>
+          </w:rPr>
+          <w:t>11</w:t>
+        </w:r>
+        <w:r>
+          <w:rPr>
+            <w:webHidden/>
+          </w:rPr>
+          <w:fldChar w:fldCharType="end"/>
+        </w:r>
+      </w:hyperlink>
+    </w:p>
+    <w:p>
+      <w:pPr>
+        <w:pStyle w:val="TOC2"/>
+        <w:rPr>
+          <w:rFonts w:asciiTheme="minorHAnsi" w:eastAsiaTheme="minorEastAsia" w:hAnsiTheme="minorHAnsi" w:cs="Mangal"/>
+          <w:b w:val="0"/>
+          <w:sz w:val="22"/>
+          <w:lang w:val="en-BE" w:eastAsia="en-BE" w:bidi="ne-NP"/>
+        </w:rPr>
+      </w:pPr>
+      <w:hyperlink w:anchor="_Toc133436869" w:history="1">
+        <w:r>
+          <w:rPr>
+            <w:rStyle w:val="Hyperlink"/>
+          </w:rPr>
+          <w:t>3.9</w:t>
+        </w:r>
+        <w:r>
+          <w:rPr>
+            <w:rFonts w:asciiTheme="minorHAnsi" w:eastAsiaTheme="minorEastAsia" w:hAnsiTheme="minorHAnsi" w:cs="Mangal"/>
+            <w:b w:val="0"/>
+            <w:sz w:val="22"/>
+            <w:lang w:val="en-BE" w:eastAsia="en-BE" w:bidi="ne-NP"/>
+          </w:rPr>
+          <w:tab/>
+        </w:r>
+        <w:r>
+          <w:rPr>
+            <w:rStyle w:val="Hyperlink"/>
+          </w:rPr>
           <w:t>Toekomst</w:t>
         </w:r>
         <w:r>
@@ -1937,7 +2300,7 @@
           <w:rPr>
             <w:webHidden/>
           </w:rPr>
-          <w:instrText xml:space="preserve"> PAGEREF _Toc133152428 \h </w:instrText>
+          <w:instrText xml:space="preserve"> PAGEREF _Toc133436869 \h </w:instrText>
         </w:r>
         <w:r>
           <w:rPr>
@@ -1954,7 +2317,7 @@
           <w:rPr>
             <w:webHidden/>
           </w:rPr>
-          <w:t>10</w:t>
+          <w:t>11</w:t>
         </w:r>
         <w:r>
           <w:rPr>
@@ -1967,7 +2330,6 @@
     <w:p>
       <w:pPr>
         <w:pStyle w:val="TOC1"/>
-        <w:spacing w:before="0" w:after="0"/>
         <w:rPr>
           <w:rFonts w:asciiTheme="minorHAnsi" w:eastAsiaTheme="minorEastAsia" w:hAnsiTheme="minorHAnsi" w:cs="Mangal"/>
           <w:b w:val="0"/>
@@ -1977,7 +2339,7 @@
           <w:lang w:val="en-BE" w:eastAsia="en-BE" w:bidi="ne-NP"/>
         </w:rPr>
       </w:pPr>
-      <w:hyperlink w:anchor="_Toc133152429" w:history="1">
+      <w:hyperlink w:anchor="_Toc133436870" w:history="1">
         <w:r>
           <w:rPr>
             <w:rStyle w:val="Hyperlink"/>
@@ -2022,7 +2384,7 @@
             <w:noProof/>
             <w:webHidden/>
           </w:rPr>
-          <w:instrText xml:space="preserve"> PAGEREF _Toc133152429 \h </w:instrText>
+          <w:instrText xml:space="preserve"> PAGEREF _Toc133436870 \h </w:instrText>
         </w:r>
         <w:r>
           <w:rPr>
@@ -2042,7 +2404,7 @@
             <w:noProof/>
             <w:webHidden/>
           </w:rPr>
-          <w:t>10</w:t>
+          <w:t>11</w:t>
         </w:r>
         <w:r>
           <w:rPr>
@@ -2086,7 +2448,7 @@
         <w:pStyle w:val="Heading1"/>
         <w:spacing w:after="0"/>
       </w:pPr>
-      <w:bookmarkStart w:id="3" w:name="_Toc133152409"/>
+      <w:bookmarkStart w:id="3" w:name="_Toc133436845"/>
       <w:r>
         <w:lastRenderedPageBreak/>
         <w:t>Inleiding</w:t>
@@ -2237,7 +2599,7 @@
           <w:color w:val="auto"/>
         </w:rPr>
       </w:pPr>
-      <w:bookmarkStart w:id="4" w:name="_Toc133152410"/>
+      <w:bookmarkStart w:id="4" w:name="_Toc133436846"/>
       <w:r>
         <w:t>Aanpak</w:t>
       </w:r>
@@ -2248,7 +2610,7 @@
         <w:pStyle w:val="Heading2"/>
         <w:spacing w:before="0" w:after="0"/>
       </w:pPr>
-      <w:bookmarkStart w:id="5" w:name="_Toc133152411"/>
+      <w:bookmarkStart w:id="5" w:name="_Toc133436847"/>
       <w:r>
         <w:t>Verwerking van behandelde research</w:t>
       </w:r>
@@ -2259,7 +2621,7 @@
         <w:pStyle w:val="Heading2"/>
         <w:spacing w:before="0" w:after="0"/>
       </w:pPr>
-      <w:bookmarkStart w:id="6" w:name="_Toc133152412"/>
+      <w:bookmarkStart w:id="6" w:name="_Toc133436848"/>
       <w:r>
         <w:t>Manier van werken</w:t>
       </w:r>
@@ -2270,7 +2632,7 @@
         <w:pStyle w:val="Heading2"/>
         <w:spacing w:before="0" w:after="0"/>
       </w:pPr>
-      <w:bookmarkStart w:id="7" w:name="_Toc133152413"/>
+      <w:bookmarkStart w:id="7" w:name="_Toc133436849"/>
       <w:r>
         <w:t>Bronnen</w:t>
       </w:r>
@@ -2489,12 +2851,12 @@
       <w:pPr>
         <w:spacing w:after="0"/>
       </w:pPr>
-      <w:hyperlink r:id="rId22" w:anchor=":~:text=WebSocket%20is%20an%20event%2Ddriven,realtime%20web%20functionality%20to%20apps" w:history="1">
+      <w:hyperlink r:id="rId22" w:anchor=":~:text=Polling%20is%20a%20standard%20technique,an%20empty%20response%20is%20returned" w:history="1">
         <w:r>
           <w:rPr>
             <w:rStyle w:val="Hyperlink"/>
           </w:rPr>
-          <w:t>https://ably.com/topic/signalr-vs-websocket#:~:text=WebSocket%20is%20an%20event%2Ddriven,realtime%20web%20functionality%20to%20apps</w:t>
+          <w:t>https://medium.com/geekculture/ajax-polling-vs-long-polling-vs-websockets-vs-server-sent-events-e0d65033c9ba#:~:text=Polling%20is%20a%20standard%20technique,an%20empty%20response%20is%20returned</w:t>
         </w:r>
       </w:hyperlink>
       <w:r>
@@ -2505,24 +2867,34 @@
       <w:pPr>
         <w:spacing w:after="0"/>
       </w:pPr>
-      <w:hyperlink r:id="rId23" w:anchor=":~:text=Polling%20is%20a%20standard%20technique,an%20empty%20response%20is%20returned" w:history="1">
+      <w:hyperlink r:id="rId23" w:history="1">
         <w:r>
           <w:rPr>
             <w:rStyle w:val="Hyperlink"/>
           </w:rPr>
-          <w:t>https://medium.com/geekculture/ajax-polling-vs-long-polling-vs-websockets-vs-server-sent-events-e0d65033c9ba#:~:text=Polling%20is%20a%20standard%20technique,an%20empty%20response%20is%20returned</w:t>
+          <w:t>https://www.codemag.com/article/1807061/Build-Real-time-Applications-with-ASP.NET-Core-SignalR</w:t>
         </w:r>
       </w:hyperlink>
-      <w:r>
-        <w:t>.</w:t>
-      </w:r>
-    </w:p>
-    <w:p>
-      <w:pPr>
-        <w:spacing w:after="0"/>
-      </w:pPr>
-      <w:r>
-        <w:t>https://www.codemag.com/article/1807061/Build-Real-time-Applications-with-ASP.NET-Core-SignalR</w:t>
+    </w:p>
+    <w:p>
+      <w:pPr>
+        <w:spacing w:after="0"/>
+      </w:pPr>
+      <w:hyperlink r:id="rId24" w:history="1">
+        <w:r>
+          <w:rPr>
+            <w:rStyle w:val="Hyperlink"/>
+          </w:rPr>
+          <w:t>https://scientificprogrammer.net/2019/08/18/why-you-absolutely-need-signalr-for-asp-net-development/</w:t>
+        </w:r>
+      </w:hyperlink>
+    </w:p>
+    <w:p>
+      <w:pPr>
+        <w:spacing w:after="0"/>
+      </w:pPr>
+      <w:r>
+        <w:t>https://ably.com/periodic-table-of-realtime/signalr</w:t>
       </w:r>
     </w:p>
     <w:p>
@@ -2559,7 +2931,7 @@
         <w:pStyle w:val="Heading1"/>
         <w:spacing w:after="0"/>
       </w:pPr>
-      <w:bookmarkStart w:id="9" w:name="_Toc133152414"/>
+      <w:bookmarkStart w:id="9" w:name="_Toc133436850"/>
       <w:r>
         <w:lastRenderedPageBreak/>
         <w:t xml:space="preserve">Wat is </w:t>
@@ -2579,7 +2951,7 @@
         <w:pStyle w:val="Heading2"/>
         <w:spacing w:before="0" w:after="0"/>
       </w:pPr>
-      <w:bookmarkStart w:id="10" w:name="_Toc133152415"/>
+      <w:bookmarkStart w:id="10" w:name="_Toc133436851"/>
       <w:r>
         <w:t>Intro</w:t>
       </w:r>
@@ -2880,7 +3252,7 @@
                     </pic:cNvPicPr>
                   </pic:nvPicPr>
                   <pic:blipFill>
-                    <a:blip r:embed="rId24"/>
+                    <a:blip r:embed="rId25"/>
                     <a:stretch>
                       <a:fillRect/>
                     </a:stretch>
@@ -3092,7 +3464,7 @@
         <w:spacing w:before="0" w:after="0"/>
         <w:ind w:left="0" w:firstLine="0"/>
       </w:pPr>
-      <w:bookmarkStart w:id="11" w:name="_Toc133152416"/>
+      <w:bookmarkStart w:id="11" w:name="_Toc133436852"/>
       <w:r>
         <w:lastRenderedPageBreak/>
         <w:t>Ontstaan</w:t>
@@ -3318,7 +3690,33 @@
         <w:rPr>
           <w:lang w:val="nl-BE"/>
         </w:rPr>
-        <w:t xml:space="preserve"> dat laatste werd bovendien niet ondersteund door de meeste browsers. B</w:t>
+        <w:t xml:space="preserve"> dat laatste werd bovendien </w:t>
+      </w:r>
+      <w:r>
+        <w:rPr>
+          <w:lang w:val="nl-BE"/>
+        </w:rPr>
+        <w:t xml:space="preserve">bij het begin van </w:t>
+      </w:r>
+      <w:proofErr w:type="spellStart"/>
+      <w:r>
+        <w:rPr>
+          <w:lang w:val="nl-BE"/>
+        </w:rPr>
+        <w:t>SignalR</w:t>
+      </w:r>
+      <w:proofErr w:type="spellEnd"/>
+      <w:r>
+        <w:rPr>
+          <w:lang w:val="nl-BE"/>
+        </w:rPr>
+        <w:t xml:space="preserve"> </w:t>
+      </w:r>
+      <w:r>
+        <w:rPr>
+          <w:lang w:val="nl-BE"/>
+        </w:rPr>
+        <w:t>niet ondersteund door de meeste browsers. B</w:t>
       </w:r>
       <w:r>
         <w:rPr>
@@ -3356,7 +3754,19 @@
         <w:rPr>
           <w:lang w:val="nl-BE"/>
         </w:rPr>
-        <w:t xml:space="preserve"> dan ook in level geroepen</w:t>
+        <w:t xml:space="preserve"> dan ook in </w:t>
+      </w:r>
+      <w:r>
+        <w:rPr>
+          <w:lang w:val="nl-BE"/>
+        </w:rPr>
+        <w:t xml:space="preserve">het </w:t>
+      </w:r>
+      <w:r>
+        <w:rPr>
+          <w:lang w:val="nl-BE"/>
+        </w:rPr>
+        <w:t>level geroepen</w:t>
       </w:r>
       <w:r>
         <w:rPr>
@@ -3667,7 +4077,7 @@
                     <pic:cNvPicPr/>
                   </pic:nvPicPr>
                   <pic:blipFill>
-                    <a:blip r:embed="rId25"/>
+                    <a:blip r:embed="rId26"/>
                     <a:stretch>
                       <a:fillRect/>
                     </a:stretch>
@@ -3710,7 +4120,7 @@
         <w:spacing w:before="0" w:after="0"/>
         <w:ind w:left="0" w:firstLine="0"/>
       </w:pPr>
-      <w:bookmarkStart w:id="12" w:name="_Toc133152417"/>
+      <w:bookmarkStart w:id="12" w:name="_Toc133436853"/>
       <w:r>
         <w:lastRenderedPageBreak/>
         <w:t>Gebruik</w:t>
@@ -4004,6 +4414,43 @@
       <w:pPr>
         <w:spacing w:after="0"/>
       </w:pPr>
+      <w:proofErr w:type="spellStart"/>
+      <w:r>
+        <w:t>SignalR</w:t>
+      </w:r>
+      <w:proofErr w:type="spellEnd"/>
+      <w:r>
+        <w:t xml:space="preserve"> gebruikt </w:t>
+      </w:r>
+      <w:r>
+        <w:t xml:space="preserve">bovendien </w:t>
+      </w:r>
+      <w:proofErr w:type="spellStart"/>
+      <w:r>
+        <w:t>encryption</w:t>
+      </w:r>
+      <w:proofErr w:type="spellEnd"/>
+      <w:r>
+        <w:t xml:space="preserve"> en een digitale handtekening om het verbindingstoken te beschermen. Voor elk verzoek valideert de server de inhoud van het token om er zeker van te zijn dat het verzoek afkomstig is van de opgegeven gebruiker. De gebruikersnaam moet overeenkomen met de </w:t>
+      </w:r>
+      <w:proofErr w:type="spellStart"/>
+      <w:r>
+        <w:t>connection</w:t>
+      </w:r>
+      <w:proofErr w:type="spellEnd"/>
+      <w:r>
+        <w:t xml:space="preserve"> ID.</w:t>
+      </w:r>
+    </w:p>
+    <w:p>
+      <w:pPr>
+        <w:spacing w:after="0"/>
+      </w:pPr>
+    </w:p>
+    <w:p>
+      <w:pPr>
+        <w:spacing w:after="0"/>
+      </w:pPr>
       <w:r>
         <w:t xml:space="preserve">Als we dan terug gaan naar het voorbeeld van John en Mary kunnen we het verschil aantonen van het gebruik van </w:t>
       </w:r>
@@ -4015,6 +4462,11 @@
       <w:r>
         <w:t>. John en Mary maken beide een connectie met de server en database. Telkens wanneer een gebruiker een bericht naar de server stuurt herkent de server de gebruiker en stuurt dit door naar de andere gebruiker. Deze verbinding blijft open tot John of Mary de verbinding sluit.</w:t>
       </w:r>
+    </w:p>
+    <w:p>
+      <w:pPr>
+        <w:spacing w:after="0"/>
+      </w:pPr>
     </w:p>
     <w:p>
       <w:pPr>
@@ -4042,7 +4494,7 @@
                     </pic:cNvPicPr>
                   </pic:nvPicPr>
                   <pic:blipFill>
-                    <a:blip r:embed="rId26"/>
+                    <a:blip r:embed="rId27"/>
                     <a:stretch>
                       <a:fillRect/>
                     </a:stretch>
@@ -4094,17 +4546,126 @@
       <w:pPr>
         <w:pStyle w:val="Heading2"/>
         <w:spacing w:before="0" w:after="0"/>
-      </w:pPr>
-      <w:bookmarkStart w:id="13" w:name="_Toc133152418"/>
+        <w:ind w:left="0" w:firstLine="0"/>
+      </w:pPr>
+      <w:bookmarkStart w:id="13" w:name="_Toc133436854"/>
       <w:r>
         <w:lastRenderedPageBreak/>
+        <w:t xml:space="preserve">Waarom </w:t>
+      </w:r>
+      <w:proofErr w:type="spellStart"/>
+      <w:r>
+        <w:t>SignalR</w:t>
+      </w:r>
+      <w:proofErr w:type="spellEnd"/>
+      <w:r>
+        <w:t xml:space="preserve"> gebruiken?</w:t>
+      </w:r>
+      <w:bookmarkEnd w:id="13"/>
+    </w:p>
+    <w:p>
+      <w:pPr>
+        <w:spacing w:after="0"/>
+      </w:pPr>
+    </w:p>
+    <w:p>
+      <w:pPr>
+        <w:spacing w:after="0"/>
+      </w:pPr>
+      <w:r>
+        <w:t xml:space="preserve">Zoals daarjuist in het voorbeeld te zien is </w:t>
+      </w:r>
+      <w:proofErr w:type="spellStart"/>
+      <w:r>
+        <w:t>is</w:t>
+      </w:r>
+      <w:proofErr w:type="spellEnd"/>
+      <w:r>
+        <w:t xml:space="preserve"> de </w:t>
+      </w:r>
+      <w:proofErr w:type="spellStart"/>
+      <w:r>
+        <w:t>SignalR</w:t>
+      </w:r>
+      <w:proofErr w:type="spellEnd"/>
+      <w:r>
+        <w:t xml:space="preserve"> methode veel </w:t>
+      </w:r>
+      <w:proofErr w:type="spellStart"/>
+      <w:r>
+        <w:t>efficienter</w:t>
+      </w:r>
+      <w:proofErr w:type="spellEnd"/>
+      <w:r>
+        <w:t xml:space="preserve">, legt het geen druk op de performance van de server en biedt het </w:t>
+      </w:r>
+      <w:proofErr w:type="spellStart"/>
+      <w:r>
+        <w:t>realtime</w:t>
+      </w:r>
+      <w:proofErr w:type="spellEnd"/>
+      <w:r>
+        <w:t xml:space="preserve"> functionaliteit aan. </w:t>
+      </w:r>
+      <w:proofErr w:type="spellStart"/>
+      <w:r>
+        <w:t>SignalR</w:t>
+      </w:r>
+      <w:proofErr w:type="spellEnd"/>
+      <w:r>
+        <w:t xml:space="preserve"> is dus ideaal voor applicaties die vaak en snel updates moeten krijgen van de server. Denk hier aan </w:t>
+      </w:r>
+      <w:proofErr w:type="spellStart"/>
+      <w:r>
+        <w:t>gaming</w:t>
+      </w:r>
+      <w:proofErr w:type="spellEnd"/>
+      <w:r>
+        <w:t xml:space="preserve">, sociale media, veiling en GPS. Met de ingebouwde API </w:t>
+      </w:r>
+      <w:r>
+        <w:t xml:space="preserve">die instaat voor de calls tussen server en gebruiker is het makkelijk om functies op te roepen die </w:t>
+      </w:r>
+      <w:r>
+        <w:t xml:space="preserve">op de server in .NET </w:t>
+      </w:r>
+      <w:proofErr w:type="spellStart"/>
+      <w:r>
+        <w:t>Core</w:t>
+      </w:r>
+      <w:proofErr w:type="spellEnd"/>
+      <w:r>
+        <w:t xml:space="preserve"> code staan. Door het gebruik van hubs kunnen er berichten naar </w:t>
+      </w:r>
+      <w:r>
+        <w:t>één</w:t>
+      </w:r>
+      <w:r>
+        <w:t>, een groep of alle gebruikers</w:t>
+      </w:r>
+      <w:r>
+        <w:t xml:space="preserve"> verstuurd worden.</w:t>
+      </w:r>
+    </w:p>
+    <w:p>
+      <w:pPr>
+        <w:spacing w:after="0"/>
+      </w:pPr>
+    </w:p>
+    <w:p>
+      <w:pPr>
+        <w:pStyle w:val="Heading2"/>
+        <w:spacing w:before="0" w:after="0"/>
+      </w:pPr>
+      <w:bookmarkStart w:id="14" w:name="_Toc133436855"/>
+      <w:r>
         <w:t xml:space="preserve">Belangrijkste features </w:t>
       </w:r>
       <w:proofErr w:type="spellStart"/>
       <w:r>
         <w:t>SignalR</w:t>
       </w:r>
-      <w:bookmarkEnd w:id="13"/>
+      <w:bookmarkEnd w:id="14"/>
       <w:proofErr w:type="spellEnd"/>
     </w:p>
     <w:p>
@@ -4187,11 +4748,11 @@
         <w:spacing w:before="0" w:after="0"/>
         <w:ind w:left="0" w:firstLine="0"/>
       </w:pPr>
-      <w:bookmarkStart w:id="14" w:name="_Toc133152419"/>
+      <w:bookmarkStart w:id="15" w:name="_Toc133436856"/>
       <w:r>
         <w:t>Verbindingsbeheer gebeurt automatisch</w:t>
       </w:r>
-      <w:bookmarkEnd w:id="14"/>
+      <w:bookmarkEnd w:id="15"/>
     </w:p>
     <w:p>
       <w:pPr>
@@ -4271,6 +4832,17 @@
       <w:proofErr w:type="spellEnd"/>
       <w:r>
         <w:t xml:space="preserve"> worden deze automatisch geïmplementeerd.</w:t>
+      </w:r>
+      <w:r>
+        <w:t xml:space="preserve"> Of </w:t>
+      </w:r>
+      <w:proofErr w:type="spellStart"/>
+      <w:r>
+        <w:t>WebSocket</w:t>
+      </w:r>
+      <w:proofErr w:type="spellEnd"/>
+      <w:r>
+        <w:t xml:space="preserve"> vertellen we later meer.</w:t>
       </w:r>
     </w:p>
     <w:p>
@@ -4291,11 +4863,11 @@
         <w:spacing w:before="0" w:after="0"/>
         <w:ind w:left="0" w:firstLine="0"/>
       </w:pPr>
-      <w:bookmarkStart w:id="15" w:name="_Toc133152420"/>
+      <w:bookmarkStart w:id="16" w:name="_Toc133436857"/>
       <w:r>
         <w:t>Berichten naar alle, specifieke of groep actieve gebruikers</w:t>
       </w:r>
-      <w:bookmarkEnd w:id="15"/>
+      <w:bookmarkEnd w:id="16"/>
     </w:p>
     <w:p>
       <w:pPr>
@@ -4440,11 +5012,11 @@
         <w:spacing w:before="0" w:after="0"/>
         <w:ind w:left="0" w:firstLine="284"/>
       </w:pPr>
-      <w:bookmarkStart w:id="16" w:name="_Toc133152421"/>
+      <w:bookmarkStart w:id="17" w:name="_Toc133436858"/>
       <w:r>
         <w:t>Schaalt naar trafiek</w:t>
       </w:r>
-      <w:bookmarkEnd w:id="16"/>
+      <w:bookmarkEnd w:id="17"/>
     </w:p>
     <w:p>
       <w:pPr>
@@ -4512,6 +5084,7 @@
         <w:rPr>
           <w:noProof/>
         </w:rPr>
+        <w:lastRenderedPageBreak/>
         <w:drawing>
           <wp:inline distT="0" distB="0" distL="0" distR="0" wp14:anchorId="734DF94C" wp14:editId="0357D7DD">
             <wp:extent cx="2425700" cy="1713150"/>
@@ -4528,7 +5101,7 @@
                     <pic:cNvPicPr/>
                   </pic:nvPicPr>
                   <pic:blipFill>
-                    <a:blip r:embed="rId27"/>
+                    <a:blip r:embed="rId28"/>
                     <a:stretch>
                       <a:fillRect/>
                     </a:stretch>
@@ -4615,7 +5188,6 @@
         <w:rPr>
           <w:noProof/>
         </w:rPr>
-        <w:lastRenderedPageBreak/>
         <w:drawing>
           <wp:inline distT="0" distB="0" distL="0" distR="0" wp14:anchorId="6E355E6F" wp14:editId="1074AED4">
             <wp:extent cx="3518535" cy="1284714"/>
@@ -4632,7 +5204,7 @@
                     <pic:cNvPicPr/>
                   </pic:nvPicPr>
                   <pic:blipFill>
-                    <a:blip r:embed="rId28"/>
+                    <a:blip r:embed="rId29"/>
                     <a:stretch>
                       <a:fillRect/>
                     </a:stretch>
@@ -4775,7 +5347,7 @@
                     <pic:cNvPicPr/>
                   </pic:nvPicPr>
                   <pic:blipFill>
-                    <a:blip r:embed="rId29"/>
+                    <a:blip r:embed="rId30"/>
                     <a:stretch>
                       <a:fillRect/>
                     </a:stretch>
@@ -4851,6 +5423,17 @@
     </w:p>
     <w:p>
       <w:pPr>
+        <w:spacing w:after="0"/>
+        <w:rPr>
+          <w:b/>
+        </w:rPr>
+      </w:pPr>
+      <w:r>
+        <w:br w:type="page"/>
+      </w:r>
+    </w:p>
+    <w:p>
+      <w:pPr>
         <w:pStyle w:val="Heading3"/>
         <w:tabs>
           <w:tab w:val="clear" w:pos="1021"/>
@@ -4859,16 +5442,17 @@
         <w:spacing w:before="0" w:after="0"/>
         <w:ind w:left="0" w:firstLine="0"/>
       </w:pPr>
-      <w:bookmarkStart w:id="17" w:name="_Toc133152422"/>
-      <w:proofErr w:type="spellStart"/>
-      <w:r>
+      <w:bookmarkStart w:id="18" w:name="_Toc133436859"/>
+      <w:proofErr w:type="spellStart"/>
+      <w:r>
+        <w:lastRenderedPageBreak/>
         <w:t>SignalR</w:t>
       </w:r>
       <w:proofErr w:type="spellEnd"/>
       <w:r>
         <w:t xml:space="preserve"> Hub Protocol</w:t>
       </w:r>
-      <w:bookmarkEnd w:id="17"/>
+      <w:bookmarkEnd w:id="18"/>
     </w:p>
     <w:p>
       <w:pPr>
@@ -4972,7 +5556,7 @@
                     <pic:cNvPicPr/>
                   </pic:nvPicPr>
                   <pic:blipFill>
-                    <a:blip r:embed="rId30"/>
+                    <a:blip r:embed="rId31"/>
                     <a:stretch>
                       <a:fillRect/>
                     </a:stretch>
@@ -5000,21 +5584,12 @@
     </w:p>
     <w:p>
       <w:pPr>
-        <w:spacing w:after="0"/>
-      </w:pPr>
-      <w:r>
-        <w:br w:type="page"/>
-      </w:r>
-    </w:p>
-    <w:p>
-      <w:pPr>
         <w:tabs>
           <w:tab w:val="num" w:pos="0"/>
         </w:tabs>
         <w:spacing w:after="0"/>
       </w:pPr>
       <w:r>
-        <w:lastRenderedPageBreak/>
         <w:t>In de code van de webpagina is dan de methode “</w:t>
       </w:r>
       <w:proofErr w:type="spellStart"/>
@@ -5069,7 +5644,7 @@
                     <pic:cNvPicPr/>
                   </pic:nvPicPr>
                   <pic:blipFill>
-                    <a:blip r:embed="rId31"/>
+                    <a:blip r:embed="rId32"/>
                     <a:stretch>
                       <a:fillRect/>
                     </a:stretch>
@@ -5102,33 +5677,547 @@
       <w:pPr>
         <w:pStyle w:val="Heading2"/>
         <w:spacing w:before="0" w:after="0"/>
-        <w:ind w:left="0" w:firstLine="0"/>
-      </w:pPr>
-      <w:bookmarkStart w:id="18" w:name="_Toc133152423"/>
-      <w:r>
-        <w:t xml:space="preserve">Waarom </w:t>
+      </w:pPr>
+      <w:bookmarkStart w:id="19" w:name="_Toc133436860"/>
+      <w:proofErr w:type="spellStart"/>
+      <w:r>
+        <w:t>WebSocket</w:t>
+      </w:r>
+      <w:proofErr w:type="spellEnd"/>
+      <w:r>
+        <w:t xml:space="preserve"> </w:t>
+      </w:r>
+      <w:proofErr w:type="spellStart"/>
+      <w:r>
+        <w:t>vs</w:t>
+      </w:r>
+      <w:proofErr w:type="spellEnd"/>
+      <w:r>
+        <w:t xml:space="preserve"> </w:t>
       </w:r>
       <w:proofErr w:type="spellStart"/>
       <w:r>
         <w:t>SignalR</w:t>
       </w:r>
-      <w:proofErr w:type="spellEnd"/>
-      <w:r>
-        <w:t xml:space="preserve"> gebruiken?</w:t>
-      </w:r>
-      <w:bookmarkEnd w:id="18"/>
-    </w:p>
-    <w:p>
-      <w:pPr>
-        <w:spacing w:after="0"/>
-      </w:pPr>
-    </w:p>
-    <w:p>
-      <w:pPr>
-        <w:spacing w:after="0"/>
-      </w:pPr>
-      <w:r>
-        <w:t xml:space="preserve">Zoals daarjuist in het voorbeeld te zien is </w:t>
+      <w:bookmarkEnd w:id="19"/>
+      <w:proofErr w:type="spellEnd"/>
+    </w:p>
+    <w:p>
+      <w:pPr>
+        <w:spacing w:after="0"/>
+      </w:pPr>
+    </w:p>
+    <w:p>
+      <w:pPr>
+        <w:spacing w:after="0"/>
+      </w:pPr>
+      <w:r>
+        <w:t xml:space="preserve">Daarjuist bij de features haalden we aan dat </w:t>
+      </w:r>
+      <w:proofErr w:type="spellStart"/>
+      <w:r>
+        <w:t>SignalR</w:t>
+      </w:r>
+      <w:proofErr w:type="spellEnd"/>
+      <w:r>
+        <w:t xml:space="preserve"> </w:t>
+      </w:r>
+      <w:proofErr w:type="spellStart"/>
+      <w:r>
+        <w:t>WebSocket</w:t>
+      </w:r>
+      <w:proofErr w:type="spellEnd"/>
+      <w:r>
+        <w:t xml:space="preserve"> gebruikt voor het verbindingsbeheer. </w:t>
+      </w:r>
+      <w:r>
+        <w:t xml:space="preserve">Als we met </w:t>
+      </w:r>
+      <w:proofErr w:type="spellStart"/>
+      <w:r>
+        <w:t>WebSocket</w:t>
+      </w:r>
+      <w:proofErr w:type="spellEnd"/>
+      <w:r>
+        <w:t xml:space="preserve"> ook een </w:t>
+      </w:r>
+      <w:proofErr w:type="spellStart"/>
+      <w:r>
+        <w:t>bidirectionele</w:t>
+      </w:r>
+      <w:proofErr w:type="spellEnd"/>
+      <w:r>
+        <w:t xml:space="preserve"> verbinding kunnen bereiken, waarom dan </w:t>
+      </w:r>
+      <w:proofErr w:type="spellStart"/>
+      <w:r>
+        <w:t>SignalR</w:t>
+      </w:r>
+      <w:proofErr w:type="spellEnd"/>
+      <w:r>
+        <w:t xml:space="preserve"> gebruiken? Om het verschil uit te begrijpen moeten we eerst </w:t>
+      </w:r>
+      <w:proofErr w:type="spellStart"/>
+      <w:r>
+        <w:t>WebSocket</w:t>
+      </w:r>
+      <w:proofErr w:type="spellEnd"/>
+      <w:r>
+        <w:t xml:space="preserve"> wat uitleggen.</w:t>
+      </w:r>
+    </w:p>
+    <w:p>
+      <w:pPr>
+        <w:spacing w:after="0"/>
+      </w:pPr>
+      <w:proofErr w:type="spellStart"/>
+      <w:r>
+        <w:t>WebSocket</w:t>
+      </w:r>
+      <w:proofErr w:type="spellEnd"/>
+      <w:r>
+        <w:t xml:space="preserve"> </w:t>
+      </w:r>
+      <w:r>
+        <w:t>maakt gebruik van</w:t>
+      </w:r>
+      <w:r>
+        <w:t xml:space="preserve"> HTTP</w:t>
+      </w:r>
+      <w:r>
+        <w:t xml:space="preserve"> (Hypertext Transfer Protocol). HTTP is het protocol dat zorgt voor de communicatie tussen webpagina en server.</w:t>
+      </w:r>
+      <w:r>
+        <w:t xml:space="preserve"> Deze communicatie bestaat uit </w:t>
+      </w:r>
+      <w:proofErr w:type="spellStart"/>
+      <w:r>
+        <w:t>requests</w:t>
+      </w:r>
+      <w:proofErr w:type="spellEnd"/>
+      <w:r>
+        <w:t xml:space="preserve"> en responses.</w:t>
+      </w:r>
+      <w:r>
+        <w:t xml:space="preserve"> </w:t>
+      </w:r>
+      <w:proofErr w:type="spellStart"/>
+      <w:r>
+        <w:t>WebSocket</w:t>
+      </w:r>
+      <w:proofErr w:type="spellEnd"/>
+      <w:r>
+        <w:t xml:space="preserve"> begint dus als HTTP-</w:t>
+      </w:r>
+      <w:proofErr w:type="spellStart"/>
+      <w:r>
+        <w:t>request</w:t>
+      </w:r>
+      <w:proofErr w:type="spellEnd"/>
+      <w:r>
+        <w:t>. Het stuurt een GET-</w:t>
+      </w:r>
+      <w:proofErr w:type="spellStart"/>
+      <w:r>
+        <w:t>request</w:t>
+      </w:r>
+      <w:proofErr w:type="spellEnd"/>
+      <w:r>
+        <w:t xml:space="preserve"> en doet eerst een </w:t>
+      </w:r>
+      <w:proofErr w:type="spellStart"/>
+      <w:r>
+        <w:t>handshake</w:t>
+      </w:r>
+      <w:proofErr w:type="spellEnd"/>
+      <w:r>
+        <w:t xml:space="preserve"> met de server</w:t>
+      </w:r>
+      <w:r>
+        <w:t xml:space="preserve">. Een </w:t>
+      </w:r>
+      <w:proofErr w:type="spellStart"/>
+      <w:r>
+        <w:t>handshake</w:t>
+      </w:r>
+      <w:proofErr w:type="spellEnd"/>
+      <w:r>
+        <w:t xml:space="preserve"> kan je zien als een signaal tussen </w:t>
+      </w:r>
+      <w:r>
+        <w:t>de gebruiker en de server om een</w:t>
+      </w:r>
+      <w:r>
+        <w:t xml:space="preserve"> link op te zetten tussen beide. </w:t>
+      </w:r>
+      <w:proofErr w:type="spellStart"/>
+      <w:r>
+        <w:t>WebSocket</w:t>
+      </w:r>
+      <w:proofErr w:type="spellEnd"/>
+      <w:r>
+        <w:t xml:space="preserve"> maakt gebruik van de HTTP Upgrade Header in de HTTP-</w:t>
+      </w:r>
+      <w:proofErr w:type="spellStart"/>
+      <w:r>
+        <w:t>request</w:t>
+      </w:r>
+      <w:proofErr w:type="spellEnd"/>
+      <w:r>
+        <w:t xml:space="preserve"> om te upgraden naar </w:t>
+      </w:r>
+      <w:proofErr w:type="spellStart"/>
+      <w:r>
+        <w:t>WebSocket</w:t>
+      </w:r>
+      <w:proofErr w:type="spellEnd"/>
+      <w:r>
+        <w:t>. Als de server daarna een “</w:t>
+      </w:r>
+      <w:r>
+        <w:t xml:space="preserve">HTTP 101 </w:t>
+      </w:r>
+      <w:proofErr w:type="spellStart"/>
+      <w:r>
+        <w:t>Switching</w:t>
+      </w:r>
+      <w:proofErr w:type="spellEnd"/>
+      <w:r>
+        <w:t xml:space="preserve"> </w:t>
+      </w:r>
+      <w:proofErr w:type="spellStart"/>
+      <w:r>
+        <w:t>Protocols</w:t>
+      </w:r>
+      <w:proofErr w:type="spellEnd"/>
+      <w:r>
+        <w:t xml:space="preserve">” terugstuurt is de </w:t>
+      </w:r>
+      <w:proofErr w:type="spellStart"/>
+      <w:r>
+        <w:t>bidirectionele</w:t>
+      </w:r>
+      <w:proofErr w:type="spellEnd"/>
+      <w:r>
+        <w:t xml:space="preserve"> </w:t>
+      </w:r>
+      <w:proofErr w:type="spellStart"/>
+      <w:r>
+        <w:t>WebSocket</w:t>
+      </w:r>
+      <w:proofErr w:type="spellEnd"/>
+      <w:r>
+        <w:t xml:space="preserve"> connectie succesvol.</w:t>
+      </w:r>
+    </w:p>
+    <w:p>
+      <w:pPr>
+        <w:spacing w:after="0"/>
+        <w:rPr>
+          <w:noProof/>
+        </w:rPr>
+      </w:pPr>
+    </w:p>
+    <w:p>
+      <w:pPr>
+        <w:spacing w:after="0"/>
+        <w:rPr>
+          <w:noProof/>
+        </w:rPr>
+      </w:pPr>
+      <w:r>
+        <w:rPr>
+          <w:noProof/>
+        </w:rPr>
+        <w:t>SignalR maakt dus gebruik van WebSocket om de connectie open te houden.</w:t>
+      </w:r>
+    </w:p>
+    <w:p>
+      <w:pPr>
+        <w:spacing w:after="0"/>
+        <w:rPr>
+          <w:noProof/>
+        </w:rPr>
+      </w:pPr>
+      <w:r>
+        <w:rPr>
+          <w:noProof/>
+        </w:rPr>
+        <w:t xml:space="preserve">Wat het gebruik van SignalR aantrekkelijker maakt is dat SignalR automatische herverbinding heeft. Als een gebruiker zijn verbinding bij WebSocket verliest is dit moeilijker te achterhalen. Een methode die vaak gebruikt wordt heet de ‘ping pong’-methode. </w:t>
+      </w:r>
+      <w:r>
+        <w:rPr>
+          <w:noProof/>
+        </w:rPr>
+        <w:t xml:space="preserve">Er wordt ingesteld dat na een bepaalde tijd de gebruiker of de server een ping verstuurd naar de andere partij, deze antwoord dan met een pong. Als de pong niet binnen een </w:t>
+      </w:r>
+      <w:r>
+        <w:rPr>
+          <w:noProof/>
+        </w:rPr>
+        <w:t>vooraf bepaalde</w:t>
+      </w:r>
+      <w:r>
+        <w:rPr>
+          <w:noProof/>
+        </w:rPr>
+        <w:t xml:space="preserve"> tijd ontvangen is</w:t>
+      </w:r>
+      <w:r>
+        <w:rPr>
+          <w:noProof/>
+        </w:rPr>
+        <w:t>,</w:t>
+      </w:r>
+      <w:r>
+        <w:rPr>
+          <w:noProof/>
+        </w:rPr>
+        <w:t xml:space="preserve"> is de verbinding verbroken. </w:t>
+      </w:r>
+    </w:p>
+    <w:p>
+      <w:pPr>
+        <w:spacing w:after="0"/>
+        <w:rPr>
+          <w:noProof/>
+        </w:rPr>
+      </w:pPr>
+      <w:r>
+        <w:rPr>
+          <w:noProof/>
+        </w:rPr>
+        <w:t xml:space="preserve">Dit wil wel zeggen dat er op regelmatige tijdstippen een pong moet verstuurd worden, wat belasting </w:t>
+      </w:r>
+      <w:r>
+        <w:rPr>
+          <w:noProof/>
+        </w:rPr>
+        <w:t>geeft</w:t>
+      </w:r>
+      <w:r>
+        <w:rPr>
+          <w:noProof/>
+        </w:rPr>
+        <w:t xml:space="preserve"> op de server.</w:t>
+      </w:r>
+    </w:p>
+    <w:p>
+      <w:pPr>
+        <w:spacing w:after="0"/>
+        <w:rPr>
+          <w:noProof/>
+        </w:rPr>
+      </w:pPr>
+      <w:r>
+        <w:rPr>
+          <w:noProof/>
+        </w:rPr>
+        <w:t>SignalR</w:t>
+      </w:r>
+      <w:r>
+        <w:rPr>
+          <w:noProof/>
+        </w:rPr>
+        <w:t xml:space="preserve"> doet dit op een andere en betere manier. Moest je </w:t>
+      </w:r>
+      <w:r>
+        <w:rPr>
+          <w:noProof/>
+        </w:rPr>
+        <w:t>je verbinding verlie</w:t>
+      </w:r>
+      <w:r>
+        <w:rPr>
+          <w:noProof/>
+        </w:rPr>
+        <w:t>zen dan</w:t>
+      </w:r>
+      <w:r>
+        <w:rPr>
+          <w:noProof/>
+        </w:rPr>
+        <w:t xml:space="preserve"> wordt deze niet direct gesloten. </w:t>
+      </w:r>
+      <w:r>
+        <w:rPr>
+          <w:noProof/>
+        </w:rPr>
+        <w:t>Omdat SignalR dus stateful onthoudt het bepaalde informatie om bij het verlies van connectie</w:t>
+      </w:r>
+      <w:r>
+        <w:rPr>
+          <w:noProof/>
+        </w:rPr>
+        <w:t xml:space="preserve"> de verbinding opnieuw op te starten. SignalR</w:t>
+      </w:r>
+      <w:r>
+        <w:rPr>
+          <w:noProof/>
+        </w:rPr>
+        <w:t xml:space="preserve">, in tegenstelling tot WebSocket heeft </w:t>
+      </w:r>
+      <w:r>
+        <w:rPr>
+          <w:noProof/>
+        </w:rPr>
+        <w:t xml:space="preserve">dan ook automatische </w:t>
+      </w:r>
+      <w:r>
+        <w:rPr>
+          <w:noProof/>
+        </w:rPr>
+        <w:t>herverbinding</w:t>
+      </w:r>
+      <w:r>
+        <w:rPr>
+          <w:noProof/>
+        </w:rPr>
+        <w:t>.</w:t>
+      </w:r>
+      <w:r>
+        <w:rPr>
+          <w:noProof/>
+        </w:rPr>
+        <w:t xml:space="preserve">  </w:t>
+      </w:r>
+      <w:r>
+        <w:rPr>
+          <w:noProof/>
+        </w:rPr>
+        <w:lastRenderedPageBreak/>
+        <w:t>Moest</w:t>
+      </w:r>
+      <w:r>
+        <w:rPr>
+          <w:noProof/>
+        </w:rPr>
+        <w:t xml:space="preserve"> het gebeuren dat</w:t>
+      </w:r>
+      <w:r>
+        <w:rPr>
+          <w:noProof/>
+        </w:rPr>
+        <w:t xml:space="preserve"> SignalR zelf weg</w:t>
+      </w:r>
+      <w:r>
+        <w:rPr>
+          <w:noProof/>
+        </w:rPr>
+        <w:t>valt</w:t>
+      </w:r>
+      <w:r>
+        <w:rPr>
+          <w:noProof/>
+        </w:rPr>
+        <w:t xml:space="preserve"> of niet meer beschikbaar zijn dan valt het automatisch terug</w:t>
+      </w:r>
+      <w:r>
+        <w:rPr>
+          <w:noProof/>
+        </w:rPr>
+        <w:t xml:space="preserve"> op andere technologieën, zoals de server-sent event of longpulling die we eerder aanhaalden.</w:t>
+      </w:r>
+    </w:p>
+    <w:p>
+      <w:pPr>
+        <w:spacing w:after="0"/>
+      </w:pPr>
+    </w:p>
+    <w:p>
+      <w:pPr>
+        <w:spacing w:after="0"/>
+      </w:pPr>
+      <w:proofErr w:type="spellStart"/>
+      <w:r>
+        <w:t>SignalR</w:t>
+      </w:r>
+      <w:proofErr w:type="spellEnd"/>
+      <w:r>
+        <w:t xml:space="preserve"> heeft dus de functionaliteiten van </w:t>
+      </w:r>
+      <w:proofErr w:type="spellStart"/>
+      <w:r>
+        <w:t>WebSocket</w:t>
+      </w:r>
+      <w:proofErr w:type="spellEnd"/>
+      <w:r>
+        <w:t xml:space="preserve"> maar biedt dus ook nog extra’s aan. </w:t>
+      </w:r>
+      <w:r>
+        <w:t xml:space="preserve">Wat natuurlijk wel vanzelfsprekend is, is dat het minder tijd in beslag neemt om een </w:t>
+      </w:r>
+      <w:proofErr w:type="spellStart"/>
+      <w:r>
+        <w:t>WebSocket</w:t>
+      </w:r>
+      <w:proofErr w:type="spellEnd"/>
+      <w:r>
+        <w:t xml:space="preserve"> connectie te starten tegenover een </w:t>
+      </w:r>
+      <w:proofErr w:type="spellStart"/>
+      <w:r>
+        <w:t>SignalR</w:t>
+      </w:r>
+      <w:proofErr w:type="spellEnd"/>
+      <w:r>
+        <w:t xml:space="preserve"> connectie.</w:t>
+      </w:r>
+    </w:p>
+    <w:p>
+      <w:pPr>
+        <w:spacing w:after="0"/>
+      </w:pPr>
+    </w:p>
+    <w:p>
+      <w:pPr>
+        <w:spacing w:after="0"/>
+      </w:pPr>
+      <w:r>
+        <w:t xml:space="preserve">Of je nu beter </w:t>
+      </w:r>
+      <w:proofErr w:type="spellStart"/>
+      <w:r>
+        <w:t>SignalR</w:t>
+      </w:r>
+      <w:proofErr w:type="spellEnd"/>
+      <w:r>
+        <w:t xml:space="preserve"> of </w:t>
+      </w:r>
+      <w:proofErr w:type="spellStart"/>
+      <w:r>
+        <w:t>WebSocket</w:t>
+      </w:r>
+      <w:proofErr w:type="spellEnd"/>
+      <w:r>
+        <w:t xml:space="preserve"> gebruikt hangt van verschillende factoren af. </w:t>
+      </w:r>
+      <w:proofErr w:type="spellStart"/>
+      <w:r>
+        <w:t>WebSocket</w:t>
+      </w:r>
+      <w:proofErr w:type="spellEnd"/>
+      <w:r>
+        <w:t xml:space="preserve"> wordt meer gebruikt</w:t>
+      </w:r>
+      <w:r>
+        <w:t xml:space="preserve"> voor simpele </w:t>
+      </w:r>
+      <w:proofErr w:type="spellStart"/>
+      <w:r>
+        <w:t>scenarios</w:t>
+      </w:r>
+      <w:proofErr w:type="spellEnd"/>
+      <w:r>
+        <w:t xml:space="preserve">, zoals bijvoorbeeld het versturen van data naar browsers. Wil je een chatapplicatie maken, waarbij automatische </w:t>
+      </w:r>
+      <w:proofErr w:type="spellStart"/>
+      <w:r>
+        <w:t>herverbinding</w:t>
+      </w:r>
+      <w:proofErr w:type="spellEnd"/>
+      <w:r>
+        <w:t xml:space="preserve"> een troef is </w:t>
       </w:r>
       <w:proofErr w:type="spellStart"/>
       <w:r>
@@ -5136,7 +6225,7 @@
       </w:r>
       <w:proofErr w:type="spellEnd"/>
       <w:r>
-        <w:t xml:space="preserve"> de </w:t>
+        <w:t xml:space="preserve"> het gebruik van </w:t>
       </w:r>
       <w:proofErr w:type="spellStart"/>
       <w:r>
@@ -5144,213 +6233,40 @@
       </w:r>
       <w:proofErr w:type="spellEnd"/>
       <w:r>
-        <w:t xml:space="preserve"> methode veel </w:t>
-      </w:r>
-      <w:proofErr w:type="spellStart"/>
-      <w:r>
-        <w:t>efficienter</w:t>
-      </w:r>
-      <w:proofErr w:type="spellEnd"/>
-      <w:r>
-        <w:t xml:space="preserve">, legt het geen druk op de performance van de server en biedt het </w:t>
-      </w:r>
-      <w:proofErr w:type="spellStart"/>
-      <w:r>
-        <w:t>realtime</w:t>
-      </w:r>
-      <w:proofErr w:type="spellEnd"/>
-      <w:r>
-        <w:t xml:space="preserve"> functionaliteit aan. </w:t>
-      </w:r>
-    </w:p>
-    <w:p>
-      <w:pPr>
-        <w:spacing w:after="0"/>
-        <w:rPr>
-          <w:lang w:val="nl-BE"/>
-        </w:rPr>
-      </w:pPr>
-    </w:p>
-    <w:p>
-      <w:pPr>
-        <w:pStyle w:val="Heading2"/>
-        <w:spacing w:before="0" w:after="0"/>
-      </w:pPr>
-      <w:bookmarkStart w:id="19" w:name="_Toc133152427"/>
+        <w:t xml:space="preserve"> aangeraden.</w:t>
+      </w:r>
+    </w:p>
+    <w:p>
+      <w:pPr>
+        <w:spacing w:after="0"/>
+      </w:pPr>
+      <w:r>
+        <w:t xml:space="preserve">Nog iets waar je rekening mee moet houden is de </w:t>
+      </w:r>
+      <w:proofErr w:type="spellStart"/>
+      <w:r>
+        <w:t>flexibileit</w:t>
+      </w:r>
+      <w:proofErr w:type="spellEnd"/>
+      <w:r>
+        <w:t xml:space="preserve"> van je applicatie. Met </w:t>
+      </w:r>
       <w:proofErr w:type="spellStart"/>
       <w:r>
         <w:t>WebSocket</w:t>
       </w:r>
       <w:proofErr w:type="spellEnd"/>
       <w:r>
-        <w:t xml:space="preserve"> </w:t>
-      </w:r>
-      <w:proofErr w:type="spellStart"/>
-      <w:r>
-        <w:t>vs</w:t>
-      </w:r>
-      <w:proofErr w:type="spellEnd"/>
-      <w:r>
-        <w:t xml:space="preserve"> </w:t>
+        <w:t xml:space="preserve"> is het makkelijker om je eigen protocollen te schrijven en te gebruiken met welke programmeertaal je maar wilt. Dit is natuurlijk weer moeilijker en tijd consumerend. </w:t>
       </w:r>
       <w:proofErr w:type="spellStart"/>
       <w:r>
         <w:t>SignalR</w:t>
       </w:r>
-      <w:bookmarkEnd w:id="19"/>
-      <w:proofErr w:type="spellEnd"/>
-    </w:p>
-    <w:p>
-      <w:pPr>
-        <w:spacing w:after="0"/>
-      </w:pPr>
-    </w:p>
-    <w:p>
-      <w:pPr>
-        <w:spacing w:after="0"/>
-      </w:pPr>
-      <w:r>
-        <w:t xml:space="preserve">Daarjuist bij de features haalden we aan dat </w:t>
-      </w:r>
-      <w:proofErr w:type="spellStart"/>
-      <w:r>
-        <w:t>SignalR</w:t>
-      </w:r>
-      <w:proofErr w:type="spellEnd"/>
-      <w:r>
-        <w:t xml:space="preserve"> </w:t>
-      </w:r>
-      <w:proofErr w:type="spellStart"/>
-      <w:r>
-        <w:t>WebSocket</w:t>
-      </w:r>
-      <w:proofErr w:type="spellEnd"/>
-      <w:r>
-        <w:t xml:space="preserve"> gebruikt voor het verbindingsbeheer. </w:t>
-      </w:r>
-      <w:r>
-        <w:t xml:space="preserve">Als we met </w:t>
-      </w:r>
-      <w:proofErr w:type="spellStart"/>
-      <w:r>
-        <w:t>WebSocket</w:t>
-      </w:r>
-      <w:proofErr w:type="spellEnd"/>
-      <w:r>
-        <w:t xml:space="preserve"> ook een </w:t>
-      </w:r>
-      <w:proofErr w:type="spellStart"/>
-      <w:r>
-        <w:t>bidirectionele</w:t>
-      </w:r>
-      <w:proofErr w:type="spellEnd"/>
-      <w:r>
-        <w:t xml:space="preserve"> verbinding kunnen bereiken met </w:t>
-      </w:r>
-      <w:proofErr w:type="spellStart"/>
-      <w:r>
-        <w:t>WebSocket</w:t>
-      </w:r>
-      <w:proofErr w:type="spellEnd"/>
-      <w:r>
-        <w:t xml:space="preserve">, waarom dan </w:t>
-      </w:r>
-      <w:proofErr w:type="spellStart"/>
-      <w:r>
-        <w:t>SignalR</w:t>
-      </w:r>
-      <w:proofErr w:type="spellEnd"/>
-      <w:r>
-        <w:t xml:space="preserve"> gebruiken? Om het verschil uit te begrijpen moeten we eerst </w:t>
-      </w:r>
-      <w:proofErr w:type="spellStart"/>
-      <w:r>
-        <w:t>WebSocket</w:t>
-      </w:r>
-      <w:proofErr w:type="spellEnd"/>
-      <w:r>
-        <w:t xml:space="preserve"> wat uitleggen.</w:t>
-      </w:r>
-    </w:p>
-    <w:p>
-      <w:pPr>
-        <w:spacing w:after="0"/>
-      </w:pPr>
-      <w:proofErr w:type="spellStart"/>
-      <w:r>
-        <w:t>WebSocket</w:t>
-      </w:r>
-      <w:proofErr w:type="spellEnd"/>
-      <w:r>
-        <w:t xml:space="preserve"> begint als HTTP protocol en doet eerst een </w:t>
-      </w:r>
-      <w:proofErr w:type="spellStart"/>
-      <w:r>
-        <w:t>handshake</w:t>
-      </w:r>
-      <w:proofErr w:type="spellEnd"/>
-      <w:r>
-        <w:t xml:space="preserve">. Een </w:t>
-      </w:r>
-      <w:proofErr w:type="spellStart"/>
-      <w:r>
-        <w:t>handshake</w:t>
-      </w:r>
-      <w:proofErr w:type="spellEnd"/>
-      <w:r>
-        <w:t xml:space="preserve"> is </w:t>
-      </w:r>
-      <w:r>
-        <w:t>kan je zien als e</w:t>
-      </w:r>
-      <w:r>
-        <w:t xml:space="preserve">en signaal tussen twee toestellen of programma’s om een link op te zetten tussen beide. Daarna wordt de HTTP Upgrade header gebruikt en wordt de HTTP een </w:t>
-      </w:r>
-      <w:proofErr w:type="spellStart"/>
-      <w:r>
-        <w:t>WebSocket</w:t>
-      </w:r>
-      <w:proofErr w:type="spellEnd"/>
-      <w:r>
-        <w:t xml:space="preserve"> protocol.</w:t>
-      </w:r>
-    </w:p>
-    <w:p>
-      <w:pPr>
-        <w:spacing w:after="0"/>
-      </w:pPr>
-      <w:r>
-        <w:t xml:space="preserve">Verschillend met HTTP is dat </w:t>
-      </w:r>
-      <w:proofErr w:type="spellStart"/>
-      <w:r>
-        <w:t>WebSocket</w:t>
-      </w:r>
-      <w:proofErr w:type="spellEnd"/>
-      <w:r>
-        <w:t xml:space="preserve"> een open connectie houdt. Gebruiker en server kunnen data versturen en ontvangen zonder dat de gebruiker hier eerst een verzoek voor moet sturen.</w:t>
-      </w:r>
-      <w:r>
-        <w:t xml:space="preserve"> </w:t>
-      </w:r>
-      <w:proofErr w:type="spellStart"/>
-      <w:r>
-        <w:t>WebSocket</w:t>
-      </w:r>
-      <w:proofErr w:type="spellEnd"/>
-      <w:r>
-        <w:t xml:space="preserve"> is ook </w:t>
-      </w:r>
-      <w:proofErr w:type="spellStart"/>
-      <w:r>
-        <w:t>stateful</w:t>
-      </w:r>
-      <w:proofErr w:type="spellEnd"/>
-    </w:p>
-    <w:p>
-      <w:pPr>
-        <w:spacing w:after="0"/>
-      </w:pPr>
+      <w:proofErr w:type="spellEnd"/>
+      <w:r>
+        <w:t xml:space="preserve"> heeft heel veel vooraf beschikbaar, wat natuurlijk makkelijker is maar hier heb je dan weer minder vrijheid om je eigen ding te doen.</w:t>
+      </w:r>
     </w:p>
     <w:p>
       <w:pPr>
@@ -5371,22 +6287,32 @@
         <w:spacing w:before="0" w:after="0"/>
         <w:ind w:left="0" w:firstLine="0"/>
       </w:pPr>
-      <w:bookmarkStart w:id="20" w:name="_Toc133152424"/>
+      <w:bookmarkStart w:id="20" w:name="_Toc133436861"/>
       <w:r>
         <w:t>Voor- en nadelen</w:t>
       </w:r>
       <w:bookmarkEnd w:id="20"/>
+    </w:p>
+    <w:p>
+      <w:pPr>
+        <w:spacing w:after="0"/>
+      </w:pPr>
     </w:p>
     <w:p>
       <w:pPr>
         <w:pStyle w:val="Heading3"/>
         <w:spacing w:before="0" w:after="0"/>
       </w:pPr>
-      <w:bookmarkStart w:id="21" w:name="_Toc133152425"/>
+      <w:bookmarkStart w:id="21" w:name="_Toc133436862"/>
       <w:r>
         <w:t>Voordelen</w:t>
       </w:r>
       <w:bookmarkEnd w:id="21"/>
+    </w:p>
+    <w:p>
+      <w:pPr>
+        <w:spacing w:after="0"/>
+      </w:pPr>
     </w:p>
     <w:p>
       <w:pPr>
@@ -5406,6 +6332,40 @@
         </w:rPr>
         <w:t>Meerdere opties om te schalen naargelang trafiek</w:t>
       </w:r>
+      <w:r>
+        <w:rPr>
+          <w:lang w:val="nl-BE"/>
+        </w:rPr>
+        <w:t xml:space="preserve">. Bijvoorbeeld </w:t>
+      </w:r>
+      <w:proofErr w:type="spellStart"/>
+      <w:r>
+        <w:rPr>
+          <w:lang w:val="nl-BE"/>
+        </w:rPr>
+        <w:t>Redis</w:t>
+      </w:r>
+      <w:proofErr w:type="spellEnd"/>
+      <w:r>
+        <w:rPr>
+          <w:lang w:val="nl-BE"/>
+        </w:rPr>
+        <w:t xml:space="preserve">, </w:t>
+      </w:r>
+      <w:proofErr w:type="spellStart"/>
+      <w:r>
+        <w:rPr>
+          <w:lang w:val="nl-BE"/>
+        </w:rPr>
+        <w:t>Azure</w:t>
+      </w:r>
+      <w:proofErr w:type="spellEnd"/>
+      <w:r>
+        <w:rPr>
+          <w:lang w:val="nl-BE"/>
+        </w:rPr>
+        <w:t xml:space="preserve"> Service,…</w:t>
+      </w:r>
     </w:p>
     <w:p>
       <w:pPr>
@@ -5423,7 +6383,31 @@
         <w:rPr>
           <w:lang w:val="nl-BE"/>
         </w:rPr>
-        <w:t xml:space="preserve">Maakt deel uit van het ASP.Net Framework, waardoor het makkelijk te gebruiken is in combinatie met bijvoorbeeld authenticatie, </w:t>
+        <w:t>Maakt deel uit van het ASP.N</w:t>
+      </w:r>
+      <w:r>
+        <w:rPr>
+          <w:lang w:val="nl-BE"/>
+        </w:rPr>
+        <w:t>ET</w:t>
+      </w:r>
+      <w:r>
+        <w:rPr>
+          <w:lang w:val="nl-BE"/>
+        </w:rPr>
+        <w:t xml:space="preserve"> Framework</w:t>
+      </w:r>
+      <w:r>
+        <w:rPr>
+          <w:lang w:val="nl-BE"/>
+        </w:rPr>
+        <w:t xml:space="preserve">. Hierdoor is het makkelijk te gebruiken in combinatie met andere ASP.NET functies zoals </w:t>
+      </w:r>
+      <w:r>
+        <w:rPr>
+          <w:lang w:val="nl-BE"/>
+        </w:rPr>
+        <w:t xml:space="preserve">authenticatie, </w:t>
       </w:r>
       <w:proofErr w:type="spellStart"/>
       <w:r>
@@ -5461,6 +6445,59 @@
         <w:t>injections</w:t>
       </w:r>
       <w:proofErr w:type="spellEnd"/>
+      <w:r>
+        <w:rPr>
+          <w:lang w:val="nl-BE"/>
+        </w:rPr>
+        <w:t>.</w:t>
+      </w:r>
+    </w:p>
+    <w:p>
+      <w:pPr>
+        <w:pStyle w:val="ListParagraph"/>
+        <w:numPr>
+          <w:ilvl w:val="0"/>
+          <w:numId w:val="39"/>
+        </w:numPr>
+        <w:spacing w:after="0"/>
+        <w:rPr>
+          <w:lang w:val="nl-BE"/>
+        </w:rPr>
+      </w:pPr>
+      <w:r>
+        <w:rPr>
+          <w:lang w:val="nl-BE"/>
+        </w:rPr>
+        <w:t xml:space="preserve">Zoals eerder aangegeven gebruikt </w:t>
+      </w:r>
+      <w:proofErr w:type="spellStart"/>
+      <w:r>
+        <w:rPr>
+          <w:lang w:val="nl-BE"/>
+        </w:rPr>
+        <w:t>SignalR</w:t>
+      </w:r>
+      <w:proofErr w:type="spellEnd"/>
+      <w:r>
+        <w:rPr>
+          <w:lang w:val="nl-BE"/>
+        </w:rPr>
+        <w:t xml:space="preserve"> </w:t>
+      </w:r>
+      <w:proofErr w:type="spellStart"/>
+      <w:r>
+        <w:rPr>
+          <w:lang w:val="nl-BE"/>
+        </w:rPr>
+        <w:t>WebSocket</w:t>
+      </w:r>
+      <w:proofErr w:type="spellEnd"/>
+      <w:r>
+        <w:rPr>
+          <w:lang w:val="nl-BE"/>
+        </w:rPr>
+        <w:t xml:space="preserve"> als dit beschikbaar is. Indien niet beschikbaar valt het terug op oudere technologieën zoals de Server-Sent Event en HTTP long polling.</w:t>
+      </w:r>
     </w:p>
     <w:p>
       <w:pPr>
@@ -5478,7 +6515,7 @@
           <w:lang w:val="nl-BE"/>
         </w:rPr>
       </w:pPr>
-      <w:bookmarkStart w:id="22" w:name="_Toc133152426"/>
+      <w:bookmarkStart w:id="22" w:name="_Toc133436863"/>
       <w:r>
         <w:rPr>
           <w:lang w:val="nl-BE"/>
@@ -5486,6 +6523,14 @@
         <w:t>Nadelen</w:t>
       </w:r>
       <w:bookmarkEnd w:id="22"/>
+    </w:p>
+    <w:p>
+      <w:pPr>
+        <w:spacing w:after="0"/>
+        <w:rPr>
+          <w:lang w:val="nl-BE"/>
+        </w:rPr>
+      </w:pPr>
     </w:p>
     <w:p>
       <w:pPr>
@@ -5503,7 +6548,21 @@
         <w:rPr>
           <w:lang w:val="nl-BE"/>
         </w:rPr>
-        <w:t>Het afleveren van berichten is niet altijd gegarandeerd</w:t>
+        <w:t xml:space="preserve">Omdat er een open connectie is kunnen de events zeer snel achter elkaar opgeroepen worden. De kans bestaat dat de gebruiker niet altijd klaar is om berichten te ontvangen. Hierdoor bestaat de kans dat er berichten niet afgeleverd worden. </w:t>
+      </w:r>
+      <w:proofErr w:type="spellStart"/>
+      <w:r>
+        <w:rPr>
+          <w:lang w:val="nl-BE"/>
+        </w:rPr>
+        <w:t>SignalR</w:t>
+      </w:r>
+      <w:proofErr w:type="spellEnd"/>
+      <w:r>
+        <w:rPr>
+          <w:lang w:val="nl-BE"/>
+        </w:rPr>
+        <w:t xml:space="preserve"> kan +- 1000 berichten bufferen per gebruiker, worden dit er meer dan worden de berichten weggegooid. Eventuele ontvangstbevestigingen zullen dus zelf ingebouwd moeten worden.</w:t>
       </w:r>
     </w:p>
     <w:p>
@@ -5530,7 +6589,25 @@
         <w:rPr>
           <w:lang w:val="nl-BE"/>
         </w:rPr>
-        <w:t xml:space="preserve"> heeft maar een beperkt aantal software ontwikkelingspakketten</w:t>
+        <w:t xml:space="preserve"> </w:t>
+      </w:r>
+      <w:r>
+        <w:rPr>
+          <w:lang w:val="nl-BE"/>
+        </w:rPr>
+        <w:t>biedt</w:t>
+      </w:r>
+      <w:r>
+        <w:rPr>
+          <w:lang w:val="nl-BE"/>
+        </w:rPr>
+        <w:t xml:space="preserve"> maar een beperkt aantal software ontwikkelingspakketten</w:t>
+      </w:r>
+      <w:r>
+        <w:rPr>
+          <w:lang w:val="nl-BE"/>
+        </w:rPr>
+        <w:t xml:space="preserve"> aan</w:t>
       </w:r>
       <w:r>
         <w:rPr>
@@ -5563,6 +6640,12 @@
           <w:lang w:val="nl-BE"/>
         </w:rPr>
         <w:t xml:space="preserve"> Javascript. Modernere technologieën zoals iOS, Android, PHP worden niet ondersteund</w:t>
+      </w:r>
+      <w:r>
+        <w:rPr>
+          <w:lang w:val="nl-BE"/>
+        </w:rPr>
+        <w:t>.</w:t>
       </w:r>
     </w:p>
     <w:p>
@@ -5605,6 +6688,12 @@
         </w:rPr>
         <w:t xml:space="preserve"> gebruik</w:t>
       </w:r>
+      <w:r>
+        <w:rPr>
+          <w:lang w:val="nl-BE"/>
+        </w:rPr>
+        <w:t>. Bij het uitbreiden van de regio kan dit ten koste gaan van de prestatie, betrouwbaarheid en beschikbaarheid.</w:t>
+      </w:r>
     </w:p>
     <w:p>
       <w:pPr>
@@ -5635,38 +6724,389 @@
       <w:bookmarkStart w:id="23" w:name="_Toc129462558"/>
       <w:bookmarkEnd w:id="23"/>
       <w:r>
-        <w:t>We wete</w:t>
-      </w:r>
-      <w:r>
-        <w:t xml:space="preserve">n nu dat </w:t>
-      </w:r>
-      <w:proofErr w:type="spellStart"/>
-      <w:r>
-        <w:t>SignalR</w:t>
-      </w:r>
-      <w:proofErr w:type="spellEnd"/>
-      <w:r>
-        <w:t xml:space="preserve"> gebruikt maakt van </w:t>
-      </w:r>
-      <w:proofErr w:type="spellStart"/>
-      <w:r>
-        <w:t>WebSocket</w:t>
-      </w:r>
-      <w:proofErr w:type="spellEnd"/>
-      <w:r>
-        <w:t xml:space="preserve"> voor de </w:t>
+        <w:t xml:space="preserve"> </w:t>
       </w:r>
     </w:p>
     <w:p>
       <w:pPr>
         <w:pStyle w:val="Heading2"/>
         <w:spacing w:before="0" w:after="0"/>
-      </w:pPr>
-      <w:bookmarkStart w:id="24" w:name="_Toc133152428"/>
+        <w:ind w:left="0" w:firstLine="0"/>
+      </w:pPr>
+      <w:bookmarkStart w:id="24" w:name="_Toc133436864"/>
+      <w:r>
+        <w:t xml:space="preserve">Alternatieven </w:t>
+      </w:r>
+      <w:proofErr w:type="spellStart"/>
+      <w:r>
+        <w:t>SignalR</w:t>
+      </w:r>
+      <w:bookmarkEnd w:id="24"/>
+      <w:proofErr w:type="spellEnd"/>
+    </w:p>
+    <w:p>
+      <w:pPr>
+        <w:spacing w:after="0"/>
+      </w:pPr>
+    </w:p>
+    <w:p>
+      <w:pPr>
+        <w:pStyle w:val="Heading3"/>
+        <w:spacing w:before="0" w:after="0"/>
+      </w:pPr>
+      <w:bookmarkStart w:id="25" w:name="_Toc133436865"/>
+      <w:proofErr w:type="spellStart"/>
+      <w:r>
+        <w:t>Ably</w:t>
+      </w:r>
+      <w:proofErr w:type="spellEnd"/>
+      <w:r>
+        <w:t xml:space="preserve"> </w:t>
+      </w:r>
+      <w:proofErr w:type="spellStart"/>
+      <w:r>
+        <w:t>serverless</w:t>
+      </w:r>
+      <w:proofErr w:type="spellEnd"/>
+      <w:r>
+        <w:t xml:space="preserve"> </w:t>
+      </w:r>
+      <w:proofErr w:type="spellStart"/>
+      <w:r>
+        <w:t>WebSocket</w:t>
+      </w:r>
+      <w:proofErr w:type="spellEnd"/>
+      <w:r>
+        <w:t xml:space="preserve"> platform</w:t>
+      </w:r>
+      <w:bookmarkEnd w:id="25"/>
+    </w:p>
+    <w:p>
+      <w:pPr>
+        <w:spacing w:after="0"/>
+      </w:pPr>
+    </w:p>
+    <w:p>
+      <w:pPr>
+        <w:spacing w:after="0"/>
+      </w:pPr>
+      <w:r>
+        <w:t xml:space="preserve">Zoals je van de naam al kan afleiden </w:t>
+      </w:r>
+      <w:r>
+        <w:t>maakt</w:t>
+      </w:r>
+      <w:r>
+        <w:t xml:space="preserve"> </w:t>
+      </w:r>
+      <w:proofErr w:type="spellStart"/>
+      <w:r>
+        <w:t>Ably</w:t>
+      </w:r>
+      <w:proofErr w:type="spellEnd"/>
+      <w:r>
+        <w:t xml:space="preserve"> ook </w:t>
+      </w:r>
+      <w:r>
+        <w:t xml:space="preserve">gebruik van </w:t>
+      </w:r>
+      <w:proofErr w:type="spellStart"/>
+      <w:r>
+        <w:t>WebSocket</w:t>
+      </w:r>
+      <w:proofErr w:type="spellEnd"/>
+      <w:r>
+        <w:t>.</w:t>
+      </w:r>
+      <w:r>
+        <w:t xml:space="preserve"> </w:t>
+      </w:r>
+      <w:r>
+        <w:t xml:space="preserve">Door middel van </w:t>
+      </w:r>
+      <w:proofErr w:type="spellStart"/>
+      <w:r>
+        <w:t>Amazon’s</w:t>
+      </w:r>
+      <w:proofErr w:type="spellEnd"/>
+      <w:r>
+        <w:t xml:space="preserve"> AWS kunnen er </w:t>
+      </w:r>
+      <w:proofErr w:type="spellStart"/>
+      <w:r>
+        <w:t>WebSocket</w:t>
+      </w:r>
+      <w:proofErr w:type="spellEnd"/>
+      <w:r>
+        <w:t xml:space="preserve"> </w:t>
+      </w:r>
+      <w:proofErr w:type="spellStart"/>
+      <w:r>
+        <w:t>API’s</w:t>
+      </w:r>
+      <w:proofErr w:type="spellEnd"/>
+      <w:r>
+        <w:t xml:space="preserve"> aangemaakt worden die instaan voor de verbinding. Voor er een verbinding kan gemaakt worden voert de </w:t>
+      </w:r>
+      <w:proofErr w:type="spellStart"/>
+      <w:r>
+        <w:t>Lambda</w:t>
+      </w:r>
+      <w:proofErr w:type="spellEnd"/>
+      <w:r>
+        <w:t xml:space="preserve"> API </w:t>
+      </w:r>
+      <w:proofErr w:type="spellStart"/>
+      <w:r>
+        <w:t>authorizatie</w:t>
+      </w:r>
+      <w:proofErr w:type="spellEnd"/>
+      <w:r>
+        <w:t xml:space="preserve"> uit . Op hun website bieden ze servers aan die fouttolerant en vaak beschikbaar zijn. Ook is het mogelijk om je applicatie uit te breiden volledig naar je eigen wensen. Houd hier wel rekening mee dat er een prijskaartje aan vast hangt.</w:t>
+      </w:r>
+    </w:p>
+    <w:p>
+      <w:pPr>
+        <w:spacing w:after="0"/>
+      </w:pPr>
+    </w:p>
+    <w:p>
+      <w:pPr>
+        <w:pStyle w:val="Heading3"/>
+        <w:spacing w:before="0" w:after="0"/>
+      </w:pPr>
+      <w:bookmarkStart w:id="26" w:name="_Toc133436866"/>
+      <w:proofErr w:type="spellStart"/>
+      <w:r>
+        <w:lastRenderedPageBreak/>
+        <w:t>Azure</w:t>
+      </w:r>
+      <w:proofErr w:type="spellEnd"/>
+      <w:r>
+        <w:t xml:space="preserve"> Web </w:t>
+      </w:r>
+      <w:proofErr w:type="spellStart"/>
+      <w:r>
+        <w:t>PubSub</w:t>
+      </w:r>
+      <w:bookmarkEnd w:id="26"/>
+      <w:proofErr w:type="spellEnd"/>
+    </w:p>
+    <w:p>
+      <w:pPr>
+        <w:spacing w:after="0"/>
+      </w:pPr>
+    </w:p>
+    <w:p>
+      <w:pPr>
+        <w:spacing w:after="0"/>
+      </w:pPr>
+      <w:r>
+        <w:t xml:space="preserve">Maakt ook gebruik van </w:t>
+      </w:r>
+      <w:proofErr w:type="spellStart"/>
+      <w:r>
+        <w:t>WebSocket</w:t>
+      </w:r>
+      <w:proofErr w:type="spellEnd"/>
+      <w:r>
+        <w:t xml:space="preserve">, extra is hier nog dat </w:t>
+      </w:r>
+      <w:proofErr w:type="spellStart"/>
+      <w:r>
+        <w:t>Azure</w:t>
+      </w:r>
+      <w:proofErr w:type="spellEnd"/>
+      <w:r>
+        <w:t xml:space="preserve"> hosting, schaalbaarheid en load </w:t>
+      </w:r>
+      <w:proofErr w:type="spellStart"/>
+      <w:r>
+        <w:t>balancing</w:t>
+      </w:r>
+      <w:proofErr w:type="spellEnd"/>
+      <w:r>
+        <w:t xml:space="preserve"> aanbiedt. Gemakkelijk is hier natuurlijk wel dat andere </w:t>
+      </w:r>
+      <w:proofErr w:type="spellStart"/>
+      <w:r>
+        <w:t>Azure</w:t>
+      </w:r>
+      <w:proofErr w:type="spellEnd"/>
+      <w:r>
+        <w:t xml:space="preserve"> technologieën gebruikt kunnen worden. Ze geven aan hoge beschikbaarheid te hebben  en dat ontwikkelaars volledig ondersteund worden in hun projecten. Met behulp van </w:t>
+      </w:r>
+      <w:proofErr w:type="spellStart"/>
+      <w:r>
+        <w:t>Azure</w:t>
+      </w:r>
+      <w:proofErr w:type="spellEnd"/>
+      <w:r>
+        <w:t xml:space="preserve"> services</w:t>
+      </w:r>
+      <w:r>
+        <w:t xml:space="preserve"> zijn dingen zoals spraakherkenning, machine </w:t>
+      </w:r>
+      <w:proofErr w:type="spellStart"/>
+      <w:r>
+        <w:t>learning</w:t>
+      </w:r>
+      <w:proofErr w:type="spellEnd"/>
+      <w:r>
+        <w:t xml:space="preserve"> en beveiliging snel ingebouwd.</w:t>
+      </w:r>
+    </w:p>
+    <w:p>
+      <w:pPr>
+        <w:spacing w:after="0"/>
+      </w:pPr>
+    </w:p>
+    <w:p>
+      <w:pPr>
+        <w:pStyle w:val="Heading3"/>
+        <w:spacing w:before="0" w:after="0"/>
+      </w:pPr>
+      <w:bookmarkStart w:id="27" w:name="_Toc133436867"/>
+      <w:r>
+        <w:t>Pusher</w:t>
+      </w:r>
+      <w:bookmarkEnd w:id="27"/>
+    </w:p>
+    <w:p>
+      <w:pPr>
+        <w:spacing w:after="0"/>
+      </w:pPr>
+    </w:p>
+    <w:p>
+      <w:pPr>
+        <w:spacing w:after="0"/>
+      </w:pPr>
+      <w:r>
+        <w:t xml:space="preserve">Pusher biedt zowel voor mobiel als web bibliotheken aan die instaan voor de real-time verbinding. Flexibel, </w:t>
+      </w:r>
+      <w:proofErr w:type="spellStart"/>
+      <w:r>
+        <w:t>uitbreidbaar</w:t>
+      </w:r>
+      <w:proofErr w:type="spellEnd"/>
+      <w:r>
+        <w:t xml:space="preserve"> en gemakkelijk te onderhouden zijn </w:t>
+      </w:r>
+      <w:proofErr w:type="spellStart"/>
+      <w:r>
+        <w:t>Pusher’s</w:t>
+      </w:r>
+      <w:proofErr w:type="spellEnd"/>
+      <w:r>
+        <w:t xml:space="preserve"> verkooppunten. Pusher is onder andere beschikbaar in </w:t>
+      </w:r>
+      <w:proofErr w:type="spellStart"/>
+      <w:r>
+        <w:t>JavaScipt</w:t>
+      </w:r>
+      <w:proofErr w:type="spellEnd"/>
+      <w:r>
+        <w:t xml:space="preserve">, PHP, .NET, Python en Java. </w:t>
+      </w:r>
+      <w:r>
+        <w:t>Door events die Pusher zelf beschikbaar stelt is het aanmaken van applicaties met bijvoorbeeld live gegevens grafieken, notificaties, locatietracking of chat heel gemakkelijk.</w:t>
+      </w:r>
+    </w:p>
+    <w:p>
+      <w:pPr>
+        <w:spacing w:after="0"/>
+      </w:pPr>
+    </w:p>
+    <w:p>
+      <w:pPr>
+        <w:pStyle w:val="Heading3"/>
+        <w:spacing w:before="0" w:after="0"/>
+      </w:pPr>
+      <w:bookmarkStart w:id="28" w:name="_Toc133436868"/>
+      <w:r>
+        <w:t>Socket.IO</w:t>
+      </w:r>
+      <w:bookmarkEnd w:id="28"/>
+    </w:p>
+    <w:p>
+      <w:pPr>
+        <w:spacing w:after="0"/>
+      </w:pPr>
+    </w:p>
+    <w:p>
+      <w:pPr>
+        <w:spacing w:after="0"/>
+      </w:pPr>
+      <w:r>
+        <w:t xml:space="preserve">Maakt ook gebruik van </w:t>
+      </w:r>
+      <w:proofErr w:type="spellStart"/>
+      <w:r>
+        <w:t>WebSocket</w:t>
+      </w:r>
+      <w:proofErr w:type="spellEnd"/>
+      <w:r>
+        <w:t xml:space="preserve"> voor de connectie en bestaat uit twee delen: een server die gebruik maakt van NODE.JS en gebruiker bibliotheek. Socket kan geïnstalleerd worden via de package manager en kan daarna in de code </w:t>
+      </w:r>
+      <w:proofErr w:type="spellStart"/>
+      <w:r>
+        <w:t>geïnitialiseerd</w:t>
+      </w:r>
+      <w:proofErr w:type="spellEnd"/>
+      <w:r>
+        <w:t xml:space="preserve"> worden.  </w:t>
+      </w:r>
+      <w:r>
+        <w:t xml:space="preserve">Het heeft net zoals </w:t>
+      </w:r>
+      <w:proofErr w:type="spellStart"/>
+      <w:r>
+        <w:t>SignalR</w:t>
+      </w:r>
+      <w:proofErr w:type="spellEnd"/>
+      <w:r>
+        <w:t xml:space="preserve"> een </w:t>
+      </w:r>
+      <w:proofErr w:type="spellStart"/>
+      <w:r>
+        <w:t>fallback</w:t>
+      </w:r>
+      <w:proofErr w:type="spellEnd"/>
+      <w:r>
+        <w:t xml:space="preserve"> systeem (</w:t>
+      </w:r>
+      <w:proofErr w:type="spellStart"/>
+      <w:r>
+        <w:t>polling</w:t>
+      </w:r>
+      <w:proofErr w:type="spellEnd"/>
+      <w:r>
+        <w:t xml:space="preserve"> en long-</w:t>
+      </w:r>
+      <w:proofErr w:type="spellStart"/>
+      <w:r>
+        <w:t>polling</w:t>
+      </w:r>
+      <w:proofErr w:type="spellEnd"/>
+      <w:r>
+        <w:t>).</w:t>
+      </w:r>
+    </w:p>
+    <w:p>
+      <w:pPr>
+        <w:spacing w:after="0"/>
+      </w:pPr>
+    </w:p>
+    <w:p>
+      <w:pPr>
+        <w:pStyle w:val="Heading2"/>
+        <w:spacing w:before="0" w:after="0"/>
+      </w:pPr>
+      <w:bookmarkStart w:id="29" w:name="_Toc133436869"/>
       <w:r>
         <w:t>Toekomst</w:t>
       </w:r>
-      <w:bookmarkEnd w:id="24"/>
+      <w:bookmarkEnd w:id="29"/>
     </w:p>
     <w:p>
       <w:pPr>
@@ -5678,6 +7118,71 @@
     </w:p>
     <w:p>
       <w:pPr>
+        <w:tabs>
+          <w:tab w:val="num" w:pos="0"/>
+        </w:tabs>
+        <w:spacing w:after="0"/>
+      </w:pPr>
+      <w:r>
+        <w:t>Met de release van .NET 5 in 2020 heeft Microsoft gezegd dat er elk jaar een nieuwe .NET versie op de markt ging komen. Dat hebben we gezien met .NET 6</w:t>
+      </w:r>
+      <w:r>
+        <w:t xml:space="preserve"> dat tijdens de coronacrisis (!)</w:t>
+      </w:r>
+      <w:r>
+        <w:t xml:space="preserve"> in november 2021</w:t>
+      </w:r>
+      <w:r>
+        <w:t xml:space="preserve"> op de markt kwam</w:t>
+      </w:r>
+      <w:r>
+        <w:t xml:space="preserve"> en .NET 7 in november vorig jaar. </w:t>
+      </w:r>
+      <w:r>
+        <w:t>In</w:t>
+      </w:r>
+      <w:r>
+        <w:t xml:space="preserve"> november </w:t>
+      </w:r>
+      <w:r>
+        <w:t xml:space="preserve">2023 </w:t>
+      </w:r>
+      <w:r>
+        <w:t>komt .NET 8 dus uit</w:t>
+      </w:r>
+      <w:r>
+        <w:t>. Microsoft is gefocust op .NET meer weerbaar en krachtig te maken door elk jaar relevante updates uit te voeren. In tussentijd krijgen de oudere systemen ook kleine updates wanneer deze het nodig hebben.</w:t>
+      </w:r>
+    </w:p>
+    <w:p>
+      <w:pPr>
+        <w:tabs>
+          <w:tab w:val="num" w:pos="0"/>
+        </w:tabs>
+        <w:spacing w:after="0"/>
+      </w:pPr>
+      <w:r>
+        <w:t xml:space="preserve">Wij vragen ons natuurlijk af of bij deze nieuwe versies er ook updates voor </w:t>
+      </w:r>
+      <w:proofErr w:type="spellStart"/>
+      <w:r>
+        <w:t>SignalR</w:t>
+      </w:r>
+      <w:proofErr w:type="spellEnd"/>
+      <w:r>
+        <w:t xml:space="preserve"> bij zitten. Iets het waard om met iets dat goed werkt te gaan spelen?</w:t>
+      </w:r>
+    </w:p>
+    <w:p>
+      <w:pPr>
+        <w:tabs>
+          <w:tab w:val="num" w:pos="0"/>
+        </w:tabs>
+        <w:spacing w:after="0"/>
+      </w:pPr>
+    </w:p>
+    <w:p>
+      <w:pPr>
         <w:pStyle w:val="Heading1"/>
         <w:tabs>
           <w:tab w:val="num" w:pos="0"/>
@@ -5685,18 +7190,18 @@
         <w:spacing w:after="0"/>
         <w:ind w:left="0" w:firstLine="0"/>
       </w:pPr>
-      <w:bookmarkStart w:id="25" w:name="_Toc133152429"/>
+      <w:bookmarkStart w:id="30" w:name="_Toc133436870"/>
       <w:r>
         <w:t>Reflectie</w:t>
       </w:r>
-      <w:bookmarkEnd w:id="25"/>
+      <w:bookmarkEnd w:id="30"/>
     </w:p>
     <w:sectPr>
-      <w:headerReference w:type="default" r:id="rId32"/>
-      <w:headerReference w:type="first" r:id="rId33"/>
+      <w:headerReference w:type="default" r:id="rId33"/>
+      <w:headerReference w:type="first" r:id="rId34"/>
       <w:pgSz w:w="11906" w:h="16838" w:code="9"/>
       <w:pgMar w:top="1134" w:right="1134" w:bottom="1134" w:left="1871" w:header="709" w:footer="709" w:gutter="0"/>
-      <w:pgNumType w:start="2"/>
+      <w:pgNumType w:start="1"/>
       <w:cols w:space="708"/>
       <w:docGrid w:linePitch="360"/>
     </w:sectPr>
@@ -5751,6 +7256,9 @@
         <w:bottom w:val="none" w:sz="0" w:space="0" w:color="auto"/>
       </w:pBdr>
       <w:jc w:val="right"/>
+      <w:rPr>
+        <w:lang w:val="en-GB"/>
+      </w:rPr>
     </w:pPr>
     <w:r>
       <w:fldChar w:fldCharType="begin"/>

</xml_diff>

<commit_message>
Verslag zinsbouw & laatste puntjes + Powerpoint af
</commit_message>
<xml_diff>
--- a/Project SignalR.docx
+++ b/Project SignalR.docx
@@ -335,7 +335,7 @@
         <w:spacing w:after="0"/>
       </w:pPr>
       <w:bookmarkStart w:id="1" w:name="_Toc464731647"/>
-      <w:bookmarkStart w:id="2" w:name="_Toc133436844"/>
+      <w:bookmarkStart w:id="2" w:name="_Toc133767090"/>
       <w:r>
         <w:lastRenderedPageBreak/>
         <w:t>Inhoudstafel</w:t>
@@ -373,7 +373,7 @@
         </w:rPr>
         <w:fldChar w:fldCharType="separate"/>
       </w:r>
-      <w:hyperlink w:anchor="_Toc133436844" w:history="1">
+      <w:hyperlink w:anchor="_Toc133767090" w:history="1">
         <w:r>
           <w:rPr>
             <w:rStyle w:val="Hyperlink"/>
@@ -400,7 +400,7 @@
             <w:noProof/>
             <w:webHidden/>
           </w:rPr>
-          <w:instrText xml:space="preserve"> PAGEREF _Toc133436844 \h </w:instrText>
+          <w:instrText xml:space="preserve"> PAGEREF _Toc133767090 \h </w:instrText>
         </w:r>
         <w:r>
           <w:rPr>
@@ -443,7 +443,7 @@
           <w:lang w:val="en-BE" w:eastAsia="en-BE" w:bidi="ne-NP"/>
         </w:rPr>
       </w:pPr>
-      <w:hyperlink w:anchor="_Toc133436845" w:history="1">
+      <w:hyperlink w:anchor="_Toc133767091" w:history="1">
         <w:r>
           <w:rPr>
             <w:rStyle w:val="Hyperlink"/>
@@ -488,7 +488,7 @@
             <w:noProof/>
             <w:webHidden/>
           </w:rPr>
-          <w:instrText xml:space="preserve"> PAGEREF _Toc133436845 \h </w:instrText>
+          <w:instrText xml:space="preserve"> PAGEREF _Toc133767091 \h </w:instrText>
         </w:r>
         <w:r>
           <w:rPr>
@@ -531,7 +531,7 @@
           <w:lang w:val="en-BE" w:eastAsia="en-BE" w:bidi="ne-NP"/>
         </w:rPr>
       </w:pPr>
-      <w:hyperlink w:anchor="_Toc133436846" w:history="1">
+      <w:hyperlink w:anchor="_Toc133767092" w:history="1">
         <w:r>
           <w:rPr>
             <w:rStyle w:val="Hyperlink"/>
@@ -576,7 +576,7 @@
             <w:noProof/>
             <w:webHidden/>
           </w:rPr>
-          <w:instrText xml:space="preserve"> PAGEREF _Toc133436846 \h </w:instrText>
+          <w:instrText xml:space="preserve"> PAGEREF _Toc133767092 \h </w:instrText>
         </w:r>
         <w:r>
           <w:rPr>
@@ -617,7 +617,7 @@
           <w:lang w:val="en-BE" w:eastAsia="en-BE" w:bidi="ne-NP"/>
         </w:rPr>
       </w:pPr>
-      <w:hyperlink w:anchor="_Toc133436847" w:history="1">
+      <w:hyperlink w:anchor="_Toc133767093" w:history="1">
         <w:r>
           <w:rPr>
             <w:rStyle w:val="Hyperlink"/>
@@ -655,7 +655,7 @@
           <w:rPr>
             <w:webHidden/>
           </w:rPr>
-          <w:instrText xml:space="preserve"> PAGEREF _Toc133436847 \h </w:instrText>
+          <w:instrText xml:space="preserve"> PAGEREF _Toc133767093 \h </w:instrText>
         </w:r>
         <w:r>
           <w:rPr>
@@ -692,7 +692,7 @@
           <w:lang w:val="en-BE" w:eastAsia="en-BE" w:bidi="ne-NP"/>
         </w:rPr>
       </w:pPr>
-      <w:hyperlink w:anchor="_Toc133436848" w:history="1">
+      <w:hyperlink w:anchor="_Toc133767094" w:history="1">
         <w:r>
           <w:rPr>
             <w:rStyle w:val="Hyperlink"/>
@@ -730,7 +730,7 @@
           <w:rPr>
             <w:webHidden/>
           </w:rPr>
-          <w:instrText xml:space="preserve"> PAGEREF _Toc133436848 \h </w:instrText>
+          <w:instrText xml:space="preserve"> PAGEREF _Toc133767094 \h </w:instrText>
         </w:r>
         <w:r>
           <w:rPr>
@@ -767,7 +767,7 @@
           <w:lang w:val="en-BE" w:eastAsia="en-BE" w:bidi="ne-NP"/>
         </w:rPr>
       </w:pPr>
-      <w:hyperlink w:anchor="_Toc133436849" w:history="1">
+      <w:hyperlink w:anchor="_Toc133767095" w:history="1">
         <w:r>
           <w:rPr>
             <w:rStyle w:val="Hyperlink"/>
@@ -805,7 +805,7 @@
           <w:rPr>
             <w:webHidden/>
           </w:rPr>
-          <w:instrText xml:space="preserve"> PAGEREF _Toc133436849 \h </w:instrText>
+          <w:instrText xml:space="preserve"> PAGEREF _Toc133767095 \h </w:instrText>
         </w:r>
         <w:r>
           <w:rPr>
@@ -844,7 +844,7 @@
           <w:lang w:val="en-BE" w:eastAsia="en-BE" w:bidi="ne-NP"/>
         </w:rPr>
       </w:pPr>
-      <w:hyperlink w:anchor="_Toc133436850" w:history="1">
+      <w:hyperlink w:anchor="_Toc133767096" w:history="1">
         <w:r>
           <w:rPr>
             <w:rStyle w:val="Hyperlink"/>
@@ -889,7 +889,7 @@
             <w:noProof/>
             <w:webHidden/>
           </w:rPr>
-          <w:instrText xml:space="preserve"> PAGEREF _Toc133436850 \h </w:instrText>
+          <w:instrText xml:space="preserve"> PAGEREF _Toc133767096 \h </w:instrText>
         </w:r>
         <w:r>
           <w:rPr>
@@ -930,7 +930,7 @@
           <w:lang w:val="en-BE" w:eastAsia="en-BE" w:bidi="ne-NP"/>
         </w:rPr>
       </w:pPr>
-      <w:hyperlink w:anchor="_Toc133436851" w:history="1">
+      <w:hyperlink w:anchor="_Toc133767097" w:history="1">
         <w:r>
           <w:rPr>
             <w:rStyle w:val="Hyperlink"/>
@@ -968,7 +968,7 @@
           <w:rPr>
             <w:webHidden/>
           </w:rPr>
-          <w:instrText xml:space="preserve"> PAGEREF _Toc133436851 \h </w:instrText>
+          <w:instrText xml:space="preserve"> PAGEREF _Toc133767097 \h </w:instrText>
         </w:r>
         <w:r>
           <w:rPr>
@@ -1005,7 +1005,7 @@
           <w:lang w:val="en-BE" w:eastAsia="en-BE" w:bidi="ne-NP"/>
         </w:rPr>
       </w:pPr>
-      <w:hyperlink w:anchor="_Toc133436852" w:history="1">
+      <w:hyperlink w:anchor="_Toc133767098" w:history="1">
         <w:r>
           <w:rPr>
             <w:rStyle w:val="Hyperlink"/>
@@ -1043,7 +1043,7 @@
           <w:rPr>
             <w:webHidden/>
           </w:rPr>
-          <w:instrText xml:space="preserve"> PAGEREF _Toc133436852 \h </w:instrText>
+          <w:instrText xml:space="preserve"> PAGEREF _Toc133767098 \h </w:instrText>
         </w:r>
         <w:r>
           <w:rPr>
@@ -1080,7 +1080,7 @@
           <w:lang w:val="en-BE" w:eastAsia="en-BE" w:bidi="ne-NP"/>
         </w:rPr>
       </w:pPr>
-      <w:hyperlink w:anchor="_Toc133436853" w:history="1">
+      <w:hyperlink w:anchor="_Toc133767099" w:history="1">
         <w:r>
           <w:rPr>
             <w:rStyle w:val="Hyperlink"/>
@@ -1118,7 +1118,7 @@
           <w:rPr>
             <w:webHidden/>
           </w:rPr>
-          <w:instrText xml:space="preserve"> PAGEREF _Toc133436853 \h </w:instrText>
+          <w:instrText xml:space="preserve"> PAGEREF _Toc133767099 \h </w:instrText>
         </w:r>
         <w:r>
           <w:rPr>
@@ -1155,7 +1155,7 @@
           <w:lang w:val="en-BE" w:eastAsia="en-BE" w:bidi="ne-NP"/>
         </w:rPr>
       </w:pPr>
-      <w:hyperlink w:anchor="_Toc133436854" w:history="1">
+      <w:hyperlink w:anchor="_Toc133767100" w:history="1">
         <w:r>
           <w:rPr>
             <w:rStyle w:val="Hyperlink"/>
@@ -1193,7 +1193,7 @@
           <w:rPr>
             <w:webHidden/>
           </w:rPr>
-          <w:instrText xml:space="preserve"> PAGEREF _Toc133436854 \h </w:instrText>
+          <w:instrText xml:space="preserve"> PAGEREF _Toc133767100 \h </w:instrText>
         </w:r>
         <w:r>
           <w:rPr>
@@ -1230,7 +1230,7 @@
           <w:lang w:val="en-BE" w:eastAsia="en-BE" w:bidi="ne-NP"/>
         </w:rPr>
       </w:pPr>
-      <w:hyperlink w:anchor="_Toc133436855" w:history="1">
+      <w:hyperlink w:anchor="_Toc133767101" w:history="1">
         <w:r>
           <w:rPr>
             <w:rStyle w:val="Hyperlink"/>
@@ -1268,7 +1268,7 @@
           <w:rPr>
             <w:webHidden/>
           </w:rPr>
-          <w:instrText xml:space="preserve"> PAGEREF _Toc133436855 \h </w:instrText>
+          <w:instrText xml:space="preserve"> PAGEREF _Toc133767101 \h </w:instrText>
         </w:r>
         <w:r>
           <w:rPr>
@@ -1304,7 +1304,7 @@
           <w:lang w:val="en-BE" w:eastAsia="en-BE" w:bidi="ne-NP"/>
         </w:rPr>
       </w:pPr>
-      <w:hyperlink w:anchor="_Toc133436856" w:history="1">
+      <w:hyperlink w:anchor="_Toc133767102" w:history="1">
         <w:r>
           <w:rPr>
             <w:rStyle w:val="Hyperlink"/>
@@ -1341,7 +1341,7 @@
           <w:rPr>
             <w:webHidden/>
           </w:rPr>
-          <w:instrText xml:space="preserve"> PAGEREF _Toc133436856 \h </w:instrText>
+          <w:instrText xml:space="preserve"> PAGEREF _Toc133767102 \h </w:instrText>
         </w:r>
         <w:r>
           <w:rPr>
@@ -1377,7 +1377,7 @@
           <w:lang w:val="en-BE" w:eastAsia="en-BE" w:bidi="ne-NP"/>
         </w:rPr>
       </w:pPr>
-      <w:hyperlink w:anchor="_Toc133436857" w:history="1">
+      <w:hyperlink w:anchor="_Toc133767103" w:history="1">
         <w:r>
           <w:rPr>
             <w:rStyle w:val="Hyperlink"/>
@@ -1414,7 +1414,7 @@
           <w:rPr>
             <w:webHidden/>
           </w:rPr>
-          <w:instrText xml:space="preserve"> PAGEREF _Toc133436857 \h </w:instrText>
+          <w:instrText xml:space="preserve"> PAGEREF _Toc133767103 \h </w:instrText>
         </w:r>
         <w:r>
           <w:rPr>
@@ -1450,7 +1450,7 @@
           <w:lang w:val="en-BE" w:eastAsia="en-BE" w:bidi="ne-NP"/>
         </w:rPr>
       </w:pPr>
-      <w:hyperlink w:anchor="_Toc133436858" w:history="1">
+      <w:hyperlink w:anchor="_Toc133767104" w:history="1">
         <w:r>
           <w:rPr>
             <w:rStyle w:val="Hyperlink"/>
@@ -1487,7 +1487,7 @@
           <w:rPr>
             <w:webHidden/>
           </w:rPr>
-          <w:instrText xml:space="preserve"> PAGEREF _Toc133436858 \h </w:instrText>
+          <w:instrText xml:space="preserve"> PAGEREF _Toc133767104 \h </w:instrText>
         </w:r>
         <w:r>
           <w:rPr>
@@ -1504,7 +1504,7 @@
           <w:rPr>
             <w:webHidden/>
           </w:rPr>
-          <w:t>7</w:t>
+          <w:t>8</w:t>
         </w:r>
         <w:r>
           <w:rPr>
@@ -1523,7 +1523,7 @@
           <w:lang w:val="en-BE" w:eastAsia="en-BE" w:bidi="ne-NP"/>
         </w:rPr>
       </w:pPr>
-      <w:hyperlink w:anchor="_Toc133436859" w:history="1">
+      <w:hyperlink w:anchor="_Toc133767105" w:history="1">
         <w:r>
           <w:rPr>
             <w:rStyle w:val="Hyperlink"/>
@@ -1560,7 +1560,7 @@
           <w:rPr>
             <w:webHidden/>
           </w:rPr>
-          <w:instrText xml:space="preserve"> PAGEREF _Toc133436859 \h </w:instrText>
+          <w:instrText xml:space="preserve"> PAGEREF _Toc133767105 \h </w:instrText>
         </w:r>
         <w:r>
           <w:rPr>
@@ -1597,7 +1597,7 @@
           <w:lang w:val="en-BE" w:eastAsia="en-BE" w:bidi="ne-NP"/>
         </w:rPr>
       </w:pPr>
-      <w:hyperlink w:anchor="_Toc133436860" w:history="1">
+      <w:hyperlink w:anchor="_Toc133767106" w:history="1">
         <w:r>
           <w:rPr>
             <w:rStyle w:val="Hyperlink"/>
@@ -1635,7 +1635,7 @@
           <w:rPr>
             <w:webHidden/>
           </w:rPr>
-          <w:instrText xml:space="preserve"> PAGEREF _Toc133436860 \h </w:instrText>
+          <w:instrText xml:space="preserve"> PAGEREF _Toc133767106 \h </w:instrText>
         </w:r>
         <w:r>
           <w:rPr>
@@ -1672,7 +1672,7 @@
           <w:lang w:val="en-BE" w:eastAsia="en-BE" w:bidi="ne-NP"/>
         </w:rPr>
       </w:pPr>
-      <w:hyperlink w:anchor="_Toc133436861" w:history="1">
+      <w:hyperlink w:anchor="_Toc133767107" w:history="1">
         <w:r>
           <w:rPr>
             <w:rStyle w:val="Hyperlink"/>
@@ -1710,7 +1710,7 @@
           <w:rPr>
             <w:webHidden/>
           </w:rPr>
-          <w:instrText xml:space="preserve"> PAGEREF _Toc133436861 \h </w:instrText>
+          <w:instrText xml:space="preserve"> PAGEREF _Toc133767107 \h </w:instrText>
         </w:r>
         <w:r>
           <w:rPr>
@@ -1746,7 +1746,7 @@
           <w:lang w:val="en-BE" w:eastAsia="en-BE" w:bidi="ne-NP"/>
         </w:rPr>
       </w:pPr>
-      <w:hyperlink w:anchor="_Toc133436862" w:history="1">
+      <w:hyperlink w:anchor="_Toc133767108" w:history="1">
         <w:r>
           <w:rPr>
             <w:rStyle w:val="Hyperlink"/>
@@ -1783,7 +1783,7 @@
           <w:rPr>
             <w:webHidden/>
           </w:rPr>
-          <w:instrText xml:space="preserve"> PAGEREF _Toc133436862 \h </w:instrText>
+          <w:instrText xml:space="preserve"> PAGEREF _Toc133767108 \h </w:instrText>
         </w:r>
         <w:r>
           <w:rPr>
@@ -1819,7 +1819,7 @@
           <w:lang w:val="en-BE" w:eastAsia="en-BE" w:bidi="ne-NP"/>
         </w:rPr>
       </w:pPr>
-      <w:hyperlink w:anchor="_Toc133436863" w:history="1">
+      <w:hyperlink w:anchor="_Toc133767109" w:history="1">
         <w:r>
           <w:rPr>
             <w:rStyle w:val="Hyperlink"/>
@@ -1858,7 +1858,7 @@
           <w:rPr>
             <w:webHidden/>
           </w:rPr>
-          <w:instrText xml:space="preserve"> PAGEREF _Toc133436863 \h </w:instrText>
+          <w:instrText xml:space="preserve"> PAGEREF _Toc133767109 \h </w:instrText>
         </w:r>
         <w:r>
           <w:rPr>
@@ -1895,7 +1895,7 @@
           <w:lang w:val="en-BE" w:eastAsia="en-BE" w:bidi="ne-NP"/>
         </w:rPr>
       </w:pPr>
-      <w:hyperlink w:anchor="_Toc133436864" w:history="1">
+      <w:hyperlink w:anchor="_Toc133767110" w:history="1">
         <w:r>
           <w:rPr>
             <w:rStyle w:val="Hyperlink"/>
@@ -1933,7 +1933,7 @@
           <w:rPr>
             <w:webHidden/>
           </w:rPr>
-          <w:instrText xml:space="preserve"> PAGEREF _Toc133436864 \h </w:instrText>
+          <w:instrText xml:space="preserve"> PAGEREF _Toc133767110 \h </w:instrText>
         </w:r>
         <w:r>
           <w:rPr>
@@ -1950,7 +1950,7 @@
           <w:rPr>
             <w:webHidden/>
           </w:rPr>
-          <w:t>10</w:t>
+          <w:t>11</w:t>
         </w:r>
         <w:r>
           <w:rPr>
@@ -1969,7 +1969,7 @@
           <w:lang w:val="en-BE" w:eastAsia="en-BE" w:bidi="ne-NP"/>
         </w:rPr>
       </w:pPr>
-      <w:hyperlink w:anchor="_Toc133436865" w:history="1">
+      <w:hyperlink w:anchor="_Toc133767111" w:history="1">
         <w:r>
           <w:rPr>
             <w:rStyle w:val="Hyperlink"/>
@@ -2006,7 +2006,7 @@
           <w:rPr>
             <w:webHidden/>
           </w:rPr>
-          <w:instrText xml:space="preserve"> PAGEREF _Toc133436865 \h </w:instrText>
+          <w:instrText xml:space="preserve"> PAGEREF _Toc133767111 \h </w:instrText>
         </w:r>
         <w:r>
           <w:rPr>
@@ -2023,7 +2023,7 @@
           <w:rPr>
             <w:webHidden/>
           </w:rPr>
-          <w:t>10</w:t>
+          <w:t>11</w:t>
         </w:r>
         <w:r>
           <w:rPr>
@@ -2042,7 +2042,7 @@
           <w:lang w:val="en-BE" w:eastAsia="en-BE" w:bidi="ne-NP"/>
         </w:rPr>
       </w:pPr>
-      <w:hyperlink w:anchor="_Toc133436866" w:history="1">
+      <w:hyperlink w:anchor="_Toc133767112" w:history="1">
         <w:r>
           <w:rPr>
             <w:rStyle w:val="Hyperlink"/>
@@ -2079,7 +2079,7 @@
           <w:rPr>
             <w:webHidden/>
           </w:rPr>
-          <w:instrText xml:space="preserve"> PAGEREF _Toc133436866 \h </w:instrText>
+          <w:instrText xml:space="preserve"> PAGEREF _Toc133767112 \h </w:instrText>
         </w:r>
         <w:r>
           <w:rPr>
@@ -2115,7 +2115,7 @@
           <w:lang w:val="en-BE" w:eastAsia="en-BE" w:bidi="ne-NP"/>
         </w:rPr>
       </w:pPr>
-      <w:hyperlink w:anchor="_Toc133436867" w:history="1">
+      <w:hyperlink w:anchor="_Toc133767113" w:history="1">
         <w:r>
           <w:rPr>
             <w:rStyle w:val="Hyperlink"/>
@@ -2152,7 +2152,7 @@
           <w:rPr>
             <w:webHidden/>
           </w:rPr>
-          <w:instrText xml:space="preserve"> PAGEREF _Toc133436867 \h </w:instrText>
+          <w:instrText xml:space="preserve"> PAGEREF _Toc133767113 \h </w:instrText>
         </w:r>
         <w:r>
           <w:rPr>
@@ -2188,7 +2188,7 @@
           <w:lang w:val="en-BE" w:eastAsia="en-BE" w:bidi="ne-NP"/>
         </w:rPr>
       </w:pPr>
-      <w:hyperlink w:anchor="_Toc133436868" w:history="1">
+      <w:hyperlink w:anchor="_Toc133767114" w:history="1">
         <w:r>
           <w:rPr>
             <w:rStyle w:val="Hyperlink"/>
@@ -2225,7 +2225,7 @@
           <w:rPr>
             <w:webHidden/>
           </w:rPr>
-          <w:instrText xml:space="preserve"> PAGEREF _Toc133436868 \h </w:instrText>
+          <w:instrText xml:space="preserve"> PAGEREF _Toc133767114 \h </w:instrText>
         </w:r>
         <w:r>
           <w:rPr>
@@ -2262,7 +2262,7 @@
           <w:lang w:val="en-BE" w:eastAsia="en-BE" w:bidi="ne-NP"/>
         </w:rPr>
       </w:pPr>
-      <w:hyperlink w:anchor="_Toc133436869" w:history="1">
+      <w:hyperlink w:anchor="_Toc133767115" w:history="1">
         <w:r>
           <w:rPr>
             <w:rStyle w:val="Hyperlink"/>
@@ -2300,7 +2300,7 @@
           <w:rPr>
             <w:webHidden/>
           </w:rPr>
-          <w:instrText xml:space="preserve"> PAGEREF _Toc133436869 \h </w:instrText>
+          <w:instrText xml:space="preserve"> PAGEREF _Toc133767115 \h </w:instrText>
         </w:r>
         <w:r>
           <w:rPr>
@@ -2339,7 +2339,7 @@
           <w:lang w:val="en-BE" w:eastAsia="en-BE" w:bidi="ne-NP"/>
         </w:rPr>
       </w:pPr>
-      <w:hyperlink w:anchor="_Toc133436870" w:history="1">
+      <w:hyperlink w:anchor="_Toc133767116" w:history="1">
         <w:r>
           <w:rPr>
             <w:rStyle w:val="Hyperlink"/>
@@ -2384,7 +2384,7 @@
             <w:noProof/>
             <w:webHidden/>
           </w:rPr>
-          <w:instrText xml:space="preserve"> PAGEREF _Toc133436870 \h </w:instrText>
+          <w:instrText xml:space="preserve"> PAGEREF _Toc133767116 \h </w:instrText>
         </w:r>
         <w:r>
           <w:rPr>
@@ -2448,7 +2448,7 @@
         <w:pStyle w:val="Heading1"/>
         <w:spacing w:after="0"/>
       </w:pPr>
-      <w:bookmarkStart w:id="3" w:name="_Toc133436845"/>
+      <w:bookmarkStart w:id="3" w:name="_Toc133767091"/>
       <w:r>
         <w:lastRenderedPageBreak/>
         <w:t>Inleiding</w:t>
@@ -2469,7 +2469,19 @@
         <w:spacing w:after="0"/>
       </w:pPr>
       <w:r>
-        <w:t xml:space="preserve">In deze opdracht gaan wij het hebben over </w:t>
+        <w:t>In d</w:t>
+      </w:r>
+      <w:r>
+        <w:t>it</w:t>
+      </w:r>
+      <w:r>
+        <w:t xml:space="preserve"> </w:t>
+      </w:r>
+      <w:r>
+        <w:t>werkstuk voor het vak webapplicaties</w:t>
+      </w:r>
+      <w:r>
+        <w:t xml:space="preserve"> gaan wij het hebben over </w:t>
       </w:r>
       <w:proofErr w:type="spellStart"/>
       <w:r>
@@ -2485,26 +2497,35 @@
         <w:spacing w:after="0"/>
       </w:pPr>
       <w:r>
-        <w:t>We beginnen</w:t>
-      </w:r>
-      <w:r>
-        <w:t xml:space="preserve"> eerst</w:t>
-      </w:r>
-      <w:r>
-        <w:t xml:space="preserve"> met onze aanpak. Hoe zijn we tot dit werkstuk gekomen? Welke research hebben we allemaal gedaan en hoe hebben we deze informatie behandeld?</w:t>
-      </w:r>
-    </w:p>
-    <w:p>
-      <w:pPr>
-        <w:spacing w:after="0"/>
-      </w:pPr>
-    </w:p>
-    <w:p>
-      <w:pPr>
-        <w:spacing w:after="0"/>
-      </w:pPr>
-      <w:r>
-        <w:t xml:space="preserve">Daarna gaan we dieper op in wat is </w:t>
+        <w:t xml:space="preserve">Beginnen doen we met </w:t>
+      </w:r>
+      <w:r>
+        <w:t>onze aanpak. Hoe zijn we tot dit werkstuk gekomen? Welke research hebben we allemaal gedaan</w:t>
+      </w:r>
+      <w:r>
+        <w:t>. Van waar hebben wij onze informatie gehaald</w:t>
+      </w:r>
+      <w:r>
+        <w:t xml:space="preserve"> en hoe hebben we deze informatie behandeld?</w:t>
+      </w:r>
+    </w:p>
+    <w:p>
+      <w:pPr>
+        <w:spacing w:after="0"/>
+      </w:pPr>
+    </w:p>
+    <w:p>
+      <w:pPr>
+        <w:spacing w:after="0"/>
+      </w:pPr>
+      <w:r>
+        <w:t>Daarna gaan we dieper in</w:t>
+      </w:r>
+      <w:r>
+        <w:t xml:space="preserve"> op</w:t>
+      </w:r>
+      <w:r>
+        <w:t xml:space="preserve"> wat </w:t>
       </w:r>
       <w:proofErr w:type="spellStart"/>
       <w:r>
@@ -2512,7 +2533,21 @@
       </w:r>
       <w:proofErr w:type="spellEnd"/>
       <w:r>
-        <w:t xml:space="preserve"> juist is. Waarvoor wordt het gebruikt en hoe wordt dit </w:t>
+        <w:t xml:space="preserve"> juist is. </w:t>
+      </w:r>
+      <w:r>
+        <w:t xml:space="preserve">Wat is </w:t>
+      </w:r>
+      <w:proofErr w:type="spellStart"/>
+      <w:r>
+        <w:t>SignalR</w:t>
+      </w:r>
+      <w:proofErr w:type="spellEnd"/>
+      <w:r>
+        <w:t xml:space="preserve"> juist? </w:t>
+      </w:r>
+      <w:r>
+        <w:t xml:space="preserve">Waarvoor wordt het gebruikt en hoe wordt dit </w:t>
       </w:r>
       <w:r>
         <w:t>geïmplementeerd</w:t>
@@ -2524,13 +2559,10 @@
         <w:t>ET</w:t>
       </w:r>
       <w:r>
-        <w:t xml:space="preserve">? We proberen de materie zo goed mogelijk over te brengen zodat onze medestudenten dit ook kunnen gebruiken in hun toekomstige projecten. Aan de hand van </w:t>
-      </w:r>
-      <w:r>
-        <w:t>b</w:t>
-      </w:r>
-      <w:r>
-        <w:t xml:space="preserve">eeldmateriaal hopen wij dat </w:t>
+        <w:t>? We proberen de materie zo goed mogelijk over te brengen zodat onze medestudenten</w:t>
+      </w:r>
+      <w:r>
+        <w:t xml:space="preserve"> de functies van </w:t>
       </w:r>
       <w:proofErr w:type="spellStart"/>
       <w:r>
@@ -2538,6 +2570,23 @@
       </w:r>
       <w:proofErr w:type="spellEnd"/>
       <w:r>
+        <w:t xml:space="preserve"> begrijpen en</w:t>
+      </w:r>
+      <w:r>
+        <w:t xml:space="preserve"> dit ook kunnen gebruiken in hun toekomstige projecten. </w:t>
+      </w:r>
+      <w:r>
+        <w:t>Met beeldmateriaal en voorbeelden</w:t>
+      </w:r>
+      <w:r>
+        <w:t xml:space="preserve"> hopen wij dat </w:t>
+      </w:r>
+      <w:proofErr w:type="spellStart"/>
+      <w:r>
+        <w:t>SignalR</w:t>
+      </w:r>
+      <w:proofErr w:type="spellEnd"/>
+      <w:r>
         <w:t xml:space="preserve"> net iets duidelijker wordt.</w:t>
       </w:r>
     </w:p>
@@ -2599,7 +2648,7 @@
           <w:color w:val="auto"/>
         </w:rPr>
       </w:pPr>
-      <w:bookmarkStart w:id="4" w:name="_Toc133436846"/>
+      <w:bookmarkStart w:id="4" w:name="_Toc133767092"/>
       <w:r>
         <w:t>Aanpak</w:t>
       </w:r>
@@ -2610,7 +2659,7 @@
         <w:pStyle w:val="Heading2"/>
         <w:spacing w:before="0" w:after="0"/>
       </w:pPr>
-      <w:bookmarkStart w:id="5" w:name="_Toc133436847"/>
+      <w:bookmarkStart w:id="5" w:name="_Toc133767093"/>
       <w:r>
         <w:t>Verwerking van behandelde research</w:t>
       </w:r>
@@ -2621,7 +2670,7 @@
         <w:pStyle w:val="Heading2"/>
         <w:spacing w:before="0" w:after="0"/>
       </w:pPr>
-      <w:bookmarkStart w:id="6" w:name="_Toc133436848"/>
+      <w:bookmarkStart w:id="6" w:name="_Toc133767094"/>
       <w:r>
         <w:t>Manier van werken</w:t>
       </w:r>
@@ -2632,7 +2681,7 @@
         <w:pStyle w:val="Heading2"/>
         <w:spacing w:before="0" w:after="0"/>
       </w:pPr>
-      <w:bookmarkStart w:id="7" w:name="_Toc133436849"/>
+      <w:bookmarkStart w:id="7" w:name="_Toc133767095"/>
       <w:r>
         <w:t>Bronnen</w:t>
       </w:r>
@@ -2843,7 +2892,19 @@
           <w:rPr>
             <w:rStyle w:val="Hyperlink"/>
           </w:rPr>
-          <w:t>https://ably.com/topic/signalr-vs-websocket</w:t>
+          <w:t>https://ably.com/topic/signalr-vs</w:t>
+        </w:r>
+        <w:r>
+          <w:rPr>
+            <w:rStyle w:val="Hyperlink"/>
+          </w:rPr>
+          <w:t>-</w:t>
+        </w:r>
+        <w:r>
+          <w:rPr>
+            <w:rStyle w:val="Hyperlink"/>
+          </w:rPr>
+          <w:t>websocket</w:t>
         </w:r>
       </w:hyperlink>
     </w:p>
@@ -2931,7 +2992,7 @@
         <w:pStyle w:val="Heading1"/>
         <w:spacing w:after="0"/>
       </w:pPr>
-      <w:bookmarkStart w:id="9" w:name="_Toc133436850"/>
+      <w:bookmarkStart w:id="9" w:name="_Toc133767096"/>
       <w:r>
         <w:lastRenderedPageBreak/>
         <w:t xml:space="preserve">Wat is </w:t>
@@ -2951,7 +3012,7 @@
         <w:pStyle w:val="Heading2"/>
         <w:spacing w:before="0" w:after="0"/>
       </w:pPr>
-      <w:bookmarkStart w:id="10" w:name="_Toc133436851"/>
+      <w:bookmarkStart w:id="10" w:name="_Toc133767097"/>
       <w:r>
         <w:t>Intro</w:t>
       </w:r>
@@ -2960,6 +3021,11 @@
     <w:p>
       <w:pPr>
         <w:spacing w:after="0"/>
+      </w:pPr>
+    </w:p>
+    <w:p>
+      <w:pPr>
+        <w:spacing w:after="0"/>
         <w:ind w:firstLine="1"/>
         <w:rPr>
           <w:lang w:val="nl-BE"/>
@@ -3040,7 +3106,43 @@
         <w:rPr>
           <w:lang w:val="nl-BE"/>
         </w:rPr>
-        <w:t xml:space="preserve">Wanneer je als client gebruikmaakt van een website of webapplicatie, dan wordt er data opgehaald van of verstuurd naar een server. Telkens wanneer je dus data opstuurt of opvraagt bij een webapplicatie maak je gebruik van de server. De communicatie tussen client en server gebeurt met HTTP. Het HTTP verstuurt een </w:t>
+        <w:t xml:space="preserve">Wanneer je als client gebruikmaakt van een website of webapplicatie, dan wordt er data opgehaald van of verstuurd naar een server. Telkens wanneer je dus data </w:t>
+      </w:r>
+      <w:r>
+        <w:rPr>
+          <w:lang w:val="nl-BE"/>
+        </w:rPr>
+        <w:t>opvraagt</w:t>
+      </w:r>
+      <w:r>
+        <w:rPr>
+          <w:lang w:val="nl-BE"/>
+        </w:rPr>
+        <w:t xml:space="preserve"> of </w:t>
+      </w:r>
+      <w:r>
+        <w:rPr>
+          <w:lang w:val="nl-BE"/>
+        </w:rPr>
+        <w:t>verstuurt</w:t>
+      </w:r>
+      <w:r>
+        <w:rPr>
+          <w:lang w:val="nl-BE"/>
+        </w:rPr>
+        <w:t xml:space="preserve"> maak je gebruik van de server. De communicatie tussen client en server gebeurt met HTTP. </w:t>
+      </w:r>
+      <w:r>
+        <w:rPr>
+          <w:lang w:val="nl-BE"/>
+        </w:rPr>
+        <w:t xml:space="preserve">HTTP kan je best zien als “verzoeken” tussen een gebruiker en server om communicatie te voorzien. </w:t>
+      </w:r>
+      <w:r>
+        <w:rPr>
+          <w:lang w:val="nl-BE"/>
+        </w:rPr>
+        <w:t xml:space="preserve">Het HTTP verstuurt een </w:t>
       </w:r>
       <w:proofErr w:type="spellStart"/>
       <w:r>
@@ -3060,7 +3162,19 @@
         <w:rPr>
           <w:lang w:val="nl-BE"/>
         </w:rPr>
-        <w:t xml:space="preserve"> methode). Dit </w:t>
+        <w:t xml:space="preserve"> methode). </w:t>
+      </w:r>
+      <w:r>
+        <w:rPr>
+          <w:lang w:val="nl-BE"/>
+        </w:rPr>
+        <w:t xml:space="preserve">De server leest je aanvraag, verwerkt dit en verstuurt, naargelang je verzoek, een antwoord terug. </w:t>
+      </w:r>
+      <w:r>
+        <w:rPr>
+          <w:lang w:val="nl-BE"/>
+        </w:rPr>
+        <w:t xml:space="preserve">Dit </w:t>
       </w:r>
       <w:r>
         <w:rPr>
@@ -3080,7 +3194,19 @@
         <w:rPr>
           <w:lang w:val="nl-BE"/>
         </w:rPr>
-        <w:t xml:space="preserve">-response model, via een </w:t>
+        <w:t xml:space="preserve">-response model, via </w:t>
+      </w:r>
+      <w:r>
+        <w:rPr>
+          <w:lang w:val="nl-BE"/>
+        </w:rPr>
+        <w:t>de</w:t>
+      </w:r>
+      <w:r>
+        <w:rPr>
+          <w:lang w:val="nl-BE"/>
+        </w:rPr>
+        <w:t xml:space="preserve"> </w:t>
       </w:r>
       <w:proofErr w:type="spellStart"/>
       <w:r>
@@ -3094,7 +3220,19 @@
         <w:rPr>
           <w:lang w:val="nl-BE"/>
         </w:rPr>
-        <w:t xml:space="preserve"> krijg je een antwoord van de server. Meestal gaat dit via een REST API.</w:t>
+        <w:t xml:space="preserve"> krijg je </w:t>
+      </w:r>
+      <w:r>
+        <w:rPr>
+          <w:lang w:val="nl-BE"/>
+        </w:rPr>
+        <w:t xml:space="preserve">dus </w:t>
+      </w:r>
+      <w:r>
+        <w:rPr>
+          <w:lang w:val="nl-BE"/>
+        </w:rPr>
+        <w:t>een antwoord van de server. Meestal gaat dit via een REST API.</w:t>
       </w:r>
     </w:p>
     <w:p>
@@ -3118,17 +3256,26 @@
         <w:rPr>
           <w:lang w:val="nl-BE"/>
         </w:rPr>
-        <w:t>Zoals in de onderstaande afbeelding te zien gebruiken John en Mary een chatapplicatie.</w:t>
-      </w:r>
-    </w:p>
-    <w:p>
-      <w:pPr>
-        <w:spacing w:after="0"/>
-        <w:ind w:firstLine="1"/>
-        <w:rPr>
-          <w:lang w:val="nl-BE"/>
-        </w:rPr>
-      </w:pPr>
+        <w:t>Zoals in de onderstaande afbeelding</w:t>
+      </w:r>
+      <w:r>
+        <w:rPr>
+          <w:lang w:val="nl-BE"/>
+        </w:rPr>
+        <w:t xml:space="preserve"> is</w:t>
+      </w:r>
+      <w:r>
+        <w:rPr>
+          <w:lang w:val="nl-BE"/>
+        </w:rPr>
+        <w:t xml:space="preserve"> te zien gebruiken John en Mary een chatapplicatie.</w:t>
+      </w:r>
+      <w:r>
+        <w:rPr>
+          <w:lang w:val="nl-BE"/>
+        </w:rPr>
+        <w:t xml:space="preserve"> </w:t>
+      </w:r>
       <w:r>
         <w:rPr>
           <w:lang w:val="nl-BE"/>
@@ -3302,6 +3449,17 @@
         <w:t xml:space="preserve"> de communicatie in één richting, namelijk van de client naar de server. De client stuurt een verzoek naar de server, de server doet wat taken en stuurt een antwoord terug naar de client. </w:t>
       </w:r>
       <w:r>
+        <w:t xml:space="preserve">Hier is het gebruik van </w:t>
+      </w:r>
+      <w:proofErr w:type="spellStart"/>
+      <w:r>
+        <w:t>SignalR</w:t>
+      </w:r>
+      <w:proofErr w:type="spellEnd"/>
+      <w:r>
+        <w:t xml:space="preserve"> dus handig. </w:t>
+      </w:r>
+      <w:r>
         <w:t xml:space="preserve">Met </w:t>
       </w:r>
       <w:proofErr w:type="spellStart"/>
@@ -3381,16 +3539,13 @@
       </w:r>
       <w:proofErr w:type="spellEnd"/>
       <w:r>
-        <w:t xml:space="preserve"> is het dus mogelijk om een interactie communicatiesessie in twee richtingen te openen tussen een gebruiker en een server. </w:t>
-      </w:r>
-      <w:r>
-        <w:t xml:space="preserve">Hier </w:t>
-      </w:r>
-      <w:r>
-        <w:t>gaan we zo meteen dieper op in</w:t>
-      </w:r>
-      <w:r>
-        <w:t>.</w:t>
+        <w:t xml:space="preserve"> is het dus mogelijk om een </w:t>
+      </w:r>
+      <w:r>
+        <w:t>interactieve</w:t>
+      </w:r>
+      <w:r>
+        <w:t xml:space="preserve"> communicatiesessie in twee richtingen te openen tussen een gebruiker en een server.</w:t>
       </w:r>
     </w:p>
     <w:p>
@@ -3434,28 +3589,6 @@
       </w:r>
       <w:r>
         <w:t xml:space="preserve"> Google documenten. Als 2 mensen dezelfde spreadsheet openen en persoon A begint te typen, kan persoon B dit meteen zien zonder zijn webpagina te verversen.</w:t>
-      </w:r>
-    </w:p>
-    <w:p>
-      <w:pPr>
-        <w:spacing w:after="0"/>
-        <w:ind w:firstLine="1"/>
-      </w:pPr>
-    </w:p>
-    <w:p>
-      <w:pPr>
-        <w:spacing w:after="0"/>
-        <w:rPr>
-          <w:b/>
-          <w:bCs/>
-          <w:iCs/>
-          <w:color w:val="009CAB"/>
-          <w:sz w:val="24"/>
-          <w:szCs w:val="28"/>
-        </w:rPr>
-      </w:pPr>
-      <w:r>
-        <w:br w:type="page"/>
       </w:r>
     </w:p>
     <w:p>
@@ -3464,7 +3597,7 @@
         <w:spacing w:before="0" w:after="0"/>
         <w:ind w:left="0" w:firstLine="0"/>
       </w:pPr>
-      <w:bookmarkStart w:id="11" w:name="_Toc133436852"/>
+      <w:bookmarkStart w:id="11" w:name="_Toc133767098"/>
       <w:r>
         <w:lastRenderedPageBreak/>
         <w:t>Ontstaan</w:t>
@@ -3602,13 +3735,101 @@
         <w:rPr>
           <w:lang w:val="nl-BE"/>
         </w:rPr>
-        <w:t xml:space="preserve"> maakt </w:t>
-      </w:r>
-      <w:r>
-        <w:rPr>
-          <w:lang w:val="nl-BE"/>
-        </w:rPr>
-        <w:t>het mogelijk om data tegelijkertijd in twee richtingen te sturen, hier zo meteen meer over.</w:t>
+        <w:t xml:space="preserve"> </w:t>
+      </w:r>
+      <w:r>
+        <w:rPr>
+          <w:lang w:val="nl-BE"/>
+        </w:rPr>
+        <w:t xml:space="preserve">is hetgeen dat </w:t>
+      </w:r>
+      <w:proofErr w:type="spellStart"/>
+      <w:r>
+        <w:rPr>
+          <w:lang w:val="nl-BE"/>
+        </w:rPr>
+        <w:t>SignalR</w:t>
+      </w:r>
+      <w:proofErr w:type="spellEnd"/>
+      <w:r>
+        <w:rPr>
+          <w:lang w:val="nl-BE"/>
+        </w:rPr>
+        <w:t xml:space="preserve"> gebrui</w:t>
+      </w:r>
+      <w:r>
+        <w:rPr>
+          <w:lang w:val="nl-BE"/>
+        </w:rPr>
+        <w:t>kt</w:t>
+      </w:r>
+      <w:r>
+        <w:rPr>
+          <w:lang w:val="nl-BE"/>
+        </w:rPr>
+        <w:t xml:space="preserve"> om</w:t>
+      </w:r>
+      <w:r>
+        <w:rPr>
+          <w:lang w:val="nl-BE"/>
+        </w:rPr>
+        <w:t xml:space="preserve"> </w:t>
+      </w:r>
+      <w:r>
+        <w:rPr>
+          <w:lang w:val="nl-BE"/>
+        </w:rPr>
+        <w:t xml:space="preserve">het mogelijk </w:t>
+      </w:r>
+      <w:r>
+        <w:rPr>
+          <w:lang w:val="nl-BE"/>
+        </w:rPr>
+        <w:t xml:space="preserve">te maken </w:t>
+      </w:r>
+      <w:r>
+        <w:rPr>
+          <w:lang w:val="nl-BE"/>
+        </w:rPr>
+        <w:t>om data tegelijkertijd in twee richtingen te sturen</w:t>
+      </w:r>
+      <w:r>
+        <w:rPr>
+          <w:lang w:val="nl-BE"/>
+        </w:rPr>
+        <w:t xml:space="preserve">. Over </w:t>
+      </w:r>
+      <w:proofErr w:type="spellStart"/>
+      <w:r>
+        <w:rPr>
+          <w:lang w:val="nl-BE"/>
+        </w:rPr>
+        <w:t>WebSocket</w:t>
+      </w:r>
+      <w:proofErr w:type="spellEnd"/>
+      <w:r>
+        <w:rPr>
+          <w:lang w:val="nl-BE"/>
+        </w:rPr>
+        <w:t xml:space="preserve"> gaan we</w:t>
+      </w:r>
+      <w:r>
+        <w:rPr>
+          <w:lang w:val="nl-BE"/>
+        </w:rPr>
+        <w:t xml:space="preserve"> zo meteen </w:t>
+      </w:r>
+      <w:r>
+        <w:rPr>
+          <w:lang w:val="nl-BE"/>
+        </w:rPr>
+        <w:t>dieper in</w:t>
+      </w:r>
+      <w:r>
+        <w:rPr>
+          <w:lang w:val="nl-BE"/>
+        </w:rPr>
+        <w:t>.</w:t>
       </w:r>
     </w:p>
     <w:p>
@@ -3632,6 +3853,12 @@
         </w:rPr>
         <w:t xml:space="preserve">Voor </w:t>
       </w:r>
+      <w:r>
+        <w:rPr>
+          <w:lang w:val="nl-BE"/>
+        </w:rPr>
+        <w:t xml:space="preserve">het bestaan van </w:t>
+      </w:r>
       <w:proofErr w:type="spellStart"/>
       <w:r>
         <w:rPr>
@@ -3646,14 +3873,12 @@
         </w:rPr>
         <w:t xml:space="preserve"> was er niet echt een goede methode voor real-time communicatie.</w:t>
       </w:r>
-    </w:p>
-    <w:p>
-      <w:pPr>
-        <w:spacing w:after="0"/>
-        <w:rPr>
-          <w:lang w:val="nl-BE"/>
-        </w:rPr>
-      </w:pPr>
+      <w:r>
+        <w:rPr>
+          <w:lang w:val="nl-BE"/>
+        </w:rPr>
+        <w:t xml:space="preserve"> </w:t>
+      </w:r>
       <w:r>
         <w:rPr>
           <w:lang w:val="nl-BE"/>
@@ -3716,6 +3941,12 @@
         <w:rPr>
           <w:lang w:val="nl-BE"/>
         </w:rPr>
+        <w:t xml:space="preserve">nog </w:t>
+      </w:r>
+      <w:r>
+        <w:rPr>
+          <w:lang w:val="nl-BE"/>
+        </w:rPr>
         <w:t>niet ondersteund door de meeste browsers. B</w:t>
       </w:r>
       <w:r>
@@ -3766,7 +3997,19 @@
         <w:rPr>
           <w:lang w:val="nl-BE"/>
         </w:rPr>
-        <w:t>level geroepen</w:t>
+        <w:t>leve</w:t>
+      </w:r>
+      <w:r>
+        <w:rPr>
+          <w:lang w:val="nl-BE"/>
+        </w:rPr>
+        <w:t>n</w:t>
+      </w:r>
+      <w:r>
+        <w:rPr>
+          <w:lang w:val="nl-BE"/>
+        </w:rPr>
+        <w:t xml:space="preserve"> geroepen</w:t>
       </w:r>
       <w:r>
         <w:rPr>
@@ -3834,7 +4077,31 @@
         <w:rPr>
           <w:lang w:val="nl-BE"/>
         </w:rPr>
-        <w:t>eigenlijk wat er gebeurt in ons voorbeeld van daarjuist. Er worden</w:t>
+        <w:t xml:space="preserve">eigenlijk wat er gebeurt in ons </w:t>
+      </w:r>
+      <w:r>
+        <w:rPr>
+          <w:lang w:val="nl-BE"/>
+        </w:rPr>
+        <w:t xml:space="preserve">eerste </w:t>
+      </w:r>
+      <w:r>
+        <w:rPr>
+          <w:lang w:val="nl-BE"/>
+        </w:rPr>
+        <w:t xml:space="preserve">voorbeeld van </w:t>
+      </w:r>
+      <w:r>
+        <w:rPr>
+          <w:lang w:val="nl-BE"/>
+        </w:rPr>
+        <w:t>John en Mary</w:t>
+      </w:r>
+      <w:r>
+        <w:rPr>
+          <w:lang w:val="nl-BE"/>
+        </w:rPr>
+        <w:t>. Er worden</w:t>
       </w:r>
       <w:r>
         <w:rPr>
@@ -4120,7 +4387,7 @@
         <w:spacing w:before="0" w:after="0"/>
         <w:ind w:left="0" w:firstLine="0"/>
       </w:pPr>
-      <w:bookmarkStart w:id="12" w:name="_Toc133436853"/>
+      <w:bookmarkStart w:id="12" w:name="_Toc133767099"/>
       <w:r>
         <w:lastRenderedPageBreak/>
         <w:t>Gebruik</w:t>
@@ -4177,7 +4444,13 @@
         <w:spacing w:after="0"/>
       </w:pPr>
       <w:r>
-        <w:t xml:space="preserve">Het verschil hier is dat ASP.NET de oude versie is. Toen </w:t>
+        <w:t xml:space="preserve">Het verschil hier is dat </w:t>
+      </w:r>
+      <w:r>
+        <w:t xml:space="preserve">gewone </w:t>
+      </w:r>
+      <w:r>
+        <w:t xml:space="preserve">ASP.NET de oude versie is. Toen </w:t>
       </w:r>
       <w:proofErr w:type="spellStart"/>
       <w:r>
@@ -4204,7 +4477,7 @@
       </w:r>
       <w:proofErr w:type="spellEnd"/>
       <w:r>
-        <w:t xml:space="preserve"> ook gebruikt maakte van de functionaliteiten van </w:t>
+        <w:t xml:space="preserve"> ook gebruik maakte van de functionaliteiten van </w:t>
       </w:r>
       <w:proofErr w:type="spellStart"/>
       <w:r>
@@ -4212,39 +4485,294 @@
       </w:r>
       <w:proofErr w:type="spellEnd"/>
       <w:r>
-        <w:t xml:space="preserve">. Het bevatte ook complexe logica om de protocollen van het </w:t>
-      </w:r>
-      <w:proofErr w:type="spellStart"/>
-      <w:r>
-        <w:t>realtime</w:t>
-      </w:r>
-      <w:proofErr w:type="spellEnd"/>
+        <w:t>.</w:t>
+      </w:r>
+    </w:p>
+    <w:p>
+      <w:pPr>
+        <w:spacing w:after="0"/>
+      </w:pPr>
+    </w:p>
+    <w:p>
+      <w:pPr>
+        <w:spacing w:after="0"/>
+      </w:pPr>
+      <w:r>
+        <w:t>I</w:t>
+      </w:r>
+      <w:r>
+        <w:t>n 20</w:t>
+      </w:r>
+      <w:r>
+        <w:t xml:space="preserve">16 </w:t>
+      </w:r>
+      <w:r>
+        <w:t xml:space="preserve">is </w:t>
+      </w:r>
+      <w:r>
+        <w:t xml:space="preserve">ASP.NET helemaal opnieuw geschreven </w:t>
+      </w:r>
+      <w:r>
+        <w:t>en</w:t>
+      </w:r>
+      <w:r>
+        <w:t xml:space="preserve"> heeft </w:t>
+      </w:r>
+      <w:proofErr w:type="spellStart"/>
+      <w:r>
+        <w:t>SignalR</w:t>
+      </w:r>
+      <w:proofErr w:type="spellEnd"/>
+      <w:r>
+        <w:t xml:space="preserve"> ook een update gekregen. De grootste lijnen zijn wel hetzelfde </w:t>
+      </w:r>
+      <w:proofErr w:type="spellStart"/>
+      <w:r>
+        <w:t>gebleven</w:t>
+      </w:r>
+      <w:r>
+        <w:t>n</w:t>
+      </w:r>
+      <w:proofErr w:type="spellEnd"/>
+      <w:r>
+        <w:t xml:space="preserve"> met enkele kleine aanpassingen</w:t>
+      </w:r>
+      <w:r>
+        <w:t xml:space="preserve">. </w:t>
+      </w:r>
+      <w:r>
+        <w:t xml:space="preserve">Omdat </w:t>
+      </w:r>
+      <w:proofErr w:type="spellStart"/>
+      <w:r>
+        <w:t>jQuery</w:t>
+      </w:r>
+      <w:proofErr w:type="spellEnd"/>
+      <w:r>
+        <w:t xml:space="preserve"> minder en minder werd gebruikt hebben ze de nieuwe </w:t>
+      </w:r>
+      <w:proofErr w:type="spellStart"/>
+      <w:r>
+        <w:t>SignalR</w:t>
+      </w:r>
+      <w:proofErr w:type="spellEnd"/>
+      <w:r>
+        <w:t xml:space="preserve"> versie niet meer afhankelijk gemaakt van </w:t>
+      </w:r>
+      <w:proofErr w:type="spellStart"/>
+      <w:r>
+        <w:t>jQuery</w:t>
+      </w:r>
+      <w:proofErr w:type="spellEnd"/>
+      <w:r>
+        <w:t xml:space="preserve">. </w:t>
+      </w:r>
+      <w:r>
+        <w:t>Hubs bl</w:t>
+      </w:r>
+      <w:r>
+        <w:t>e</w:t>
+      </w:r>
+      <w:r>
+        <w:t xml:space="preserve">ven </w:t>
+      </w:r>
+      <w:r>
+        <w:t xml:space="preserve">wel </w:t>
+      </w:r>
+      <w:r>
+        <w:t xml:space="preserve">het voornaamste verbindingspunt tussen servers en </w:t>
+      </w:r>
+      <w:proofErr w:type="spellStart"/>
+      <w:r>
+        <w:t>clienten</w:t>
+      </w:r>
+      <w:proofErr w:type="spellEnd"/>
+      <w:r>
+        <w:t xml:space="preserve">. </w:t>
+      </w:r>
+      <w:proofErr w:type="spellStart"/>
+      <w:r>
+        <w:t>Clienten</w:t>
+      </w:r>
+      <w:proofErr w:type="spellEnd"/>
+      <w:r>
+        <w:t xml:space="preserve"> roepen</w:t>
+      </w:r>
+      <w:r>
+        <w:t xml:space="preserve"> nog altijd</w:t>
+      </w:r>
+      <w:r>
+        <w:t xml:space="preserve"> methodes op </w:t>
+      </w:r>
+      <w:proofErr w:type="spellStart"/>
+      <w:r>
+        <w:t>op</w:t>
+      </w:r>
+      <w:proofErr w:type="spellEnd"/>
+      <w:r>
+        <w:t xml:space="preserve"> deze hubs en de hubs hebben controle over de verbindingen.</w:t>
+      </w:r>
+    </w:p>
+    <w:p>
+      <w:pPr>
+        <w:spacing w:after="0"/>
+      </w:pPr>
+      <w:r>
+        <w:t xml:space="preserve">Doordat het gebruik van </w:t>
+      </w:r>
+      <w:proofErr w:type="spellStart"/>
+      <w:r>
+        <w:t>jQuery</w:t>
+      </w:r>
+      <w:proofErr w:type="spellEnd"/>
+      <w:r>
+        <w:t xml:space="preserve"> niet meer noodzakelijk was werd de mogelijkheid om andere technologieën zoals </w:t>
+      </w:r>
+      <w:proofErr w:type="spellStart"/>
+      <w:r>
+        <w:t>Java</w:t>
+      </w:r>
+      <w:r>
+        <w:t>S</w:t>
+      </w:r>
+      <w:r>
+        <w:t>cript</w:t>
+      </w:r>
+      <w:proofErr w:type="spellEnd"/>
+      <w:r>
+        <w:t>/</w:t>
+      </w:r>
+      <w:proofErr w:type="spellStart"/>
+      <w:r>
+        <w:t>Type</w:t>
+      </w:r>
+      <w:r>
+        <w:t>S</w:t>
+      </w:r>
+      <w:r>
+        <w:t>cript</w:t>
+      </w:r>
+      <w:proofErr w:type="spellEnd"/>
+      <w:r>
+        <w:t xml:space="preserve"> te gebruiken</w:t>
+      </w:r>
       <w:r>
         <w:t xml:space="preserve"> </w:t>
       </w:r>
-      <w:proofErr w:type="spellStart"/>
-      <w:r>
-        <w:t>webfunctionaliteit</w:t>
-      </w:r>
-      <w:proofErr w:type="spellEnd"/>
-      <w:r>
-        <w:t xml:space="preserve"> te kunnen bekomen.</w:t>
-      </w:r>
-    </w:p>
-    <w:p>
-      <w:pPr>
-        <w:spacing w:after="0"/>
-      </w:pPr>
-    </w:p>
-    <w:p>
-      <w:pPr>
-        <w:spacing w:after="0"/>
-      </w:pPr>
-      <w:r>
-        <w:t>Omdat in 20</w:t>
-      </w:r>
-      <w:r>
-        <w:t xml:space="preserve">16 ASP.NET helemaal opnieuw geschreven is heeft </w:t>
+      <w:r>
+        <w:t>veel makkelijker</w:t>
+      </w:r>
+      <w:r>
+        <w:t xml:space="preserve">. </w:t>
+      </w:r>
+      <w:r>
+        <w:t>Hierdoor k</w:t>
+      </w:r>
+      <w:r>
+        <w:t>ond</w:t>
+      </w:r>
+      <w:r>
+        <w:t>en</w:t>
+      </w:r>
+      <w:r>
+        <w:t xml:space="preserve"> ook</w:t>
+      </w:r>
+      <w:r>
+        <w:t xml:space="preserve"> modernere </w:t>
+      </w:r>
+      <w:proofErr w:type="spellStart"/>
+      <w:r>
+        <w:t>frameworks</w:t>
+      </w:r>
+      <w:proofErr w:type="spellEnd"/>
+      <w:r>
+        <w:t xml:space="preserve"> zoals </w:t>
+      </w:r>
+      <w:proofErr w:type="spellStart"/>
+      <w:r>
+        <w:t>Angular</w:t>
+      </w:r>
+      <w:proofErr w:type="spellEnd"/>
+      <w:r>
+        <w:t xml:space="preserve">, </w:t>
+      </w:r>
+      <w:proofErr w:type="spellStart"/>
+      <w:r>
+        <w:t>React</w:t>
+      </w:r>
+      <w:proofErr w:type="spellEnd"/>
+      <w:r>
+        <w:t>, Vue,</w:t>
+      </w:r>
+      <w:r>
+        <w:t>…</w:t>
+      </w:r>
+      <w:r>
+        <w:t xml:space="preserve"> gebruikt worden.</w:t>
+      </w:r>
+    </w:p>
+    <w:p>
+      <w:pPr>
+        <w:spacing w:after="0"/>
+      </w:pPr>
+    </w:p>
+    <w:p>
+      <w:pPr>
+        <w:spacing w:after="0"/>
+      </w:pPr>
+      <w:r>
+        <w:t xml:space="preserve">Nog iets dat nieuw was tegenover de standaard ASP.NET versie is het gebruik van </w:t>
+      </w:r>
+      <w:proofErr w:type="spellStart"/>
+      <w:r>
+        <w:t>dependency</w:t>
+      </w:r>
+      <w:proofErr w:type="spellEnd"/>
+      <w:r>
+        <w:t xml:space="preserve"> </w:t>
+      </w:r>
+      <w:proofErr w:type="spellStart"/>
+      <w:r>
+        <w:t>injections</w:t>
+      </w:r>
+      <w:proofErr w:type="spellEnd"/>
+      <w:r>
+        <w:t xml:space="preserve">. Met </w:t>
+      </w:r>
+      <w:proofErr w:type="spellStart"/>
+      <w:r>
+        <w:t>depen</w:t>
+      </w:r>
+      <w:r>
+        <w:t>dency</w:t>
+      </w:r>
+      <w:proofErr w:type="spellEnd"/>
+      <w:r>
+        <w:t xml:space="preserve"> </w:t>
+      </w:r>
+      <w:proofErr w:type="spellStart"/>
+      <w:r>
+        <w:t>injections</w:t>
+      </w:r>
+      <w:proofErr w:type="spellEnd"/>
+      <w:r>
+        <w:t xml:space="preserve"> kan er code “van buitenaf” gebruikt worden. Je geeft een object bepaalde objecten mee die deze kan gebruiken. Een goed voorbeeld van </w:t>
+      </w:r>
+      <w:proofErr w:type="spellStart"/>
+      <w:r>
+        <w:t>dependency</w:t>
+      </w:r>
+      <w:proofErr w:type="spellEnd"/>
+      <w:r>
+        <w:t xml:space="preserve"> </w:t>
+      </w:r>
+      <w:proofErr w:type="spellStart"/>
+      <w:r>
+        <w:t>objections</w:t>
+      </w:r>
+      <w:proofErr w:type="spellEnd"/>
+      <w:r>
+        <w:t xml:space="preserve"> bij </w:t>
       </w:r>
       <w:proofErr w:type="spellStart"/>
       <w:r>
@@ -4252,186 +4780,70 @@
       </w:r>
       <w:proofErr w:type="spellEnd"/>
       <w:r>
-        <w:t xml:space="preserve"> ook een update gekregen. De grootste lijnen zijn wel hetzelfde gebleven. Hubs blijven het voornaamste verbindingspunt tussen servers en </w:t>
-      </w:r>
-      <w:proofErr w:type="spellStart"/>
-      <w:r>
-        <w:t>clienten</w:t>
-      </w:r>
-      <w:proofErr w:type="spellEnd"/>
-      <w:r>
-        <w:t xml:space="preserve">. </w:t>
-      </w:r>
-      <w:proofErr w:type="spellStart"/>
-      <w:r>
-        <w:t>Clienten</w:t>
-      </w:r>
-      <w:proofErr w:type="spellEnd"/>
-      <w:r>
-        <w:t xml:space="preserve"> roepen methodes op </w:t>
-      </w:r>
-      <w:proofErr w:type="spellStart"/>
-      <w:r>
-        <w:t>op</w:t>
-      </w:r>
-      <w:proofErr w:type="spellEnd"/>
-      <w:r>
-        <w:t xml:space="preserve"> deze hubs en de hubs hebben controle over de verbindingen.</w:t>
-      </w:r>
-    </w:p>
-    <w:p>
-      <w:pPr>
-        <w:spacing w:after="0"/>
-      </w:pPr>
-      <w:r>
-        <w:t xml:space="preserve">Het grootste verschil in de browser is dat </w:t>
-      </w:r>
-      <w:proofErr w:type="spellStart"/>
-      <w:r>
-        <w:t>jQuery</w:t>
-      </w:r>
-      <w:proofErr w:type="spellEnd"/>
-      <w:r>
-        <w:t xml:space="preserve"> niet wordt</w:t>
-      </w:r>
-      <w:r>
-        <w:t xml:space="preserve"> ondersteund</w:t>
-      </w:r>
-      <w:r>
-        <w:t xml:space="preserve">. </w:t>
-      </w:r>
-      <w:r>
-        <w:t xml:space="preserve">Dit maakt het gebruik van </w:t>
-      </w:r>
-      <w:proofErr w:type="spellStart"/>
-      <w:r>
-        <w:t>Java</w:t>
-      </w:r>
-      <w:r>
-        <w:t>S</w:t>
-      </w:r>
-      <w:r>
-        <w:t>cript</w:t>
-      </w:r>
-      <w:proofErr w:type="spellEnd"/>
-      <w:r>
-        <w:t>/</w:t>
-      </w:r>
-      <w:proofErr w:type="spellStart"/>
-      <w:r>
-        <w:t>Type</w:t>
-      </w:r>
-      <w:r>
-        <w:t>S</w:t>
-      </w:r>
-      <w:r>
-        <w:t>cript</w:t>
-      </w:r>
-      <w:proofErr w:type="spellEnd"/>
-      <w:r>
-        <w:t xml:space="preserve"> </w:t>
-      </w:r>
-      <w:r>
-        <w:t>veel makkelijker</w:t>
-      </w:r>
-      <w:r>
-        <w:t xml:space="preserve">. </w:t>
-      </w:r>
-      <w:r>
-        <w:t>Hierdoor kunnen</w:t>
-      </w:r>
-      <w:r>
-        <w:t xml:space="preserve"> ook</w:t>
-      </w:r>
-      <w:r>
-        <w:t xml:space="preserve"> modernere </w:t>
-      </w:r>
-      <w:proofErr w:type="spellStart"/>
-      <w:r>
-        <w:t>frameworks</w:t>
-      </w:r>
-      <w:proofErr w:type="spellEnd"/>
-      <w:r>
-        <w:t xml:space="preserve"> zoals </w:t>
-      </w:r>
-      <w:proofErr w:type="spellStart"/>
-      <w:r>
-        <w:t>Angular</w:t>
-      </w:r>
-      <w:proofErr w:type="spellEnd"/>
-      <w:r>
-        <w:t xml:space="preserve">, </w:t>
-      </w:r>
-      <w:proofErr w:type="spellStart"/>
-      <w:r>
-        <w:t>React</w:t>
-      </w:r>
-      <w:proofErr w:type="spellEnd"/>
-      <w:r>
-        <w:t>, Vue,.. gebruikt worden.</w:t>
-      </w:r>
-    </w:p>
-    <w:p>
-      <w:pPr>
-        <w:spacing w:after="0"/>
-      </w:pPr>
-    </w:p>
-    <w:p>
-      <w:pPr>
-        <w:spacing w:after="0"/>
-      </w:pPr>
-      <w:r>
-        <w:t xml:space="preserve">Nog iets dat nieuw was tegenover de standaard ASP.NET versie is het gebruik van </w:t>
-      </w:r>
-      <w:proofErr w:type="spellStart"/>
-      <w:r>
-        <w:t>dependency</w:t>
-      </w:r>
-      <w:proofErr w:type="spellEnd"/>
-      <w:r>
-        <w:t xml:space="preserve"> </w:t>
-      </w:r>
-      <w:proofErr w:type="spellStart"/>
-      <w:r>
-        <w:t>injections</w:t>
-      </w:r>
-      <w:proofErr w:type="spellEnd"/>
-      <w:r>
-        <w:t xml:space="preserve">. Met </w:t>
-      </w:r>
-      <w:proofErr w:type="spellStart"/>
-      <w:r>
-        <w:t>depen</w:t>
-      </w:r>
-      <w:proofErr w:type="spellEnd"/>
-    </w:p>
-    <w:p>
-      <w:pPr>
-        <w:spacing w:after="0"/>
-      </w:pPr>
-    </w:p>
-    <w:p>
-      <w:pPr>
-        <w:spacing w:after="0"/>
-      </w:pPr>
+        <w:t xml:space="preserve"> is de </w:t>
+      </w:r>
+      <w:proofErr w:type="spellStart"/>
+      <w:r>
+        <w:t>NavigationManager</w:t>
+      </w:r>
+      <w:proofErr w:type="spellEnd"/>
+      <w:r>
+        <w:t xml:space="preserve">. Deze wordt mee geïnstalleerd met </w:t>
+      </w:r>
       <w:proofErr w:type="spellStart"/>
       <w:r>
         <w:t>SignalR</w:t>
       </w:r>
       <w:proofErr w:type="spellEnd"/>
       <w:r>
+        <w:t xml:space="preserve"> en kan gebruikt worden na zo’n </w:t>
+      </w:r>
+      <w:proofErr w:type="spellStart"/>
+      <w:r>
+        <w:t>inject</w:t>
+      </w:r>
+      <w:proofErr w:type="spellEnd"/>
+      <w:r>
+        <w:t>.</w:t>
+      </w:r>
+    </w:p>
+    <w:p>
+      <w:pPr>
+        <w:spacing w:after="0"/>
+      </w:pPr>
+    </w:p>
+    <w:p>
+      <w:pPr>
+        <w:spacing w:after="0"/>
+      </w:pPr>
+      <w:proofErr w:type="spellStart"/>
+      <w:r>
+        <w:t>SignalR</w:t>
+      </w:r>
+      <w:proofErr w:type="spellEnd"/>
+      <w:r>
         <w:t xml:space="preserve"> gebruikt </w:t>
       </w:r>
       <w:r>
         <w:t xml:space="preserve">bovendien </w:t>
       </w:r>
-      <w:proofErr w:type="spellStart"/>
-      <w:r>
-        <w:t>encryption</w:t>
-      </w:r>
-      <w:proofErr w:type="spellEnd"/>
-      <w:r>
-        <w:t xml:space="preserve"> en een digitale handtekening om het verbindingstoken te beschermen. Voor elk verzoek valideert de server de inhoud van het token om er zeker van te zijn dat het verzoek afkomstig is van de opgegeven gebruiker. De gebruikersnaam moet overeenkomen met de </w:t>
+      <w:r>
+        <w:t xml:space="preserve">ook </w:t>
+      </w:r>
+      <w:r>
+        <w:t>encrypti</w:t>
+      </w:r>
+      <w:r>
+        <w:t>e</w:t>
+      </w:r>
+      <w:r>
+        <w:t xml:space="preserve"> en een digitale handtekening om </w:t>
+      </w:r>
+      <w:r>
+        <w:t>de</w:t>
+      </w:r>
+      <w:r>
+        <w:t xml:space="preserve"> verbindingstoken te beschermen. Voor elk verzoek valideert de server de inhoud van het token om er zeker van te zijn dat het verzoek afkomstig is van de opgegeven gebruiker. De gebruikersnaam moet overeenkomen met de </w:t>
       </w:r>
       <w:proofErr w:type="spellStart"/>
       <w:r>
@@ -4452,7 +4864,13 @@
         <w:spacing w:after="0"/>
       </w:pPr>
       <w:r>
-        <w:t xml:space="preserve">Als we dan terug gaan naar het voorbeeld van John en Mary kunnen we het verschil aantonen van het gebruik van </w:t>
+        <w:t xml:space="preserve">Als we dan terug gaan naar het voorbeeld van John en Mary kunnen we het verschil aantonen </w:t>
+      </w:r>
+      <w:r>
+        <w:t>met</w:t>
+      </w:r>
+      <w:r>
+        <w:t xml:space="preserve"> het gebruik van </w:t>
       </w:r>
       <w:proofErr w:type="spellStart"/>
       <w:r>
@@ -4548,7 +4966,7 @@
         <w:spacing w:before="0" w:after="0"/>
         <w:ind w:left="0" w:firstLine="0"/>
       </w:pPr>
-      <w:bookmarkStart w:id="13" w:name="_Toc133436854"/>
+      <w:bookmarkStart w:id="13" w:name="_Toc133767100"/>
       <w:r>
         <w:lastRenderedPageBreak/>
         <w:t xml:space="preserve">Waarom </w:t>
@@ -4573,15 +4991,13 @@
         <w:spacing w:after="0"/>
       </w:pPr>
       <w:r>
-        <w:t xml:space="preserve">Zoals daarjuist in het voorbeeld te zien is </w:t>
-      </w:r>
-      <w:proofErr w:type="spellStart"/>
-      <w:r>
-        <w:t>is</w:t>
-      </w:r>
-      <w:proofErr w:type="spellEnd"/>
-      <w:r>
-        <w:t xml:space="preserve"> de </w:t>
+        <w:t xml:space="preserve">Zoals daarjuist in het voorbeeld te zien </w:t>
+      </w:r>
+      <w:r>
+        <w:t>was,</w:t>
+      </w:r>
+      <w:r>
+        <w:t xml:space="preserve"> is de </w:t>
       </w:r>
       <w:proofErr w:type="spellStart"/>
       <w:r>
@@ -4613,18 +5029,21 @@
       </w:r>
       <w:proofErr w:type="spellEnd"/>
       <w:r>
-        <w:t xml:space="preserve"> is dus ideaal voor applicaties die vaak en snel updates moeten krijgen van de server. Denk hier aan </w:t>
-      </w:r>
-      <w:proofErr w:type="spellStart"/>
-      <w:r>
-        <w:t>gaming</w:t>
-      </w:r>
-      <w:proofErr w:type="spellEnd"/>
-      <w:r>
-        <w:t xml:space="preserve">, sociale media, veiling en GPS. Met de ingebouwde API </w:t>
-      </w:r>
-      <w:r>
-        <w:t xml:space="preserve">die instaat voor de calls tussen server en gebruiker is het makkelijk om functies op te roepen die </w:t>
+        <w:t xml:space="preserve"> is dus ideaal voor applicaties die vaak en snel updates moeten krijgen van de server. </w:t>
+      </w:r>
+      <w:r>
+        <w:t xml:space="preserve">Zoals </w:t>
+      </w:r>
+      <w:proofErr w:type="spellStart"/>
+      <w:r>
+        <w:t>g</w:t>
+      </w:r>
+      <w:r>
+        <w:t>aming</w:t>
+      </w:r>
+      <w:proofErr w:type="spellEnd"/>
+      <w:r>
+        <w:t xml:space="preserve">, sociale media, veiling en GPS. Met de ingebouwde API die instaat voor de calls tussen server en gebruiker is het makkelijk om functies op te roepen die </w:t>
       </w:r>
       <w:r>
         <w:t xml:space="preserve">op de server in .NET </w:t>
@@ -4638,10 +5057,7 @@
         <w:t xml:space="preserve"> code staan. Door het gebruik van hubs kunnen er berichten naar </w:t>
       </w:r>
       <w:r>
-        <w:t>één</w:t>
-      </w:r>
-      <w:r>
-        <w:t>, een groep of alle gebruikers</w:t>
+        <w:t>één, een groep of alle gebruikers</w:t>
       </w:r>
       <w:r>
         <w:t xml:space="preserve"> verstuurd worden.</w:t>
@@ -4657,7 +5073,7 @@
         <w:pStyle w:val="Heading2"/>
         <w:spacing w:before="0" w:after="0"/>
       </w:pPr>
-      <w:bookmarkStart w:id="14" w:name="_Toc133436855"/>
+      <w:bookmarkStart w:id="14" w:name="_Toc133767101"/>
       <w:r>
         <w:t xml:space="preserve">Belangrijkste features </w:t>
       </w:r>
@@ -4748,7 +5164,7 @@
         <w:spacing w:before="0" w:after="0"/>
         <w:ind w:left="0" w:firstLine="0"/>
       </w:pPr>
-      <w:bookmarkStart w:id="15" w:name="_Toc133436856"/>
+      <w:bookmarkStart w:id="15" w:name="_Toc133767102"/>
       <w:r>
         <w:t>Verbindingsbeheer gebeurt automatisch</w:t>
       </w:r>
@@ -4809,7 +5225,7 @@
         <w:spacing w:after="0"/>
       </w:pPr>
       <w:r>
-        <w:t xml:space="preserve">Bij het gebruik van </w:t>
+        <w:t xml:space="preserve">Moest </w:t>
       </w:r>
       <w:proofErr w:type="spellStart"/>
       <w:r>
@@ -4817,7 +5233,27 @@
       </w:r>
       <w:proofErr w:type="spellEnd"/>
       <w:r>
-        <w:t xml:space="preserve"> zijn er veel functionaliteiten die je normaal extra moet installeren (denk hier bijvoorbeeld aan oudere systemen</w:t>
+        <w:t xml:space="preserve"> </w:t>
+      </w:r>
+      <w:r>
+        <w:t xml:space="preserve">geen gebruik maken van </w:t>
+      </w:r>
+      <w:proofErr w:type="spellStart"/>
+      <w:r>
+        <w:t>WebSocket</w:t>
+      </w:r>
+      <w:proofErr w:type="spellEnd"/>
+      <w:r>
+        <w:t xml:space="preserve"> zou je bij elke verbinding nog </w:t>
+      </w:r>
+      <w:r>
+        <w:t>veel functionaliteiten extra moet</w:t>
+      </w:r>
+      <w:r>
+        <w:t>en</w:t>
+      </w:r>
+      <w:r>
+        <w:t xml:space="preserve"> installeren (denk hier bijvoorbeeld aan oudere systemen</w:t>
       </w:r>
       <w:r>
         <w:t xml:space="preserve"> die niet compatibel zijn met nieuwere technologieën</w:t>
@@ -4834,7 +5270,13 @@
         <w:t xml:space="preserve"> worden deze automatisch geïmplementeerd.</w:t>
       </w:r>
       <w:r>
-        <w:t xml:space="preserve"> Of </w:t>
+        <w:t xml:space="preserve"> O</w:t>
+      </w:r>
+      <w:r>
+        <w:t>ver</w:t>
+      </w:r>
+      <w:r>
+        <w:t xml:space="preserve"> </w:t>
       </w:r>
       <w:proofErr w:type="spellStart"/>
       <w:r>
@@ -4863,7 +5305,7 @@
         <w:spacing w:before="0" w:after="0"/>
         <w:ind w:left="0" w:firstLine="0"/>
       </w:pPr>
-      <w:bookmarkStart w:id="16" w:name="_Toc133436857"/>
+      <w:bookmarkStart w:id="16" w:name="_Toc133767103"/>
       <w:r>
         <w:t>Berichten naar alle, specifieke of groep actieve gebruikers</w:t>
       </w:r>
@@ -4892,7 +5334,28 @@
       </w:r>
       <w:proofErr w:type="spellEnd"/>
       <w:r>
-        <w:t xml:space="preserve">, het zorgt ervoor dat de machines met elkaar verbinden en er zo communicatie mogelijk is tussen server en gebruiker of </w:t>
+        <w:t>.</w:t>
+      </w:r>
+      <w:r>
+        <w:t xml:space="preserve"> </w:t>
+      </w:r>
+      <w:r>
+        <w:t>H</w:t>
+      </w:r>
+      <w:r>
+        <w:t xml:space="preserve">et zorgt voor </w:t>
+      </w:r>
+      <w:r>
+        <w:t>de verbinding tussen</w:t>
+      </w:r>
+      <w:r>
+        <w:t xml:space="preserve"> de machines </w:t>
+      </w:r>
+      <w:r>
+        <w:t xml:space="preserve">en de onderlinge </w:t>
+      </w:r>
+      <w:r>
+        <w:t xml:space="preserve">communicatie tussen server en gebruiker of </w:t>
       </w:r>
       <w:proofErr w:type="spellStart"/>
       <w:r>
@@ -4924,11 +5387,9 @@
       <w:r>
         <w:t xml:space="preserve">Deze hubs worden gebruikt op de serverzijde voor het versturen van berichten naar gebruikers. Het volstaat om een klasse aan te maken die over erft van Hub. Hierin kunnen verschillende methodes, </w:t>
       </w:r>
-      <w:proofErr w:type="spellStart"/>
-      <w:r>
-        <w:t>tasks</w:t>
-      </w:r>
-      <w:proofErr w:type="spellEnd"/>
+      <w:r>
+        <w:t>taken</w:t>
+      </w:r>
       <w:r>
         <w:t>, interfaces,… aangemaakt worden.</w:t>
       </w:r>
@@ -4946,7 +5407,34 @@
       </w:r>
       <w:proofErr w:type="spellEnd"/>
       <w:r>
-        <w:t xml:space="preserve"> gebruikt de property </w:t>
+        <w:t xml:space="preserve">, </w:t>
+      </w:r>
+      <w:proofErr w:type="spellStart"/>
+      <w:r>
+        <w:t>SendMessageToCaller</w:t>
+      </w:r>
+      <w:proofErr w:type="spellEnd"/>
+      <w:r>
+        <w:t xml:space="preserve"> en </w:t>
+      </w:r>
+      <w:proofErr w:type="spellStart"/>
+      <w:r>
+        <w:t>SendMessageToGroup</w:t>
+      </w:r>
+      <w:proofErr w:type="spellEnd"/>
+      <w:r>
+        <w:t xml:space="preserve">. </w:t>
+      </w:r>
+      <w:proofErr w:type="spellStart"/>
+      <w:r>
+        <w:t>SendMessage</w:t>
+      </w:r>
+      <w:proofErr w:type="spellEnd"/>
+      <w:r>
+        <w:t xml:space="preserve"> </w:t>
+      </w:r>
+      <w:r>
+        <w:t xml:space="preserve">gebruikt de property </w:t>
       </w:r>
       <w:proofErr w:type="spellStart"/>
       <w:r>
@@ -4962,7 +5450,21 @@
       </w:r>
       <w:proofErr w:type="spellEnd"/>
       <w:r>
-        <w:t xml:space="preserve"> heeft </w:t>
+        <w:t xml:space="preserve"> </w:t>
+      </w:r>
+      <w:r>
+        <w:t xml:space="preserve">krijgt de </w:t>
+      </w:r>
+      <w:proofErr w:type="spellStart"/>
+      <w:r>
+        <w:t>id</w:t>
+      </w:r>
+      <w:proofErr w:type="spellEnd"/>
+      <w:r>
+        <w:t xml:space="preserve"> binnen van diegene die een bericht heeft gestuurd door de</w:t>
+      </w:r>
+      <w:r>
+        <w:t xml:space="preserve"> </w:t>
       </w:r>
       <w:proofErr w:type="spellStart"/>
       <w:r>
@@ -4970,7 +5472,16 @@
       </w:r>
       <w:proofErr w:type="spellEnd"/>
       <w:r>
-        <w:t xml:space="preserve"> om te antwoorden op de gebruiker die juist een bericht heeft gestuurd. Als laatste is er nog </w:t>
+        <w:t xml:space="preserve"> property. Hiermee wordt een antwoord teruggestuurd naar </w:t>
+      </w:r>
+      <w:r>
+        <w:t>d</w:t>
+      </w:r>
+      <w:r>
+        <w:t>ie</w:t>
+      </w:r>
+      <w:r>
+        <w:t xml:space="preserve"> gebruiker. Als laatste is er nog </w:t>
       </w:r>
       <w:proofErr w:type="spellStart"/>
       <w:r>
@@ -4996,11 +5507,39 @@
       <w:r>
         <w:t xml:space="preserve"> gebruikt.</w:t>
       </w:r>
-    </w:p>
-    <w:p>
-      <w:pPr>
-        <w:spacing w:after="0"/>
-      </w:pPr>
+      <w:r>
+        <w:t xml:space="preserve"> </w:t>
+      </w:r>
+      <w:r>
+        <w:t xml:space="preserve">Denk bijvoorbeeld aan chatruimtes waarbij elke ruimte een bepaalde </w:t>
+      </w:r>
+      <w:proofErr w:type="spellStart"/>
+      <w:r>
+        <w:t>group</w:t>
+      </w:r>
+      <w:proofErr w:type="spellEnd"/>
+      <w:r>
+        <w:t xml:space="preserve"> is. </w:t>
+      </w:r>
+      <w:r>
+        <w:t>Over het gebruik van Hubs komt er zo meteen nog een uitgebreidere uitleg.</w:t>
+      </w:r>
+    </w:p>
+    <w:p>
+      <w:pPr>
+        <w:spacing w:after="0"/>
+      </w:pPr>
+    </w:p>
+    <w:p>
+      <w:pPr>
+        <w:spacing w:after="0"/>
+        <w:rPr>
+          <w:b/>
+        </w:rPr>
+      </w:pPr>
+      <w:r>
+        <w:br w:type="page"/>
+      </w:r>
     </w:p>
     <w:p>
       <w:pPr>
@@ -5010,10 +5549,11 @@
           <w:tab w:val="num" w:pos="0"/>
         </w:tabs>
         <w:spacing w:before="0" w:after="0"/>
-        <w:ind w:left="0" w:firstLine="284"/>
-      </w:pPr>
-      <w:bookmarkStart w:id="17" w:name="_Toc133436858"/>
-      <w:r>
+        <w:ind w:left="0" w:firstLine="0"/>
+      </w:pPr>
+      <w:bookmarkStart w:id="17" w:name="_Toc133767104"/>
+      <w:r>
+        <w:lastRenderedPageBreak/>
         <w:t>Schaalt naar trafiek</w:t>
       </w:r>
       <w:bookmarkEnd w:id="17"/>
@@ -5028,7 +5568,13 @@
         <w:spacing w:after="0"/>
       </w:pPr>
       <w:r>
-        <w:t xml:space="preserve">Een app dat </w:t>
+        <w:t>Een app</w:t>
+      </w:r>
+      <w:r>
+        <w:t>licatie dat gebruik maakt van</w:t>
+      </w:r>
+      <w:r>
+        <w:t xml:space="preserve"> </w:t>
       </w:r>
       <w:proofErr w:type="spellStart"/>
       <w:r>
@@ -5036,7 +5582,34 @@
       </w:r>
       <w:proofErr w:type="spellEnd"/>
       <w:r>
-        <w:t xml:space="preserve"> gebruikt moet steeds alle verbindingen bijhouden, wat problemen geeft bij meerdere servers. Stel één server wil een bericht sturen naar alle gebruikers. Dat bericht wordt alleen verzonden naar de gebruikers die met die ene server zijn verbonden. Er zijn twee opties om dit probleem op te lossen: </w:t>
+        <w:t xml:space="preserve"> moet steeds alle verbindingen bijhouden, wat problemen geeft bij meerdere servers. Stel</w:t>
+      </w:r>
+      <w:r>
+        <w:t xml:space="preserve"> dat</w:t>
+      </w:r>
+      <w:r>
+        <w:t xml:space="preserve"> één server een bericht</w:t>
+      </w:r>
+      <w:r>
+        <w:t xml:space="preserve"> wil</w:t>
+      </w:r>
+      <w:r>
+        <w:t xml:space="preserve"> sturen naar alle gebruikers. Dat bericht wordt alleen verzonden naar de gebruikers die met die ene server zijn verbonden. </w:t>
+      </w:r>
+      <w:r>
+        <w:t>Gebruikers die met een andere server verbonden zijn krijgen dit bericht dus niet.</w:t>
+      </w:r>
+      <w:r>
+        <w:t xml:space="preserve"> Moest je het schalen van de gebruikers zelf willen implementeren zou dit veel tijd en vooral geld kosten.</w:t>
+      </w:r>
+      <w:r>
+        <w:t xml:space="preserve"> </w:t>
+      </w:r>
+      <w:r>
+        <w:t>Om dat probleem op te lossen zijn er twee opties:</w:t>
+      </w:r>
+      <w:r>
+        <w:t xml:space="preserve"> </w:t>
       </w:r>
       <w:proofErr w:type="spellStart"/>
       <w:r>
@@ -5064,7 +5637,13 @@
       </w:r>
       <w:proofErr w:type="spellStart"/>
       <w:r>
-        <w:t>backpane</w:t>
+        <w:t>backp</w:t>
+      </w:r>
+      <w:r>
+        <w:t>l</w:t>
+      </w:r>
+      <w:r>
+        <w:t>ane</w:t>
       </w:r>
       <w:proofErr w:type="spellEnd"/>
       <w:r>
@@ -5084,7 +5663,6 @@
         <w:rPr>
           <w:noProof/>
         </w:rPr>
-        <w:lastRenderedPageBreak/>
         <w:drawing>
           <wp:inline distT="0" distB="0" distL="0" distR="0" wp14:anchorId="734DF94C" wp14:editId="0357D7DD">
             <wp:extent cx="2425700" cy="1713150"/>
@@ -5174,6 +5752,52 @@
       <w:r>
         <w:t xml:space="preserve"> verhelpt dit probleem door bij elke connectie van de gebruiker een omleiding te leggen naar de service. De gebruiker verbindt met de service zelf waardoor elke server maar een beperkt aantal connecties moet bijhouden.</w:t>
       </w:r>
+      <w:r>
+        <w:t xml:space="preserve"> </w:t>
+      </w:r>
+      <w:proofErr w:type="spellStart"/>
+      <w:r>
+        <w:t>Azure</w:t>
+      </w:r>
+      <w:proofErr w:type="spellEnd"/>
+      <w:r>
+        <w:t xml:space="preserve"> </w:t>
+      </w:r>
+      <w:proofErr w:type="spellStart"/>
+      <w:r>
+        <w:t>SignalR</w:t>
+      </w:r>
+      <w:proofErr w:type="spellEnd"/>
+      <w:r>
+        <w:t xml:space="preserve"> Service biedt wereldwijd bereik aan, en is schaalbaar naar een miljoen verbindingen.</w:t>
+      </w:r>
+      <w:r>
+        <w:t xml:space="preserve"> Je moet natuurlijk wel een </w:t>
+      </w:r>
+      <w:proofErr w:type="spellStart"/>
+      <w:r>
+        <w:t>Azure</w:t>
+      </w:r>
+      <w:proofErr w:type="spellEnd"/>
+      <w:r>
+        <w:t xml:space="preserve"> abonnement hebben en je hubs worden gehost in de </w:t>
+      </w:r>
+      <w:proofErr w:type="spellStart"/>
+      <w:r>
+        <w:t>de</w:t>
+      </w:r>
+      <w:proofErr w:type="spellEnd"/>
+      <w:r>
+        <w:t xml:space="preserve"> </w:t>
+      </w:r>
+      <w:proofErr w:type="spellStart"/>
+      <w:r>
+        <w:t>cloud</w:t>
+      </w:r>
+      <w:proofErr w:type="spellEnd"/>
+      <w:r>
+        <w:t xml:space="preserve"> van Microsoft.</w:t>
+      </w:r>
     </w:p>
     <w:p>
       <w:pPr>
@@ -5256,14 +5880,28 @@
           <w:b/>
           <w:bCs/>
         </w:rPr>
-        <w:t>backpane</w:t>
-      </w:r>
-      <w:proofErr w:type="spellEnd"/>
+        <w:t>backp</w:t>
+      </w:r>
       <w:r>
         <w:rPr>
           <w:b/>
           <w:bCs/>
         </w:rPr>
+        <w:t>l</w:t>
+      </w:r>
+      <w:r>
+        <w:rPr>
+          <w:b/>
+          <w:bCs/>
+        </w:rPr>
+        <w:t>ane</w:t>
+      </w:r>
+      <w:proofErr w:type="spellEnd"/>
+      <w:r>
+        <w:rPr>
+          <w:b/>
+          <w:bCs/>
+        </w:rPr>
         <w:t>:</w:t>
       </w:r>
       <w:r>
@@ -5275,15 +5913,7 @@
       </w:r>
       <w:proofErr w:type="spellEnd"/>
       <w:r>
-        <w:t xml:space="preserve"> werkt </w:t>
-      </w:r>
-      <w:proofErr w:type="spellStart"/>
-      <w:r>
-        <w:t>werkt</w:t>
-      </w:r>
-      <w:proofErr w:type="spellEnd"/>
-      <w:r>
-        <w:t xml:space="preserve"> met een publiceer/abonneer manier. Wanneer een gebruiker verbindt wordt deze informatie doorgegeven naar de “</w:t>
+        <w:t xml:space="preserve"> werkt met een publiceer/abonneer manier. Wanneer een gebruiker verbindt wordt deze informatie doorgegeven naar de “</w:t>
       </w:r>
       <w:proofErr w:type="spellStart"/>
       <w:r>
@@ -5442,7 +6072,7 @@
         <w:spacing w:before="0" w:after="0"/>
         <w:ind w:left="0" w:firstLine="0"/>
       </w:pPr>
-      <w:bookmarkStart w:id="18" w:name="_Toc133436859"/>
+      <w:bookmarkStart w:id="18" w:name="_Toc133767105"/>
       <w:proofErr w:type="spellStart"/>
       <w:r>
         <w:lastRenderedPageBreak/>
@@ -5475,7 +6105,13 @@
       </w:r>
       <w:proofErr w:type="spellEnd"/>
       <w:r>
-        <w:t xml:space="preserve"> maakt gebruik van hubs om de communicatie van de server naar cliënten en van cliënten naar server te doen. In de code definieer je methoden die via de server de aangeroepen kunnen worden, </w:t>
+        <w:t xml:space="preserve"> maakt gebruik van hubs om de communicatie van de server naar cliënten en van cliënten naar server te doen. In de code definieer je methoden die via de server</w:t>
+      </w:r>
+      <w:r>
+        <w:t xml:space="preserve"> </w:t>
+      </w:r>
+      <w:r>
+        <w:t xml:space="preserve">aangeroepen kunnen worden, </w:t>
       </w:r>
       <w:proofErr w:type="spellStart"/>
       <w:r>
@@ -5510,7 +6146,10 @@
       </w:r>
       <w:proofErr w:type="spellEnd"/>
       <w:r>
-        <w:t xml:space="preserve">” kan een gebruiker een bericht sturen. Door de methode </w:t>
+        <w:t xml:space="preserve">” kan een gebruiker een bericht sturen. </w:t>
+      </w:r>
+      <w:r>
+        <w:t>In deze methode staat ook al de methode waarop de andere gebruikers gaan luisteren naar nieuwe berichten, in dit geval is dit “</w:t>
       </w:r>
       <w:proofErr w:type="spellStart"/>
       <w:r>
@@ -5518,7 +6157,7 @@
       </w:r>
       <w:proofErr w:type="spellEnd"/>
       <w:r>
-        <w:t xml:space="preserve"> wordt dit dan verstuurd naar alle cliënten die verbonden zijn.</w:t>
+        <w:t>”.</w:t>
       </w:r>
     </w:p>
     <w:p>
@@ -5590,7 +6229,19 @@
         <w:spacing w:after="0"/>
       </w:pPr>
       <w:r>
-        <w:t>In de code van de webpagina is dan de methode “</w:t>
+        <w:t>In de code van de webpagina</w:t>
+      </w:r>
+      <w:r>
+        <w:t xml:space="preserve"> zelf</w:t>
+      </w:r>
+      <w:r>
+        <w:t xml:space="preserve"> is </w:t>
+      </w:r>
+      <w:r>
+        <w:t>dus</w:t>
+      </w:r>
+      <w:r>
+        <w:t xml:space="preserve"> de methode “</w:t>
       </w:r>
       <w:proofErr w:type="spellStart"/>
       <w:r>
@@ -5598,7 +6249,19 @@
       </w:r>
       <w:proofErr w:type="spellEnd"/>
       <w:r>
-        <w:t xml:space="preserve">” toegevoegd. Deze heeft dezelfde naam als degene die in de hub is aangemaakt. Het luistert naar berichten waarin de </w:t>
+        <w:t xml:space="preserve">” toegevoegd. Deze </w:t>
+      </w:r>
+      <w:r>
+        <w:t>moet</w:t>
+      </w:r>
+      <w:r>
+        <w:t xml:space="preserve"> dezelfde naam </w:t>
+      </w:r>
+      <w:r>
+        <w:t xml:space="preserve">hebben </w:t>
+      </w:r>
+      <w:r>
+        <w:t xml:space="preserve">als degene die in de hub is aangemaakt. Het luistert naar berichten waarin de </w:t>
       </w:r>
       <w:proofErr w:type="spellStart"/>
       <w:r>
@@ -5678,7 +6341,7 @@
         <w:pStyle w:val="Heading2"/>
         <w:spacing w:before="0" w:after="0"/>
       </w:pPr>
-      <w:bookmarkStart w:id="19" w:name="_Toc133436860"/>
+      <w:bookmarkStart w:id="19" w:name="_Toc133767106"/>
       <w:proofErr w:type="spellStart"/>
       <w:r>
         <w:t>WebSocket</w:t>
@@ -5943,12 +6606,24 @@
         <w:rPr>
           <w:noProof/>
         </w:rPr>
-        <w:t xml:space="preserve">Wat het gebruik van SignalR aantrekkelijker maakt is dat SignalR automatische herverbinding heeft. Als een gebruiker zijn verbinding bij WebSocket verliest is dit moeilijker te achterhalen. Een methode die vaak gebruikt wordt heet de ‘ping pong’-methode. </w:t>
+        <w:t xml:space="preserve">Wat het gebruik van SignalR aantrekkelijker maakt is dat SignalR </w:t>
       </w:r>
       <w:r>
         <w:rPr>
           <w:noProof/>
         </w:rPr>
+        <w:t xml:space="preserve">naast de bidirectionele verbinding ook </w:t>
+      </w:r>
+      <w:r>
+        <w:rPr>
+          <w:noProof/>
+        </w:rPr>
+        <w:t xml:space="preserve">automatische herverbinding heeft. Als een gebruiker zijn verbinding bij WebSocket verliest is dit moeilijker te achterhalen. Een methode die vaak gebruikt wordt heet de ‘ping pong’-methode. </w:t>
+      </w:r>
+      <w:r>
+        <w:rPr>
+          <w:noProof/>
+        </w:rPr>
         <w:t xml:space="preserve">Er wordt ingesteld dat na een bepaalde tijd de gebruiker of de server een ping verstuurd naar de andere partij, deze antwoord dan met een pong. Als de pong niet binnen een </w:t>
       </w:r>
       <w:r>
@@ -5973,281 +6648,265 @@
         <w:rPr>
           <w:noProof/>
         </w:rPr>
-        <w:t xml:space="preserve"> is de verbinding verbroken. </w:t>
-      </w:r>
-    </w:p>
-    <w:p>
-      <w:pPr>
-        <w:spacing w:after="0"/>
+        <w:t xml:space="preserve"> is de verbinding verbroken. Dit wil wel zeggen dat er op regelmatige tijdstippen een pong moet verstuurd worden, wat belasting </w:t>
+      </w:r>
+      <w:r>
         <w:rPr>
           <w:noProof/>
         </w:rPr>
-      </w:pPr>
+        <w:t>geeft</w:t>
+      </w:r>
       <w:r>
         <w:rPr>
           <w:noProof/>
         </w:rPr>
-        <w:t xml:space="preserve">Dit wil wel zeggen dat er op regelmatige tijdstippen een pong moet verstuurd worden, wat belasting </w:t>
-      </w:r>
-      <w:r>
+        <w:t xml:space="preserve"> op de server.</w:t>
+      </w:r>
+    </w:p>
+    <w:p>
+      <w:pPr>
+        <w:spacing w:after="0"/>
         <w:rPr>
           <w:noProof/>
         </w:rPr>
-        <w:t>geeft</w:t>
-      </w:r>
+      </w:pPr>
       <w:r>
         <w:rPr>
           <w:noProof/>
         </w:rPr>
-        <w:t xml:space="preserve"> op de server.</w:t>
-      </w:r>
-    </w:p>
-    <w:p>
-      <w:pPr>
-        <w:spacing w:after="0"/>
+        <w:t>SignalR</w:t>
+      </w:r>
+      <w:r>
         <w:rPr>
           <w:noProof/>
         </w:rPr>
-      </w:pPr>
+        <w:t xml:space="preserve"> doet dit op een andere en betere manier. Moest je </w:t>
+      </w:r>
       <w:r>
         <w:rPr>
           <w:noProof/>
         </w:rPr>
+        <w:t>je verbinding verlie</w:t>
+      </w:r>
+      <w:r>
+        <w:rPr>
+          <w:noProof/>
+        </w:rPr>
+        <w:t>zen dan</w:t>
+      </w:r>
+      <w:r>
+        <w:rPr>
+          <w:noProof/>
+        </w:rPr>
+        <w:t xml:space="preserve"> wordt deze niet direct gesloten. </w:t>
+      </w:r>
+      <w:r>
+        <w:rPr>
+          <w:noProof/>
+        </w:rPr>
+        <w:t>Omdat SignalR bepaalde informatie</w:t>
+      </w:r>
+      <w:r>
+        <w:rPr>
+          <w:noProof/>
+        </w:rPr>
+        <w:t xml:space="preserve"> </w:t>
+      </w:r>
+      <w:r>
+        <w:rPr>
+          <w:noProof/>
+        </w:rPr>
+        <w:t>onthoudt</w:t>
+      </w:r>
+      <w:r>
+        <w:rPr>
+          <w:noProof/>
+        </w:rPr>
+        <w:t>, weet het genoeg o</w:t>
+      </w:r>
+      <w:r>
+        <w:rPr>
+          <w:noProof/>
+        </w:rPr>
+        <w:t>m bij het verlies van connectie</w:t>
+      </w:r>
+      <w:r>
+        <w:rPr>
+          <w:noProof/>
+        </w:rPr>
+        <w:t xml:space="preserve"> de verbinding opnieuw op te starten. </w:t>
+      </w:r>
+    </w:p>
+    <w:p>
+      <w:pPr>
+        <w:spacing w:after="0"/>
+        <w:rPr>
+          <w:noProof/>
+        </w:rPr>
+      </w:pPr>
+      <w:r>
+        <w:rPr>
+          <w:noProof/>
+        </w:rPr>
+        <w:lastRenderedPageBreak/>
+        <w:t>SignalR beslist bij het maken van de connectie ook zelf wat de beste methode voor de verbinding is. Moest WebSocket bijvoorbeeld niet beschikbaar zij</w:t>
+      </w:r>
+      <w:r>
+        <w:rPr>
+          <w:noProof/>
+        </w:rPr>
+        <w:t>n dan valt het automatisch terug</w:t>
+      </w:r>
+      <w:r>
+        <w:rPr>
+          <w:noProof/>
+        </w:rPr>
+        <w:t xml:space="preserve"> op andere technologieën, zoals de server-sent event of longpulling die we eerder aanhaalden.</w:t>
+      </w:r>
+    </w:p>
+    <w:p>
+      <w:pPr>
+        <w:spacing w:after="0"/>
+      </w:pPr>
+    </w:p>
+    <w:p>
+      <w:pPr>
+        <w:spacing w:after="0"/>
+      </w:pPr>
+      <w:proofErr w:type="spellStart"/>
+      <w:r>
         <w:t>SignalR</w:t>
       </w:r>
-      <w:r>
-        <w:rPr>
-          <w:noProof/>
-        </w:rPr>
-        <w:t xml:space="preserve"> doet dit op een andere en betere manier. Moest je </w:t>
-      </w:r>
-      <w:r>
-        <w:rPr>
-          <w:noProof/>
-        </w:rPr>
-        <w:t>je verbinding verlie</w:t>
-      </w:r>
-      <w:r>
-        <w:rPr>
-          <w:noProof/>
-        </w:rPr>
-        <w:t>zen dan</w:t>
-      </w:r>
-      <w:r>
-        <w:rPr>
-          <w:noProof/>
-        </w:rPr>
-        <w:t xml:space="preserve"> wordt deze niet direct gesloten. </w:t>
-      </w:r>
-      <w:r>
-        <w:rPr>
-          <w:noProof/>
-        </w:rPr>
-        <w:t>Omdat SignalR dus stateful onthoudt het bepaalde informatie om bij het verlies van connectie</w:t>
-      </w:r>
-      <w:r>
-        <w:rPr>
-          <w:noProof/>
-        </w:rPr>
-        <w:t xml:space="preserve"> de verbinding opnieuw op te starten. SignalR</w:t>
-      </w:r>
-      <w:r>
-        <w:rPr>
-          <w:noProof/>
-        </w:rPr>
-        <w:t xml:space="preserve">, in tegenstelling tot WebSocket heeft </w:t>
-      </w:r>
-      <w:r>
-        <w:rPr>
-          <w:noProof/>
-        </w:rPr>
-        <w:t xml:space="preserve">dan ook automatische </w:t>
-      </w:r>
-      <w:r>
-        <w:rPr>
-          <w:noProof/>
-        </w:rPr>
+      <w:proofErr w:type="spellEnd"/>
+      <w:r>
+        <w:t xml:space="preserve"> heeft dus de functionaliteiten van </w:t>
+      </w:r>
+      <w:proofErr w:type="spellStart"/>
+      <w:r>
+        <w:t>WebSocket</w:t>
+      </w:r>
+      <w:proofErr w:type="spellEnd"/>
+      <w:r>
+        <w:t xml:space="preserve"> maar biedt ook nog extra’s aan. </w:t>
+      </w:r>
+      <w:r>
+        <w:t xml:space="preserve">Wat natuurlijk </w:t>
+      </w:r>
+      <w:r>
+        <w:t xml:space="preserve">dan </w:t>
+      </w:r>
+      <w:r>
+        <w:t xml:space="preserve">wel vanzelfsprekend is, is dat het minder tijd in beslag neemt om een </w:t>
+      </w:r>
+      <w:proofErr w:type="spellStart"/>
+      <w:r>
+        <w:t>WebSocket</w:t>
+      </w:r>
+      <w:proofErr w:type="spellEnd"/>
+      <w:r>
+        <w:t xml:space="preserve"> connectie te starten tegenover een </w:t>
+      </w:r>
+      <w:proofErr w:type="spellStart"/>
+      <w:r>
+        <w:t>SignalR</w:t>
+      </w:r>
+      <w:proofErr w:type="spellEnd"/>
+      <w:r>
+        <w:t xml:space="preserve"> connectie.</w:t>
+      </w:r>
+    </w:p>
+    <w:p>
+      <w:pPr>
+        <w:spacing w:after="0"/>
+      </w:pPr>
+    </w:p>
+    <w:p>
+      <w:pPr>
+        <w:spacing w:after="0"/>
+      </w:pPr>
+      <w:r>
+        <w:t xml:space="preserve">Of je nu beter </w:t>
+      </w:r>
+      <w:proofErr w:type="spellStart"/>
+      <w:r>
+        <w:t>SignalR</w:t>
+      </w:r>
+      <w:proofErr w:type="spellEnd"/>
+      <w:r>
+        <w:t xml:space="preserve"> of </w:t>
+      </w:r>
+      <w:proofErr w:type="spellStart"/>
+      <w:r>
+        <w:t>WebSocket</w:t>
+      </w:r>
+      <w:proofErr w:type="spellEnd"/>
+      <w:r>
+        <w:t xml:space="preserve"> gebruikt hangt van verschillende factoren af. </w:t>
+      </w:r>
+      <w:proofErr w:type="spellStart"/>
+      <w:r>
+        <w:t>WebSocket</w:t>
+      </w:r>
+      <w:proofErr w:type="spellEnd"/>
+      <w:r>
+        <w:t xml:space="preserve"> wordt meer gebruikt</w:t>
+      </w:r>
+      <w:r>
+        <w:t xml:space="preserve"> voor simpele </w:t>
+      </w:r>
+      <w:proofErr w:type="spellStart"/>
+      <w:r>
+        <w:t>scenarios</w:t>
+      </w:r>
+      <w:proofErr w:type="spellEnd"/>
+      <w:r>
+        <w:t xml:space="preserve">, zoals bijvoorbeeld </w:t>
+      </w:r>
+      <w:r>
+        <w:t xml:space="preserve">bij </w:t>
+      </w:r>
+      <w:proofErr w:type="spellStart"/>
+      <w:r>
+        <w:t>sportwebsite’s</w:t>
+      </w:r>
+      <w:proofErr w:type="spellEnd"/>
+      <w:r>
+        <w:t xml:space="preserve"> die op bepaalde momenten hun website moeten updaten</w:t>
+      </w:r>
+      <w:r>
+        <w:t xml:space="preserve">. Wil je een chatapplicatie maken, waarbij automatische </w:t>
+      </w:r>
+      <w:proofErr w:type="spellStart"/>
+      <w:r>
         <w:t>herverbinding</w:t>
       </w:r>
-      <w:r>
-        <w:rPr>
-          <w:noProof/>
-        </w:rPr>
-        <w:t>.</w:t>
-      </w:r>
-      <w:r>
-        <w:rPr>
-          <w:noProof/>
-        </w:rPr>
-        <w:t xml:space="preserve">  </w:t>
-      </w:r>
-      <w:r>
-        <w:rPr>
-          <w:noProof/>
-        </w:rPr>
-        <w:lastRenderedPageBreak/>
-        <w:t>Moest</w:t>
-      </w:r>
-      <w:r>
-        <w:rPr>
-          <w:noProof/>
-        </w:rPr>
-        <w:t xml:space="preserve"> het gebeuren dat</w:t>
-      </w:r>
-      <w:r>
-        <w:rPr>
-          <w:noProof/>
-        </w:rPr>
-        <w:t xml:space="preserve"> SignalR zelf weg</w:t>
-      </w:r>
-      <w:r>
-        <w:rPr>
-          <w:noProof/>
-        </w:rPr>
-        <w:t>valt</w:t>
-      </w:r>
-      <w:r>
-        <w:rPr>
-          <w:noProof/>
-        </w:rPr>
-        <w:t xml:space="preserve"> of niet meer beschikbaar zijn dan valt het automatisch terug</w:t>
-      </w:r>
-      <w:r>
-        <w:rPr>
-          <w:noProof/>
-        </w:rPr>
-        <w:t xml:space="preserve"> op andere technologieën, zoals de server-sent event of longpulling die we eerder aanhaalden.</w:t>
-      </w:r>
-    </w:p>
-    <w:p>
-      <w:pPr>
-        <w:spacing w:after="0"/>
-      </w:pPr>
-    </w:p>
-    <w:p>
-      <w:pPr>
-        <w:spacing w:after="0"/>
-      </w:pPr>
+      <w:proofErr w:type="spellEnd"/>
+      <w:r>
+        <w:t xml:space="preserve"> een troef is</w:t>
+      </w:r>
+      <w:r>
+        <w:t>,</w:t>
+      </w:r>
+      <w:r>
+        <w:t xml:space="preserve"> is het gebruik van </w:t>
+      </w:r>
       <w:proofErr w:type="spellStart"/>
       <w:r>
         <w:t>SignalR</w:t>
       </w:r>
       <w:proofErr w:type="spellEnd"/>
       <w:r>
-        <w:t xml:space="preserve"> heeft dus de functionaliteiten van </w:t>
-      </w:r>
-      <w:proofErr w:type="spellStart"/>
-      <w:r>
-        <w:t>WebSocket</w:t>
-      </w:r>
-      <w:proofErr w:type="spellEnd"/>
-      <w:r>
-        <w:t xml:space="preserve"> maar biedt dus ook nog extra’s aan. </w:t>
-      </w:r>
-      <w:r>
-        <w:t xml:space="preserve">Wat natuurlijk wel vanzelfsprekend is, is dat het minder tijd in beslag neemt om een </w:t>
-      </w:r>
-      <w:proofErr w:type="spellStart"/>
-      <w:r>
-        <w:t>WebSocket</w:t>
-      </w:r>
-      <w:proofErr w:type="spellEnd"/>
-      <w:r>
-        <w:t xml:space="preserve"> connectie te starten tegenover een </w:t>
-      </w:r>
-      <w:proofErr w:type="spellStart"/>
-      <w:r>
-        <w:t>SignalR</w:t>
-      </w:r>
-      <w:proofErr w:type="spellEnd"/>
-      <w:r>
-        <w:t xml:space="preserve"> connectie.</w:t>
-      </w:r>
-    </w:p>
-    <w:p>
-      <w:pPr>
-        <w:spacing w:after="0"/>
-      </w:pPr>
-    </w:p>
-    <w:p>
-      <w:pPr>
-        <w:spacing w:after="0"/>
-      </w:pPr>
-      <w:r>
-        <w:t xml:space="preserve">Of je nu beter </w:t>
-      </w:r>
-      <w:proofErr w:type="spellStart"/>
-      <w:r>
-        <w:t>SignalR</w:t>
-      </w:r>
-      <w:proofErr w:type="spellEnd"/>
-      <w:r>
-        <w:t xml:space="preserve"> of </w:t>
-      </w:r>
-      <w:proofErr w:type="spellStart"/>
-      <w:r>
-        <w:t>WebSocket</w:t>
-      </w:r>
-      <w:proofErr w:type="spellEnd"/>
-      <w:r>
-        <w:t xml:space="preserve"> gebruikt hangt van verschillende factoren af. </w:t>
-      </w:r>
-      <w:proofErr w:type="spellStart"/>
-      <w:r>
-        <w:t>WebSocket</w:t>
-      </w:r>
-      <w:proofErr w:type="spellEnd"/>
-      <w:r>
-        <w:t xml:space="preserve"> wordt meer gebruikt</w:t>
-      </w:r>
-      <w:r>
-        <w:t xml:space="preserve"> voor simpele </w:t>
-      </w:r>
-      <w:proofErr w:type="spellStart"/>
-      <w:r>
-        <w:t>scenarios</w:t>
-      </w:r>
-      <w:proofErr w:type="spellEnd"/>
-      <w:r>
-        <w:t xml:space="preserve">, zoals bijvoorbeeld het versturen van data naar browsers. Wil je een chatapplicatie maken, waarbij automatische </w:t>
-      </w:r>
-      <w:proofErr w:type="spellStart"/>
-      <w:r>
-        <w:t>herverbinding</w:t>
-      </w:r>
-      <w:proofErr w:type="spellEnd"/>
-      <w:r>
-        <w:t xml:space="preserve"> een troef is </w:t>
-      </w:r>
-      <w:proofErr w:type="spellStart"/>
-      <w:r>
-        <w:t>is</w:t>
-      </w:r>
-      <w:proofErr w:type="spellEnd"/>
-      <w:r>
-        <w:t xml:space="preserve"> het gebruik van </w:t>
-      </w:r>
-      <w:proofErr w:type="spellStart"/>
-      <w:r>
-        <w:t>SignalR</w:t>
-      </w:r>
-      <w:proofErr w:type="spellEnd"/>
-      <w:r>
         <w:t xml:space="preserve"> aangeraden.</w:t>
       </w:r>
-    </w:p>
-    <w:p>
-      <w:pPr>
-        <w:spacing w:after="0"/>
-      </w:pPr>
+      <w:r>
+        <w:t xml:space="preserve"> </w:t>
+      </w:r>
       <w:r>
         <w:t xml:space="preserve">Nog iets waar je rekening mee moet houden is de </w:t>
       </w:r>
-      <w:proofErr w:type="spellStart"/>
-      <w:r>
-        <w:t>flexibileit</w:t>
-      </w:r>
-      <w:proofErr w:type="spellEnd"/>
+      <w:r>
+        <w:t>flexibiliteit</w:t>
+      </w:r>
       <w:r>
         <w:t xml:space="preserve"> van je applicatie. Met </w:t>
       </w:r>
@@ -6287,7 +6946,7 @@
         <w:spacing w:before="0" w:after="0"/>
         <w:ind w:left="0" w:firstLine="0"/>
       </w:pPr>
-      <w:bookmarkStart w:id="20" w:name="_Toc133436861"/>
+      <w:bookmarkStart w:id="20" w:name="_Toc133767107"/>
       <w:r>
         <w:t>Voor- en nadelen</w:t>
       </w:r>
@@ -6303,7 +6962,7 @@
         <w:pStyle w:val="Heading3"/>
         <w:spacing w:before="0" w:after="0"/>
       </w:pPr>
-      <w:bookmarkStart w:id="21" w:name="_Toc133436862"/>
+      <w:bookmarkStart w:id="21" w:name="_Toc133767108"/>
       <w:r>
         <w:t>Voordelen</w:t>
       </w:r>
@@ -6515,7 +7174,7 @@
           <w:lang w:val="nl-BE"/>
         </w:rPr>
       </w:pPr>
-      <w:bookmarkStart w:id="22" w:name="_Toc133436863"/>
+      <w:bookmarkStart w:id="22" w:name="_Toc133767109"/>
       <w:r>
         <w:rPr>
           <w:lang w:val="nl-BE"/>
@@ -6700,15 +7359,6 @@
         <w:spacing w:after="0"/>
         <w:ind w:firstLine="1"/>
         <w:rPr>
-          <w:lang w:val="nl-BE"/>
-        </w:rPr>
-      </w:pPr>
-    </w:p>
-    <w:p>
-      <w:pPr>
-        <w:spacing w:after="0"/>
-        <w:ind w:firstLine="1"/>
-        <w:rPr>
           <w:b/>
           <w:smallCaps/>
           <w:vanish/>
@@ -6729,12 +7379,29 @@
     </w:p>
     <w:p>
       <w:pPr>
+        <w:spacing w:after="0"/>
+        <w:rPr>
+          <w:b/>
+          <w:bCs/>
+          <w:iCs/>
+          <w:color w:val="009CAB"/>
+          <w:sz w:val="24"/>
+          <w:szCs w:val="28"/>
+        </w:rPr>
+      </w:pPr>
+      <w:r>
+        <w:br w:type="page"/>
+      </w:r>
+    </w:p>
+    <w:p>
+      <w:pPr>
         <w:pStyle w:val="Heading2"/>
         <w:spacing w:before="0" w:after="0"/>
         <w:ind w:left="0" w:firstLine="0"/>
       </w:pPr>
-      <w:bookmarkStart w:id="24" w:name="_Toc133436864"/>
-      <w:r>
+      <w:bookmarkStart w:id="24" w:name="_Toc133767110"/>
+      <w:r>
+        <w:lastRenderedPageBreak/>
         <w:t xml:space="preserve">Alternatieven </w:t>
       </w:r>
       <w:proofErr w:type="spellStart"/>
@@ -6754,7 +7421,7 @@
         <w:pStyle w:val="Heading3"/>
         <w:spacing w:before="0" w:after="0"/>
       </w:pPr>
-      <w:bookmarkStart w:id="25" w:name="_Toc133436865"/>
+      <w:bookmarkStart w:id="25" w:name="_Toc133767111"/>
       <w:proofErr w:type="spellStart"/>
       <w:r>
         <w:t>Ably</w:t>
@@ -6856,6 +7523,17 @@
       <w:r>
         <w:t xml:space="preserve"> API </w:t>
       </w:r>
+      <w:r>
+        <w:t xml:space="preserve">net zoals bij </w:t>
+      </w:r>
+      <w:proofErr w:type="spellStart"/>
+      <w:r>
+        <w:t>SignalR</w:t>
+      </w:r>
+      <w:proofErr w:type="spellEnd"/>
+      <w:r>
+        <w:t xml:space="preserve"> eerst </w:t>
+      </w:r>
       <w:proofErr w:type="spellStart"/>
       <w:r>
         <w:t>authorizatie</w:t>
@@ -6868,6 +7546,9 @@
     <w:p>
       <w:pPr>
         <w:spacing w:after="0"/>
+        <w:rPr>
+          <w:b/>
+        </w:rPr>
       </w:pPr>
     </w:p>
     <w:p>
@@ -6875,10 +7556,9 @@
         <w:pStyle w:val="Heading3"/>
         <w:spacing w:before="0" w:after="0"/>
       </w:pPr>
-      <w:bookmarkStart w:id="26" w:name="_Toc133436866"/>
-      <w:proofErr w:type="spellStart"/>
-      <w:r>
-        <w:lastRenderedPageBreak/>
+      <w:bookmarkStart w:id="26" w:name="_Toc133767112"/>
+      <w:proofErr w:type="spellStart"/>
+      <w:r>
         <w:t>Azure</w:t>
       </w:r>
       <w:proofErr w:type="spellEnd"/>
@@ -6910,7 +7590,22 @@
       </w:r>
       <w:proofErr w:type="spellEnd"/>
       <w:r>
-        <w:t xml:space="preserve">, extra is hier nog dat </w:t>
+        <w:t>.</w:t>
+      </w:r>
+      <w:r>
+        <w:t xml:space="preserve"> </w:t>
+      </w:r>
+      <w:r>
+        <w:t>E</w:t>
+      </w:r>
+      <w:r>
+        <w:t>xtra is hier nog dat</w:t>
+      </w:r>
+      <w:r>
+        <w:t xml:space="preserve"> er</w:t>
+      </w:r>
+      <w:r>
+        <w:t xml:space="preserve"> </w:t>
       </w:r>
       <w:proofErr w:type="spellStart"/>
       <w:r>
@@ -6926,7 +7621,10 @@
       </w:r>
       <w:proofErr w:type="spellEnd"/>
       <w:r>
-        <w:t xml:space="preserve"> aanbiedt. Gemakkelijk is hier natuurlijk wel dat andere </w:t>
+        <w:t xml:space="preserve"> wordt aangeboden</w:t>
+      </w:r>
+      <w:r>
+        <w:t xml:space="preserve">. Gemakkelijk is hier natuurlijk wel dat andere </w:t>
       </w:r>
       <w:proofErr w:type="spellStart"/>
       <w:r>
@@ -6934,7 +7632,13 @@
       </w:r>
       <w:proofErr w:type="spellEnd"/>
       <w:r>
-        <w:t xml:space="preserve"> technologieën gebruikt kunnen worden. Ze geven aan hoge beschikbaarheid te hebben  en dat ontwikkelaars volledig ondersteund worden in hun projecten. Met behulp van </w:t>
+        <w:t xml:space="preserve"> technologieën gebruikt kunnen worden. Ze geven </w:t>
+      </w:r>
+      <w:r>
+        <w:t>ook weer aan van ee</w:t>
+      </w:r>
+      <w:r>
+        <w:t xml:space="preserve">n hoge beschikbaarheid te hebben en dat ontwikkelaars volledig ondersteund worden in hun projecten. Met behulp van </w:t>
       </w:r>
       <w:proofErr w:type="spellStart"/>
       <w:r>
@@ -6966,7 +7670,7 @@
         <w:pStyle w:val="Heading3"/>
         <w:spacing w:before="0" w:after="0"/>
       </w:pPr>
-      <w:bookmarkStart w:id="27" w:name="_Toc133436867"/>
+      <w:bookmarkStart w:id="27" w:name="_Toc133767113"/>
       <w:r>
         <w:t>Pusher</w:t>
       </w:r>
@@ -6982,7 +7686,13 @@
         <w:spacing w:after="0"/>
       </w:pPr>
       <w:r>
-        <w:t xml:space="preserve">Pusher biedt zowel voor mobiel als web bibliotheken aan die instaan voor de real-time verbinding. Flexibel, </w:t>
+        <w:t xml:space="preserve">Pusher biedt zowel voor mobiel als </w:t>
+      </w:r>
+      <w:r>
+        <w:t xml:space="preserve">voor </w:t>
+      </w:r>
+      <w:r>
+        <w:t xml:space="preserve">web bibliotheken aan die instaan voor de real-time verbinding. Flexibel, </w:t>
       </w:r>
       <w:proofErr w:type="spellStart"/>
       <w:r>
@@ -7009,7 +7719,27 @@
         <w:t xml:space="preserve">, PHP, .NET, Python en Java. </w:t>
       </w:r>
       <w:r>
-        <w:t>Door events die Pusher zelf beschikbaar stelt is het aanmaken van applicaties met bijvoorbeeld live gegevens grafieken, notificaties, locatietracking of chat heel gemakkelijk.</w:t>
+        <w:t xml:space="preserve">Door events die Pusher zelf beschikbaar stelt is het aanmaken van applicaties met </w:t>
+      </w:r>
+      <w:r>
+        <w:t>heel gemakkelijk. Een voorbeeld is het “new-</w:t>
+      </w:r>
+      <w:proofErr w:type="spellStart"/>
+      <w:r>
+        <w:t>price</w:t>
+      </w:r>
+      <w:proofErr w:type="spellEnd"/>
+      <w:r>
+        <w:t xml:space="preserve">”-event. Telkens wanneer er op </w:t>
+      </w:r>
+      <w:r>
+        <w:t>bijvoorbeeld een</w:t>
+      </w:r>
+      <w:r>
+        <w:t xml:space="preserve"> </w:t>
+      </w:r>
+      <w:r>
+        <w:t>aandelen website dit event wordt aangeroepen verandert de prijs.</w:t>
       </w:r>
     </w:p>
     <w:p>
@@ -7022,7 +7752,7 @@
         <w:pStyle w:val="Heading3"/>
         <w:spacing w:before="0" w:after="0"/>
       </w:pPr>
-      <w:bookmarkStart w:id="28" w:name="_Toc133436868"/>
+      <w:bookmarkStart w:id="28" w:name="_Toc133767114"/>
       <w:r>
         <w:t>Socket.IO</w:t>
       </w:r>
@@ -7046,7 +7776,13 @@
       </w:r>
       <w:proofErr w:type="spellEnd"/>
       <w:r>
-        <w:t xml:space="preserve"> voor de connectie en bestaat uit twee delen: een server die gebruik maakt van NODE.JS en gebruiker bibliotheek. Socket kan geïnstalleerd worden via de package manager en kan daarna in de code </w:t>
+        <w:t xml:space="preserve"> voor de connectie en bestaat uit twee delen: een server die gebruik maakt van NODE.JS en</w:t>
+      </w:r>
+      <w:r>
+        <w:t xml:space="preserve"> een</w:t>
+      </w:r>
+      <w:r>
+        <w:t xml:space="preserve"> gebruiker bibliotheek. Socket kan geïnstalleerd worden via de package manager en kan daarna in de code </w:t>
       </w:r>
       <w:proofErr w:type="spellStart"/>
       <w:r>
@@ -7054,7 +7790,7 @@
       </w:r>
       <w:proofErr w:type="spellEnd"/>
       <w:r>
-        <w:t xml:space="preserve"> worden.  </w:t>
+        <w:t xml:space="preserve"> worden. </w:t>
       </w:r>
       <w:r>
         <w:t xml:space="preserve">Het heeft net zoals </w:t>
@@ -7102,7 +7838,7 @@
         <w:pStyle w:val="Heading2"/>
         <w:spacing w:before="0" w:after="0"/>
       </w:pPr>
-      <w:bookmarkStart w:id="29" w:name="_Toc133436869"/>
+      <w:bookmarkStart w:id="29" w:name="_Toc133767115"/>
       <w:r>
         <w:t>Toekomst</w:t>
       </w:r>
@@ -7190,7 +7926,7 @@
         <w:spacing w:after="0"/>
         <w:ind w:left="0" w:firstLine="0"/>
       </w:pPr>
-      <w:bookmarkStart w:id="30" w:name="_Toc133436870"/>
+      <w:bookmarkStart w:id="30" w:name="_Toc133767116"/>
       <w:r>
         <w:t>Reflectie</w:t>
       </w:r>

</xml_diff>